<commit_message>
Fixed chapter 6 in contents
</commit_message>
<xml_diff>
--- a/Documents/SpecDoc/Version2/LIFES_Specification_Document.docx
+++ b/Documents/SpecDoc/Version2/LIFES_Specification_Document.docx
@@ -29,14 +29,12 @@
           <w:sz w:val="60"/>
         </w:rPr>
       </w:pPr>
-      <w:proofErr w:type="gramStart"/>
       <w:r>
         <w:rPr>
           <w:sz w:val="40"/>
         </w:rPr>
         <w:t>for</w:t>
       </w:r>
-      <w:proofErr w:type="gramEnd"/>
     </w:p>
     <w:p>
       <w:pPr>
@@ -45,7 +43,6 @@
           <w:sz w:val="60"/>
         </w:rPr>
       </w:pPr>
-      <w:proofErr w:type="gramStart"/>
       <w:r>
         <w:rPr>
           <w:sz w:val="60"/>
@@ -64,7 +61,6 @@
         </w:rPr>
         <w:t>)</w:t>
       </w:r>
-      <w:proofErr w:type="gramEnd"/>
     </w:p>
     <w:p>
       <w:pPr>
@@ -135,7 +131,7 @@
                     <a:blip r:embed="rId8">
                       <a:extLst>
                         <a:ext uri="{28A0092B-C50C-407E-A947-70E740481C1C}">
-                          <a14:useLocalDpi xmlns:a14="http://schemas.microsoft.com/office/drawing/2010/main" xmlns:wps="http://schemas.microsoft.com/office/word/2010/wordprocessingShape" xmlns:wpi="http://schemas.microsoft.com/office/word/2010/wordprocessingInk" xmlns:wpg="http://schemas.microsoft.com/office/word/2010/wordprocessingGroup" xmlns:w14="http://schemas.microsoft.com/office/word/2010/wordml" xmlns:w="http://schemas.openxmlformats.org/wordprocessingml/2006/main" xmlns:w10="urn:schemas-microsoft-com:office:word" xmlns:wp14="http://schemas.microsoft.com/office/word/2010/wordprocessingDrawing" xmlns:v="urn:schemas-microsoft-com:vml" xmlns:o="urn:schemas-microsoft-com:office:office" xmlns:mv="urn:schemas-microsoft-com:mac:vml" xmlns:mc="http://schemas.openxmlformats.org/markup-compatibility/2006" xmlns:mo="http://schemas.microsoft.com/office/mac/office/2008/main" xmlns:wpc="http://schemas.microsoft.com/office/word/2010/wordprocessingCanvas" xmlns="" val="0"/>
+                          <a14:useLocalDpi xmlns="" xmlns:wpc="http://schemas.microsoft.com/office/word/2010/wordprocessingCanvas" xmlns:mo="http://schemas.microsoft.com/office/mac/office/2008/main" xmlns:mc="http://schemas.openxmlformats.org/markup-compatibility/2006" xmlns:mv="urn:schemas-microsoft-com:mac:vml" xmlns:o="urn:schemas-microsoft-com:office:office" xmlns:v="urn:schemas-microsoft-com:vml" xmlns:wp14="http://schemas.microsoft.com/office/word/2010/wordprocessingDrawing" xmlns:w10="urn:schemas-microsoft-com:office:word" xmlns:w="http://schemas.openxmlformats.org/wordprocessingml/2006/main" xmlns:w14="http://schemas.microsoft.com/office/word/2010/wordml" xmlns:wpg="http://schemas.microsoft.com/office/word/2010/wordprocessingGroup" xmlns:wpi="http://schemas.microsoft.com/office/word/2010/wordprocessingInk" xmlns:wps="http://schemas.microsoft.com/office/word/2010/wordprocessingShape" xmlns:a14="http://schemas.microsoft.com/office/drawing/2010/main" val="0"/>
                         </a:ext>
                       </a:extLst>
                     </a:blip>
@@ -544,33 +540,8 @@
           <w:sz w:val="22"/>
           <w:szCs w:val="22"/>
         </w:rPr>
-        <w:t xml:space="preserve"> </w:t>
-      </w:r>
-      <w:proofErr w:type="spellStart"/>
-      <w:r>
-        <w:rPr>
-          <w:sz w:val="22"/>
-          <w:szCs w:val="22"/>
-        </w:rPr>
-        <w:t>Roden</w:t>
-      </w:r>
-      <w:proofErr w:type="spellEnd"/>
-      <w:r>
-        <w:rPr>
-          <w:sz w:val="22"/>
-          <w:szCs w:val="22"/>
-        </w:rPr>
-        <w:t xml:space="preserve">, </w:t>
-      </w:r>
-      <w:proofErr w:type="spellStart"/>
-      <w:r>
-        <w:rPr>
-          <w:sz w:val="22"/>
-          <w:szCs w:val="22"/>
-        </w:rPr>
-        <w:t>Ph.D</w:t>
-      </w:r>
-      <w:proofErr w:type="spellEnd"/>
+        <w:t xml:space="preserve"> Roden, Ph.D</w:t>
+      </w:r>
     </w:p>
     <w:p>
       <w:pPr>
@@ -2550,13 +2521,6 @@
           <w:noProof/>
         </w:rPr>
       </w:pPr>
-      <w:r>
-        <w:rPr>
-          <w:rFonts w:ascii="Arial" w:hAnsi="Arial" w:cs="Arial"/>
-          <w:noProof/>
-        </w:rPr>
-        <w:t>10</w:t>
-      </w:r>
       <w:r>
         <w:rPr>
           <w:rFonts w:ascii="Arial" w:hAnsi="Arial" w:cs="Arial"/>
@@ -3864,19 +3828,11 @@
                 <w:rFonts w:ascii="Arial" w:hAnsi="Arial" w:cs="Arial"/>
               </w:rPr>
             </w:pPr>
-            <w:proofErr w:type="gramStart"/>
             <w:r>
               <w:rPr>
                 <w:rFonts w:ascii="Arial" w:hAnsi="Arial" w:cs="Arial"/>
               </w:rPr>
-              <w:t>made</w:t>
-            </w:r>
-            <w:proofErr w:type="gramEnd"/>
-            <w:r>
-              <w:rPr>
-                <w:rFonts w:ascii="Arial" w:hAnsi="Arial" w:cs="Arial"/>
-              </w:rPr>
-              <w:t xml:space="preserve"> changes to denote that two different versions will be delivered. </w:t>
+              <w:t xml:space="preserve">made changes to denote that two different versions will be delivered. </w:t>
             </w:r>
           </w:p>
           <w:p>
@@ -4284,19 +4240,11 @@
                 <w:rFonts w:ascii="Arial" w:hAnsi="Arial" w:cs="Arial"/>
               </w:rPr>
             </w:pPr>
-            <w:proofErr w:type="gramStart"/>
             <w:r>
               <w:rPr>
                 <w:rFonts w:ascii="Arial" w:hAnsi="Arial" w:cs="Arial"/>
               </w:rPr>
-              <w:t>Fixed inconsistent usage with the acronyms.</w:t>
-            </w:r>
-            <w:proofErr w:type="gramEnd"/>
-            <w:r>
-              <w:rPr>
-                <w:rFonts w:ascii="Arial" w:hAnsi="Arial" w:cs="Arial"/>
-              </w:rPr>
-              <w:t xml:space="preserve"> Made changes to the coding standards and added more acronyms.</w:t>
+              <w:t>Fixed inconsistent usage with the acronyms. Made changes to the coding standards and added more acronyms.</w:t>
             </w:r>
           </w:p>
         </w:tc>
@@ -4670,21 +4618,7 @@
         <w:rPr>
           <w:i w:val="0"/>
         </w:rPr>
-        <w:t xml:space="preserve"> the client, Dr. Patricia </w:t>
-      </w:r>
-      <w:proofErr w:type="spellStart"/>
-      <w:r>
-        <w:rPr>
-          <w:i w:val="0"/>
-        </w:rPr>
-        <w:t>Roden</w:t>
-      </w:r>
-      <w:proofErr w:type="spellEnd"/>
-      <w:r>
-        <w:rPr>
-          <w:i w:val="0"/>
-        </w:rPr>
-        <w:t>,</w:t>
+        <w:t xml:space="preserve"> the client, Dr. Patricia Roden,</w:t>
       </w:r>
       <w:r>
         <w:rPr>
@@ -5224,27 +5158,13 @@
         <w:rPr>
           <w:i w:val="0"/>
         </w:rPr>
-        <w:t xml:space="preserve"> </w:t>
-      </w:r>
-      <w:proofErr w:type="gramStart"/>
-      <w:r>
-        <w:rPr>
-          <w:i w:val="0"/>
-        </w:rPr>
-        <w:t xml:space="preserve">is </w:t>
-      </w:r>
-      <w:r>
-        <w:rPr>
-          <w:i w:val="0"/>
-        </w:rPr>
-        <w:t>intended to be read</w:t>
-      </w:r>
-      <w:proofErr w:type="gramEnd"/>
-      <w:r>
-        <w:rPr>
-          <w:i w:val="0"/>
-        </w:rPr>
-        <w:t xml:space="preserve"> by</w:t>
+        <w:t xml:space="preserve"> is </w:t>
+      </w:r>
+      <w:r>
+        <w:rPr>
+          <w:i w:val="0"/>
+        </w:rPr>
+        <w:t>intended to be read by</w:t>
       </w:r>
       <w:r>
         <w:rPr>
@@ -5794,21 +5714,7 @@
               <w:rPr>
                 <w:i w:val="0"/>
               </w:rPr>
-              <w:t xml:space="preserve"> contain distinct levels of users, such as an administrative </w:t>
-            </w:r>
-            <w:proofErr w:type="spellStart"/>
-            <w:r>
-              <w:rPr>
-                <w:i w:val="0"/>
-              </w:rPr>
-              <w:t>an</w:t>
-            </w:r>
-            <w:proofErr w:type="spellEnd"/>
-            <w:r>
-              <w:rPr>
-                <w:i w:val="0"/>
-              </w:rPr>
-              <w:t xml:space="preserve"> general user</w:t>
+              <w:t xml:space="preserve"> contain distinct levels of users, such as an administrative an general user</w:t>
             </w:r>
           </w:p>
         </w:tc>
@@ -6778,27 +6684,7 @@
           <w:sz w:val="22"/>
           <w:szCs w:val="22"/>
         </w:rPr>
-        <w:t xml:space="preserve">application </w:t>
-      </w:r>
-      <w:proofErr w:type="gramStart"/>
-      <w:r>
-        <w:rPr>
-          <w:rFonts w:ascii="Arial" w:hAnsi="Arial" w:cs="Arial"/>
-          <w:b w:val="0"/>
-          <w:sz w:val="22"/>
-          <w:szCs w:val="22"/>
-        </w:rPr>
-        <w:t>will be explained</w:t>
-      </w:r>
-      <w:proofErr w:type="gramEnd"/>
-      <w:r>
-        <w:rPr>
-          <w:rFonts w:ascii="Arial" w:hAnsi="Arial" w:cs="Arial"/>
-          <w:b w:val="0"/>
-          <w:sz w:val="22"/>
-          <w:szCs w:val="22"/>
-        </w:rPr>
-        <w:t xml:space="preserve"> in its </w:t>
+        <w:t xml:space="preserve">application will be explained in its </w:t>
       </w:r>
       <w:r>
         <w:rPr>
@@ -7057,21 +6943,7 @@
         <w:rPr>
           <w:i w:val="0"/>
         </w:rPr>
-        <w:t xml:space="preserve">. The first version </w:t>
-      </w:r>
-      <w:proofErr w:type="gramStart"/>
-      <w:r>
-        <w:rPr>
-          <w:i w:val="0"/>
-        </w:rPr>
-        <w:t>is known</w:t>
-      </w:r>
-      <w:proofErr w:type="gramEnd"/>
-      <w:r>
-        <w:rPr>
-          <w:i w:val="0"/>
-        </w:rPr>
-        <w:t xml:space="preserve"> as </w:t>
+        <w:t xml:space="preserve">. The first version is known as </w:t>
       </w:r>
       <w:r>
         <w:rPr>
@@ -7628,27 +7500,13 @@
         <w:rPr>
           <w:i w:val="0"/>
         </w:rPr>
-        <w:t xml:space="preserve"> will have the option to finalize a schedule that </w:t>
-      </w:r>
-      <w:proofErr w:type="gramStart"/>
-      <w:r>
-        <w:rPr>
-          <w:i w:val="0"/>
-        </w:rPr>
-        <w:t>has been genera</w:t>
-      </w:r>
-      <w:r>
-        <w:rPr>
-          <w:i w:val="0"/>
-        </w:rPr>
-        <w:t>ted</w:t>
-      </w:r>
-      <w:proofErr w:type="gramEnd"/>
-      <w:r>
-        <w:rPr>
-          <w:i w:val="0"/>
-        </w:rPr>
-        <w:t>. This will label a selected final exam</w:t>
+        <w:t xml:space="preserve"> will have the option to finalize a schedule that has been genera</w:t>
+      </w:r>
+      <w:r>
+        <w:rPr>
+          <w:i w:val="0"/>
+        </w:rPr>
+        <w:t>ted. This will label a selected final exam</w:t>
       </w:r>
       <w:r>
         <w:rPr>
@@ -7928,16 +7786,7 @@
           <w:sz w:val="22"/>
           <w:szCs w:val="22"/>
         </w:rPr>
-        <w:t xml:space="preserve"> </w:t>
-      </w:r>
-      <w:proofErr w:type="gramStart"/>
-      <w:r>
-        <w:rPr>
-          <w:rFonts w:ascii="Arial" w:hAnsi="Arial" w:cs="Arial"/>
-          <w:sz w:val="22"/>
-          <w:szCs w:val="22"/>
-        </w:rPr>
-        <w:t>and</w:t>
+        <w:t xml:space="preserve"> and</w:t>
       </w:r>
       <w:r>
         <w:rPr>
@@ -7947,7 +7796,6 @@
         </w:rPr>
         <w:t xml:space="preserve"> also</w:t>
       </w:r>
-      <w:proofErr w:type="gramEnd"/>
       <w:r>
         <w:rPr>
           <w:rFonts w:ascii="Arial" w:hAnsi="Arial" w:cs="Arial"/>
@@ -8349,25 +8197,7 @@
           <w:sz w:val="22"/>
           <w:szCs w:val="22"/>
         </w:rPr>
-        <w:t xml:space="preserve"> </w:t>
-      </w:r>
-      <w:proofErr w:type="gramStart"/>
-      <w:r>
-        <w:rPr>
-          <w:rFonts w:ascii="Arial" w:hAnsi="Arial" w:cs="Arial"/>
-          <w:sz w:val="22"/>
-          <w:szCs w:val="22"/>
-        </w:rPr>
-        <w:t>will be operated</w:t>
-      </w:r>
-      <w:proofErr w:type="gramEnd"/>
-      <w:r>
-        <w:rPr>
-          <w:rFonts w:ascii="Arial" w:hAnsi="Arial" w:cs="Arial"/>
-          <w:sz w:val="22"/>
-          <w:szCs w:val="22"/>
-        </w:rPr>
-        <w:t xml:space="preserve"> in the office setting of UNA’s Office of the Registrar.</w:t>
+        <w:t xml:space="preserve"> will be operated in the office setting of UNA’s Office of the Registrar.</w:t>
       </w:r>
       <w:r>
         <w:rPr>
@@ -8730,25 +8560,7 @@
           <w:sz w:val="22"/>
           <w:szCs w:val="22"/>
         </w:rPr>
-        <w:t xml:space="preserve"> </w:t>
-      </w:r>
-      <w:proofErr w:type="gramStart"/>
-      <w:r>
-        <w:rPr>
-          <w:rFonts w:ascii="Arial" w:hAnsi="Arial" w:cs="Arial"/>
-          <w:sz w:val="22"/>
-          <w:szCs w:val="22"/>
-        </w:rPr>
-        <w:t>should be developed</w:t>
-      </w:r>
-      <w:proofErr w:type="gramEnd"/>
-      <w:r>
-        <w:rPr>
-          <w:rFonts w:ascii="Arial" w:hAnsi="Arial" w:cs="Arial"/>
-          <w:sz w:val="22"/>
-          <w:szCs w:val="22"/>
-        </w:rPr>
-        <w:t xml:space="preserve"> using the C# programming language.</w:t>
+        <w:t xml:space="preserve"> should be developed using the C# programming language.</w:t>
       </w:r>
       <w:r>
         <w:rPr>
@@ -8821,51 +8633,15 @@
           <w:sz w:val="22"/>
           <w:szCs w:val="22"/>
         </w:rPr>
-        <w:t xml:space="preserve"> that C# </w:t>
-      </w:r>
-      <w:proofErr w:type="gramStart"/>
-      <w:r>
-        <w:rPr>
-          <w:rFonts w:ascii="Arial" w:hAnsi="Arial" w:cs="Arial"/>
-          <w:sz w:val="22"/>
-          <w:szCs w:val="22"/>
-        </w:rPr>
-        <w:t>will</w:t>
-      </w:r>
-      <w:proofErr w:type="gramEnd"/>
-      <w:r>
-        <w:rPr>
-          <w:rFonts w:ascii="Arial" w:hAnsi="Arial" w:cs="Arial"/>
-          <w:sz w:val="22"/>
-          <w:szCs w:val="22"/>
-        </w:rPr>
-        <w:t xml:space="preserve"> be a suitable language for the project.</w:t>
-      </w:r>
-      <w:r>
-        <w:rPr>
-          <w:rFonts w:ascii="Arial" w:hAnsi="Arial" w:cs="Arial"/>
-          <w:sz w:val="22"/>
-          <w:szCs w:val="22"/>
-        </w:rPr>
-        <w:t xml:space="preserve"> The coding standards that </w:t>
-      </w:r>
-      <w:proofErr w:type="gramStart"/>
-      <w:r>
-        <w:rPr>
-          <w:rFonts w:ascii="Arial" w:hAnsi="Arial" w:cs="Arial"/>
-          <w:sz w:val="22"/>
-          <w:szCs w:val="22"/>
-        </w:rPr>
-        <w:t>will be used</w:t>
-      </w:r>
-      <w:proofErr w:type="gramEnd"/>
-      <w:r>
-        <w:rPr>
-          <w:rFonts w:ascii="Arial" w:hAnsi="Arial" w:cs="Arial"/>
-          <w:sz w:val="22"/>
-          <w:szCs w:val="22"/>
-        </w:rPr>
-        <w:t xml:space="preserve"> are described in appendix B.</w:t>
+        <w:t xml:space="preserve"> that C# will be a suitable language for the project.</w:t>
+      </w:r>
+      <w:r>
+        <w:rPr>
+          <w:rFonts w:ascii="Arial" w:hAnsi="Arial" w:cs="Arial"/>
+          <w:sz w:val="22"/>
+          <w:szCs w:val="22"/>
+        </w:rPr>
+        <w:t xml:space="preserve"> The coding standards that will be used are described in appendix B.</w:t>
       </w:r>
     </w:p>
     <w:p>
@@ -9218,21 +8994,19 @@
         <w:rPr>
           <w:i w:val="0"/>
         </w:rPr>
+        <w:t xml:space="preserve"> should be presented with a</w:t>
+      </w:r>
+      <w:r>
+        <w:rPr>
+          <w:i w:val="0"/>
+        </w:rPr>
         <w:t xml:space="preserve"> </w:t>
       </w:r>
-      <w:proofErr w:type="gramStart"/>
-      <w:r>
-        <w:rPr>
-          <w:i w:val="0"/>
-        </w:rPr>
-        <w:t>should be presented</w:t>
-      </w:r>
-      <w:proofErr w:type="gramEnd"/>
-      <w:r>
-        <w:rPr>
-          <w:i w:val="0"/>
-        </w:rPr>
-        <w:t xml:space="preserve"> with a</w:t>
+      <w:r>
+        <w:rPr>
+          <w:i w:val="0"/>
+        </w:rPr>
+        <w:t>login</w:t>
       </w:r>
       <w:r>
         <w:rPr>
@@ -9244,18 +9018,6 @@
         <w:rPr>
           <w:i w:val="0"/>
         </w:rPr>
-        <w:t>login</w:t>
-      </w:r>
-      <w:r>
-        <w:rPr>
-          <w:i w:val="0"/>
-        </w:rPr>
-        <w:t xml:space="preserve"> </w:t>
-      </w:r>
-      <w:r>
-        <w:rPr>
-          <w:i w:val="0"/>
-        </w:rPr>
         <w:t>screen</w:t>
       </w:r>
       <w:r>
@@ -9295,27 +9057,13 @@
         <w:rPr>
           <w:i w:val="0"/>
         </w:rPr>
-        <w:t xml:space="preserve">. If the user </w:t>
-      </w:r>
-      <w:proofErr w:type="gramStart"/>
-      <w:r>
-        <w:rPr>
-          <w:i w:val="0"/>
-        </w:rPr>
-        <w:t xml:space="preserve">has not </w:t>
-      </w:r>
-      <w:r>
-        <w:rPr>
-          <w:i w:val="0"/>
-        </w:rPr>
-        <w:t>been registered</w:t>
-      </w:r>
-      <w:proofErr w:type="gramEnd"/>
-      <w:r>
-        <w:rPr>
-          <w:i w:val="0"/>
-        </w:rPr>
-        <w:t xml:space="preserve"> by the </w:t>
+        <w:t xml:space="preserve">. If the user has not </w:t>
+      </w:r>
+      <w:r>
+        <w:rPr>
+          <w:i w:val="0"/>
+        </w:rPr>
+        <w:t xml:space="preserve">been registered by the </w:t>
       </w:r>
       <w:r>
         <w:rPr>
@@ -9537,14 +9285,12 @@
         </w:rPr>
         <w:t xml:space="preserve"> </w:t>
       </w:r>
-      <w:proofErr w:type="gramStart"/>
       <w:r>
         <w:rPr>
           <w:i w:val="0"/>
         </w:rPr>
         <w:t>L.I.F.E.S.V2</w:t>
       </w:r>
-      <w:proofErr w:type="gramEnd"/>
       <w:r>
         <w:rPr>
           <w:i w:val="0"/>
@@ -9775,21 +9521,7 @@
         <w:rPr>
           <w:i w:val="0"/>
         </w:rPr>
-        <w:t xml:space="preserve"> with invalid credentials, an error message </w:t>
-      </w:r>
-      <w:proofErr w:type="gramStart"/>
-      <w:r>
-        <w:rPr>
-          <w:i w:val="0"/>
-        </w:rPr>
-        <w:t>will be displayed</w:t>
-      </w:r>
-      <w:proofErr w:type="gramEnd"/>
-      <w:r>
-        <w:rPr>
-          <w:i w:val="0"/>
-        </w:rPr>
-        <w:t>. The message will explain to the user that either an invalid username or password has been entered.</w:t>
+        <w:t xml:space="preserve"> with invalid credentials, an error message will be displayed. The message will explain to the user that either an invalid username or password has been entered.</w:t>
       </w:r>
     </w:p>
     <w:p>
@@ -11824,25 +11556,7 @@
           <w:sz w:val="22"/>
           <w:szCs w:val="22"/>
         </w:rPr>
-        <w:t xml:space="preserve"> making it so that no more changes </w:t>
-      </w:r>
-      <w:proofErr w:type="gramStart"/>
-      <w:r>
-        <w:rPr>
-          <w:rFonts w:ascii="Arial" w:hAnsi="Arial" w:cs="Arial"/>
-          <w:sz w:val="22"/>
-          <w:szCs w:val="22"/>
-        </w:rPr>
-        <w:t>can be made</w:t>
-      </w:r>
-      <w:proofErr w:type="gramEnd"/>
-      <w:r>
-        <w:rPr>
-          <w:rFonts w:ascii="Arial" w:hAnsi="Arial" w:cs="Arial"/>
-          <w:sz w:val="22"/>
-          <w:szCs w:val="22"/>
-        </w:rPr>
-        <w:t>.</w:t>
+        <w:t xml:space="preserve"> making it so that no more changes can be made.</w:t>
       </w:r>
     </w:p>
     <w:p>
@@ -12815,19 +12529,8 @@
           <w:sz w:val="22"/>
           <w:szCs w:val="22"/>
         </w:rPr>
-        <w:t xml:space="preserve">Appendix </w:t>
-      </w:r>
-      <w:proofErr w:type="gramStart"/>
-      <w:r>
-        <w:rPr>
-          <w:rFonts w:ascii="Arial" w:hAnsi="Arial" w:cs="Arial"/>
-          <w:i/>
-          <w:sz w:val="22"/>
-          <w:szCs w:val="22"/>
-        </w:rPr>
-        <w:t>A</w:t>
-      </w:r>
-      <w:proofErr w:type="gramEnd"/>
+        <w:t>Appendix A</w:t>
+      </w:r>
       <w:r>
         <w:rPr>
           <w:rFonts w:ascii="Arial" w:hAnsi="Arial" w:cs="Arial"/>
@@ -13423,7 +13126,6 @@
           <w:color w:val="FFFFFF"/>
         </w:rPr>
       </w:pPr>
-      <w:proofErr w:type="gramStart"/>
       <w:r>
         <w:rPr>
           <w:rFonts w:ascii="Arial" w:hAnsi="Arial" w:cs="Arial"/>
@@ -13431,7 +13133,6 @@
         </w:rPr>
         <w:t>5  Deliverables</w:t>
       </w:r>
-      <w:proofErr w:type="gramEnd"/>
     </w:p>
     <w:p>
       <w:pPr>
@@ -13471,77 +13172,69 @@
         <w:rPr>
           <w:i w:val="0"/>
         </w:rPr>
+        <w:t xml:space="preserve"> will be delivered</w:t>
+      </w:r>
+      <w:r>
+        <w:rPr>
+          <w:i w:val="0"/>
+        </w:rPr>
+        <w:t xml:space="preserve"> on April 28</w:t>
+      </w:r>
+      <w:r>
+        <w:rPr>
+          <w:i w:val="0"/>
+          <w:vertAlign w:val="superscript"/>
+        </w:rPr>
+        <w:t>th</w:t>
+      </w:r>
+      <w:r>
+        <w:rPr>
+          <w:i w:val="0"/>
+        </w:rPr>
+        <w:t>, 2015</w:t>
+      </w:r>
+      <w:r>
+        <w:rPr>
+          <w:i w:val="0"/>
+        </w:rPr>
+        <w:t xml:space="preserve">. </w:t>
+      </w:r>
+      <w:r>
+        <w:rPr>
+          <w:i w:val="0"/>
+        </w:rPr>
+        <w:t xml:space="preserve">Both versions of the application will be </w:t>
+      </w:r>
+      <w:r>
+        <w:rPr>
+          <w:i w:val="0"/>
+        </w:rPr>
+        <w:t>delivered</w:t>
+      </w:r>
+      <w:r>
+        <w:rPr>
+          <w:i w:val="0"/>
+        </w:rPr>
+        <w:t xml:space="preserve"> via CD-ROM and/</w:t>
+      </w:r>
+      <w:r>
+        <w:rPr>
+          <w:i w:val="0"/>
+        </w:rPr>
+        <w:t>or a flash drive. The application will be able to install itself on the computer. Along with the application, everything pertaining to the development will be delivered. This includes</w:t>
+      </w:r>
+      <w:r>
+        <w:rPr>
+          <w:i w:val="0"/>
+        </w:rPr>
+        <w:t>:</w:t>
+      </w:r>
+      <w:r>
+        <w:rPr>
+          <w:i w:val="0"/>
+        </w:rPr>
         <w:t xml:space="preserve"> </w:t>
       </w:r>
-      <w:proofErr w:type="gramStart"/>
-      <w:r>
-        <w:rPr>
-          <w:i w:val="0"/>
-        </w:rPr>
-        <w:t>will be delivered</w:t>
-      </w:r>
-      <w:proofErr w:type="gramEnd"/>
-      <w:r>
-        <w:rPr>
-          <w:i w:val="0"/>
-        </w:rPr>
-        <w:t xml:space="preserve"> on April 28</w:t>
-      </w:r>
-      <w:r>
-        <w:rPr>
-          <w:i w:val="0"/>
-          <w:vertAlign w:val="superscript"/>
-        </w:rPr>
-        <w:t>th</w:t>
-      </w:r>
-      <w:r>
-        <w:rPr>
-          <w:i w:val="0"/>
-        </w:rPr>
-        <w:t>, 2015</w:t>
-      </w:r>
-      <w:r>
-        <w:rPr>
-          <w:i w:val="0"/>
-        </w:rPr>
-        <w:t xml:space="preserve">. </w:t>
-      </w:r>
-      <w:r>
-        <w:rPr>
-          <w:i w:val="0"/>
-        </w:rPr>
-        <w:t xml:space="preserve">Both versions of the application will be </w:t>
-      </w:r>
-      <w:r>
-        <w:rPr>
-          <w:i w:val="0"/>
-        </w:rPr>
-        <w:t>delivered</w:t>
-      </w:r>
-      <w:r>
-        <w:rPr>
-          <w:i w:val="0"/>
-        </w:rPr>
-        <w:t xml:space="preserve"> via CD-ROM and/</w:t>
-      </w:r>
-      <w:r>
-        <w:rPr>
-          <w:i w:val="0"/>
-        </w:rPr>
-        <w:t>or a flash drive. The application will be able to install itself on the computer. Along with the application, everything pertaining to the development will be delivered. This includes</w:t>
-      </w:r>
-      <w:r>
-        <w:rPr>
-          <w:i w:val="0"/>
-        </w:rPr>
-        <w:t>:</w:t>
-      </w:r>
-      <w:r>
-        <w:rPr>
-          <w:i w:val="0"/>
-        </w:rPr>
-        <w:t xml:space="preserve"> </w:t>
-      </w:r>
       <w:r>
         <w:rPr>
           <w:i w:val="0"/>
@@ -13626,19 +13319,11 @@
         </w:rPr>
         <w:t>ntire application code</w:t>
       </w:r>
-      <w:proofErr w:type="gramStart"/>
-      <w:r>
-        <w:rPr>
-          <w:i w:val="0"/>
-        </w:rPr>
-        <w:t>;</w:t>
-      </w:r>
-      <w:proofErr w:type="gramEnd"/>
-      <w:r>
-        <w:rPr>
-          <w:i w:val="0"/>
-        </w:rPr>
-        <w:t xml:space="preserve"> (7) </w:t>
+      <w:r>
+        <w:rPr>
+          <w:i w:val="0"/>
+        </w:rPr>
+        <w:t xml:space="preserve">; (7) </w:t>
       </w:r>
       <w:r>
         <w:rPr>
@@ -13883,7 +13568,6 @@
           <w:color w:val="FFFFFF"/>
         </w:rPr>
       </w:pPr>
-      <w:proofErr w:type="gramStart"/>
       <w:r>
         <w:rPr>
           <w:rFonts w:ascii="Arial" w:hAnsi="Arial" w:cs="Arial"/>
@@ -13906,7 +13590,6 @@
         </w:rPr>
         <w:t>Client</w:t>
       </w:r>
-      <w:proofErr w:type="gramEnd"/>
       <w:r>
         <w:rPr>
           <w:rFonts w:ascii="Arial" w:hAnsi="Arial" w:cs="Arial"/>
@@ -14031,47 +13714,7 @@
                 <w:sz w:val="16"/>
                 <w:szCs w:val="16"/>
               </w:rPr>
-              <w:t xml:space="preserve">Patricia L. </w:t>
-            </w:r>
-            <w:proofErr w:type="spellStart"/>
-            <w:r>
-              <w:rPr>
-                <w:rFonts w:ascii="Arial" w:hAnsi="Arial" w:cs="Arial"/>
-                <w:i/>
-                <w:sz w:val="16"/>
-                <w:szCs w:val="16"/>
-              </w:rPr>
-              <w:t>Roden</w:t>
-            </w:r>
-            <w:proofErr w:type="spellEnd"/>
-            <w:r>
-              <w:rPr>
-                <w:rFonts w:ascii="Arial" w:hAnsi="Arial" w:cs="Arial"/>
-                <w:i/>
-                <w:sz w:val="16"/>
-                <w:szCs w:val="16"/>
-              </w:rPr>
-              <w:t xml:space="preserve">, </w:t>
-            </w:r>
-            <w:proofErr w:type="spellStart"/>
-            <w:r>
-              <w:rPr>
-                <w:rFonts w:ascii="Arial" w:hAnsi="Arial" w:cs="Arial"/>
-                <w:i/>
-                <w:sz w:val="16"/>
-                <w:szCs w:val="16"/>
-              </w:rPr>
-              <w:t>Ph.D</w:t>
-            </w:r>
-            <w:proofErr w:type="spellEnd"/>
-            <w:r>
-              <w:rPr>
-                <w:rFonts w:ascii="Arial" w:hAnsi="Arial" w:cs="Arial"/>
-                <w:i/>
-                <w:sz w:val="16"/>
-                <w:szCs w:val="16"/>
-              </w:rPr>
-              <w:t>, Client</w:t>
+              <w:t>Patricia L. Roden, Ph.D, Client</w:t>
             </w:r>
           </w:p>
         </w:tc>
@@ -14918,7 +14561,7 @@
                     <a:blip r:embed="rId11">
                       <a:extLst>
                         <a:ext uri="{28A0092B-C50C-407E-A947-70E740481C1C}">
-                          <a14:useLocalDpi xmlns:a14="http://schemas.microsoft.com/office/drawing/2010/main" xmlns:wps="http://schemas.microsoft.com/office/word/2010/wordprocessingShape" xmlns:wpi="http://schemas.microsoft.com/office/word/2010/wordprocessingInk" xmlns:wpg="http://schemas.microsoft.com/office/word/2010/wordprocessingGroup" xmlns:w14="http://schemas.microsoft.com/office/word/2010/wordml" xmlns:w="http://schemas.openxmlformats.org/wordprocessingml/2006/main" xmlns:w10="urn:schemas-microsoft-com:office:word" xmlns:wp14="http://schemas.microsoft.com/office/word/2010/wordprocessingDrawing" xmlns:v="urn:schemas-microsoft-com:vml" xmlns:o="urn:schemas-microsoft-com:office:office" xmlns:mv="urn:schemas-microsoft-com:mac:vml" xmlns:mc="http://schemas.openxmlformats.org/markup-compatibility/2006" xmlns:mo="http://schemas.microsoft.com/office/mac/office/2008/main" xmlns:wpc="http://schemas.microsoft.com/office/word/2010/wordprocessingCanvas" xmlns="" val="0"/>
+                          <a14:useLocalDpi xmlns="" xmlns:wpc="http://schemas.microsoft.com/office/word/2010/wordprocessingCanvas" xmlns:mo="http://schemas.microsoft.com/office/mac/office/2008/main" xmlns:mc="http://schemas.openxmlformats.org/markup-compatibility/2006" xmlns:mv="urn:schemas-microsoft-com:mac:vml" xmlns:o="urn:schemas-microsoft-com:office:office" xmlns:v="urn:schemas-microsoft-com:vml" xmlns:wp14="http://schemas.microsoft.com/office/word/2010/wordprocessingDrawing" xmlns:w10="urn:schemas-microsoft-com:office:word" xmlns:w="http://schemas.openxmlformats.org/wordprocessingml/2006/main" xmlns:w14="http://schemas.microsoft.com/office/word/2010/wordml" xmlns:wpg="http://schemas.microsoft.com/office/word/2010/wordprocessingGroup" xmlns:wpi="http://schemas.microsoft.com/office/word/2010/wordprocessingInk" xmlns:wps="http://schemas.microsoft.com/office/word/2010/wordprocessingShape" xmlns:a14="http://schemas.microsoft.com/office/drawing/2010/main" val="0"/>
                         </a:ext>
                       </a:extLst>
                     </a:blip>
@@ -14945,7 +14588,7 @@
                     </a:effectLst>
                     <a:extLst>
                       <a:ext uri="{53640926-AAD7-44d8-BBD7-CCE9431645EC}">
-                        <a14:shadowObscured xmlns:a14="http://schemas.microsoft.com/office/drawing/2010/main" xmlns:wps="http://schemas.microsoft.com/office/word/2010/wordprocessingShape" xmlns:wpi="http://schemas.microsoft.com/office/word/2010/wordprocessingInk" xmlns:wpg="http://schemas.microsoft.com/office/word/2010/wordprocessingGroup" xmlns:w14="http://schemas.microsoft.com/office/word/2010/wordml" xmlns:w="http://schemas.openxmlformats.org/wordprocessingml/2006/main" xmlns:w10="urn:schemas-microsoft-com:office:word" xmlns:wp14="http://schemas.microsoft.com/office/word/2010/wordprocessingDrawing" xmlns:v="urn:schemas-microsoft-com:vml" xmlns:o="urn:schemas-microsoft-com:office:office" xmlns:mv="urn:schemas-microsoft-com:mac:vml" xmlns:mc="http://schemas.openxmlformats.org/markup-compatibility/2006" xmlns:mo="http://schemas.microsoft.com/office/mac/office/2008/main" xmlns:wpc="http://schemas.microsoft.com/office/word/2010/wordprocessingCanvas" xmlns=""/>
+                        <a14:shadowObscured xmlns="" xmlns:wpc="http://schemas.microsoft.com/office/word/2010/wordprocessingCanvas" xmlns:mo="http://schemas.microsoft.com/office/mac/office/2008/main" xmlns:mc="http://schemas.openxmlformats.org/markup-compatibility/2006" xmlns:mv="urn:schemas-microsoft-com:mac:vml" xmlns:o="urn:schemas-microsoft-com:office:office" xmlns:v="urn:schemas-microsoft-com:vml" xmlns:wp14="http://schemas.microsoft.com/office/word/2010/wordprocessingDrawing" xmlns:w10="urn:schemas-microsoft-com:office:word" xmlns:w="http://schemas.openxmlformats.org/wordprocessingml/2006/main" xmlns:w14="http://schemas.microsoft.com/office/word/2010/wordml" xmlns:wpg="http://schemas.microsoft.com/office/word/2010/wordprocessingGroup" xmlns:wpi="http://schemas.microsoft.com/office/word/2010/wordprocessingInk" xmlns:wps="http://schemas.microsoft.com/office/word/2010/wordprocessingShape" xmlns:a14="http://schemas.microsoft.com/office/drawing/2010/main"/>
                       </a:ext>
                     </a:extLst>
                   </pic:spPr>
@@ -15076,7 +14719,7 @@
                     <a:blip r:embed="rId12">
                       <a:extLst>
                         <a:ext uri="{28A0092B-C50C-407E-A947-70E740481C1C}">
-                          <a14:useLocalDpi xmlns:a14="http://schemas.microsoft.com/office/drawing/2010/main" xmlns:wps="http://schemas.microsoft.com/office/word/2010/wordprocessingShape" xmlns:wpi="http://schemas.microsoft.com/office/word/2010/wordprocessingInk" xmlns:wpg="http://schemas.microsoft.com/office/word/2010/wordprocessingGroup" xmlns:w14="http://schemas.microsoft.com/office/word/2010/wordml" xmlns:w="http://schemas.openxmlformats.org/wordprocessingml/2006/main" xmlns:w10="urn:schemas-microsoft-com:office:word" xmlns:wp14="http://schemas.microsoft.com/office/word/2010/wordprocessingDrawing" xmlns:v="urn:schemas-microsoft-com:vml" xmlns:o="urn:schemas-microsoft-com:office:office" xmlns:mv="urn:schemas-microsoft-com:mac:vml" xmlns:mc="http://schemas.openxmlformats.org/markup-compatibility/2006" xmlns:mo="http://schemas.microsoft.com/office/mac/office/2008/main" xmlns:wpc="http://schemas.microsoft.com/office/word/2010/wordprocessingCanvas" xmlns="" val="0"/>
+                          <a14:useLocalDpi xmlns="" xmlns:wpc="http://schemas.microsoft.com/office/word/2010/wordprocessingCanvas" xmlns:mo="http://schemas.microsoft.com/office/mac/office/2008/main" xmlns:mc="http://schemas.openxmlformats.org/markup-compatibility/2006" xmlns:mv="urn:schemas-microsoft-com:mac:vml" xmlns:o="urn:schemas-microsoft-com:office:office" xmlns:v="urn:schemas-microsoft-com:vml" xmlns:wp14="http://schemas.microsoft.com/office/word/2010/wordprocessingDrawing" xmlns:w10="urn:schemas-microsoft-com:office:word" xmlns:w="http://schemas.openxmlformats.org/wordprocessingml/2006/main" xmlns:w14="http://schemas.microsoft.com/office/word/2010/wordml" xmlns:wpg="http://schemas.microsoft.com/office/word/2010/wordprocessingGroup" xmlns:wpi="http://schemas.microsoft.com/office/word/2010/wordprocessingInk" xmlns:wps="http://schemas.microsoft.com/office/word/2010/wordprocessingShape" xmlns:a14="http://schemas.microsoft.com/office/drawing/2010/main" val="0"/>
                         </a:ext>
                       </a:extLst>
                     </a:blip>
@@ -15103,7 +14746,7 @@
                     </a:effectLst>
                     <a:extLst>
                       <a:ext uri="{53640926-AAD7-44d8-BBD7-CCE9431645EC}">
-                        <a14:shadowObscured xmlns:a14="http://schemas.microsoft.com/office/drawing/2010/main" xmlns:wps="http://schemas.microsoft.com/office/word/2010/wordprocessingShape" xmlns:wpi="http://schemas.microsoft.com/office/word/2010/wordprocessingInk" xmlns:wpg="http://schemas.microsoft.com/office/word/2010/wordprocessingGroup" xmlns:w14="http://schemas.microsoft.com/office/word/2010/wordml" xmlns:w="http://schemas.openxmlformats.org/wordprocessingml/2006/main" xmlns:w10="urn:schemas-microsoft-com:office:word" xmlns:wp14="http://schemas.microsoft.com/office/word/2010/wordprocessingDrawing" xmlns:v="urn:schemas-microsoft-com:vml" xmlns:o="urn:schemas-microsoft-com:office:office" xmlns:mv="urn:schemas-microsoft-com:mac:vml" xmlns:mc="http://schemas.openxmlformats.org/markup-compatibility/2006" xmlns:mo="http://schemas.microsoft.com/office/mac/office/2008/main" xmlns:wpc="http://schemas.microsoft.com/office/word/2010/wordprocessingCanvas" xmlns=""/>
+                        <a14:shadowObscured xmlns="" xmlns:wpc="http://schemas.microsoft.com/office/word/2010/wordprocessingCanvas" xmlns:mo="http://schemas.microsoft.com/office/mac/office/2008/main" xmlns:mc="http://schemas.openxmlformats.org/markup-compatibility/2006" xmlns:mv="urn:schemas-microsoft-com:mac:vml" xmlns:o="urn:schemas-microsoft-com:office:office" xmlns:v="urn:schemas-microsoft-com:vml" xmlns:wp14="http://schemas.microsoft.com/office/word/2010/wordprocessingDrawing" xmlns:w10="urn:schemas-microsoft-com:office:word" xmlns:w="http://schemas.openxmlformats.org/wordprocessingml/2006/main" xmlns:w14="http://schemas.microsoft.com/office/word/2010/wordml" xmlns:wpg="http://schemas.microsoft.com/office/word/2010/wordprocessingGroup" xmlns:wpi="http://schemas.microsoft.com/office/word/2010/wordprocessingInk" xmlns:wps="http://schemas.microsoft.com/office/word/2010/wordprocessingShape" xmlns:a14="http://schemas.microsoft.com/office/drawing/2010/main"/>
                       </a:ext>
                     </a:extLst>
                   </pic:spPr>
@@ -15345,23 +14988,13 @@
         </w:rPr>
         <w:t xml:space="preserve">Figure </w:t>
       </w:r>
-      <w:proofErr w:type="gramStart"/>
-      <w:r>
-        <w:rPr>
-          <w:rFonts w:ascii="Arial" w:hAnsi="Arial" w:cs="Arial"/>
-          <w:sz w:val="22"/>
-          <w:szCs w:val="22"/>
-        </w:rPr>
-        <w:t>5</w:t>
-      </w:r>
-      <w:proofErr w:type="gramEnd"/>
-      <w:r>
-        <w:rPr>
-          <w:rFonts w:ascii="Arial" w:hAnsi="Arial" w:cs="Arial"/>
-          <w:sz w:val="22"/>
-          <w:szCs w:val="22"/>
-        </w:rPr>
-        <w:t xml:space="preserve"> </w:t>
+      <w:r>
+        <w:rPr>
+          <w:rFonts w:ascii="Arial" w:hAnsi="Arial" w:cs="Arial"/>
+          <w:sz w:val="22"/>
+          <w:szCs w:val="22"/>
+        </w:rPr>
+        <w:t xml:space="preserve">5 </w:t>
       </w:r>
       <w:r>
         <w:rPr>
@@ -15440,7 +15073,7 @@
                     <a:blip r:embed="rId16">
                       <a:extLst>
                         <a:ext uri="{28A0092B-C50C-407E-A947-70E740481C1C}">
-                          <a14:useLocalDpi xmlns:a14="http://schemas.microsoft.com/office/drawing/2010/main" xmlns:wps="http://schemas.microsoft.com/office/word/2010/wordprocessingShape" xmlns:wpi="http://schemas.microsoft.com/office/word/2010/wordprocessingInk" xmlns:wpg="http://schemas.microsoft.com/office/word/2010/wordprocessingGroup" xmlns:w14="http://schemas.microsoft.com/office/word/2010/wordml" xmlns:w="http://schemas.openxmlformats.org/wordprocessingml/2006/main" xmlns:w10="urn:schemas-microsoft-com:office:word" xmlns:wp14="http://schemas.microsoft.com/office/word/2010/wordprocessingDrawing" xmlns:v="urn:schemas-microsoft-com:vml" xmlns:o="urn:schemas-microsoft-com:office:office" xmlns:mv="urn:schemas-microsoft-com:mac:vml" xmlns:mc="http://schemas.openxmlformats.org/markup-compatibility/2006" xmlns:mo="http://schemas.microsoft.com/office/mac/office/2008/main" xmlns:wpc="http://schemas.microsoft.com/office/word/2010/wordprocessingCanvas" xmlns="" val="0"/>
+                          <a14:useLocalDpi xmlns="" xmlns:wpc="http://schemas.microsoft.com/office/word/2010/wordprocessingCanvas" xmlns:mo="http://schemas.microsoft.com/office/mac/office/2008/main" xmlns:mc="http://schemas.openxmlformats.org/markup-compatibility/2006" xmlns:mv="urn:schemas-microsoft-com:mac:vml" xmlns:o="urn:schemas-microsoft-com:office:office" xmlns:v="urn:schemas-microsoft-com:vml" xmlns:wp14="http://schemas.microsoft.com/office/word/2010/wordprocessingDrawing" xmlns:w10="urn:schemas-microsoft-com:office:word" xmlns:w="http://schemas.openxmlformats.org/wordprocessingml/2006/main" xmlns:w14="http://schemas.microsoft.com/office/word/2010/wordml" xmlns:wpg="http://schemas.microsoft.com/office/word/2010/wordprocessingGroup" xmlns:wpi="http://schemas.microsoft.com/office/word/2010/wordprocessingInk" xmlns:wps="http://schemas.microsoft.com/office/word/2010/wordprocessingShape" xmlns:a14="http://schemas.microsoft.com/office/drawing/2010/main" val="0"/>
                         </a:ext>
                       </a:extLst>
                     </a:blip>
@@ -15503,7 +15136,6 @@
         </w:rPr>
         <w:t xml:space="preserve">Figure </w:t>
       </w:r>
-      <w:proofErr w:type="gramStart"/>
       <w:r>
         <w:rPr>
           <w:rFonts w:ascii="Arial" w:hAnsi="Arial" w:cs="Arial"/>
@@ -15512,7 +15144,6 @@
         </w:rPr>
         <w:t>6</w:t>
       </w:r>
-      <w:proofErr w:type="gramEnd"/>
       <w:r>
         <w:rPr>
           <w:rFonts w:ascii="Arial" w:hAnsi="Arial" w:cs="Arial"/>
@@ -15578,7 +15209,7 @@
                     <a:blip r:embed="rId17">
                       <a:extLst>
                         <a:ext uri="{28A0092B-C50C-407E-A947-70E740481C1C}">
-                          <a14:useLocalDpi xmlns:a14="http://schemas.microsoft.com/office/drawing/2010/main" xmlns:wps="http://schemas.microsoft.com/office/word/2010/wordprocessingShape" xmlns:wpi="http://schemas.microsoft.com/office/word/2010/wordprocessingInk" xmlns:wpg="http://schemas.microsoft.com/office/word/2010/wordprocessingGroup" xmlns:w14="http://schemas.microsoft.com/office/word/2010/wordml" xmlns:w="http://schemas.openxmlformats.org/wordprocessingml/2006/main" xmlns:w10="urn:schemas-microsoft-com:office:word" xmlns:wp14="http://schemas.microsoft.com/office/word/2010/wordprocessingDrawing" xmlns:v="urn:schemas-microsoft-com:vml" xmlns:o="urn:schemas-microsoft-com:office:office" xmlns:mv="urn:schemas-microsoft-com:mac:vml" xmlns:mc="http://schemas.openxmlformats.org/markup-compatibility/2006" xmlns:mo="http://schemas.microsoft.com/office/mac/office/2008/main" xmlns:wpc="http://schemas.microsoft.com/office/word/2010/wordprocessingCanvas" xmlns="" val="0"/>
+                          <a14:useLocalDpi xmlns="" xmlns:wpc="http://schemas.microsoft.com/office/word/2010/wordprocessingCanvas" xmlns:mo="http://schemas.microsoft.com/office/mac/office/2008/main" xmlns:mc="http://schemas.openxmlformats.org/markup-compatibility/2006" xmlns:mv="urn:schemas-microsoft-com:mac:vml" xmlns:o="urn:schemas-microsoft-com:office:office" xmlns:v="urn:schemas-microsoft-com:vml" xmlns:wp14="http://schemas.microsoft.com/office/word/2010/wordprocessingDrawing" xmlns:w10="urn:schemas-microsoft-com:office:word" xmlns:w="http://schemas.openxmlformats.org/wordprocessingml/2006/main" xmlns:w14="http://schemas.microsoft.com/office/word/2010/wordml" xmlns:wpg="http://schemas.microsoft.com/office/word/2010/wordprocessingGroup" xmlns:wpi="http://schemas.microsoft.com/office/word/2010/wordprocessingInk" xmlns:wps="http://schemas.microsoft.com/office/word/2010/wordprocessingShape" xmlns:a14="http://schemas.microsoft.com/office/drawing/2010/main" val="0"/>
                         </a:ext>
                       </a:extLst>
                     </a:blip>
@@ -15758,7 +15389,7 @@
                     <a:blip r:embed="rId8">
                       <a:extLst>
                         <a:ext uri="{28A0092B-C50C-407E-A947-70E740481C1C}">
-                          <a14:useLocalDpi xmlns:a14="http://schemas.microsoft.com/office/drawing/2010/main" xmlns:wps="http://schemas.microsoft.com/office/word/2010/wordprocessingShape" xmlns:wpi="http://schemas.microsoft.com/office/word/2010/wordprocessingInk" xmlns:wpg="http://schemas.microsoft.com/office/word/2010/wordprocessingGroup" xmlns:w14="http://schemas.microsoft.com/office/word/2010/wordml" xmlns:w="http://schemas.openxmlformats.org/wordprocessingml/2006/main" xmlns:w10="urn:schemas-microsoft-com:office:word" xmlns:wp14="http://schemas.microsoft.com/office/word/2010/wordprocessingDrawing" xmlns:v="urn:schemas-microsoft-com:vml" xmlns:o="urn:schemas-microsoft-com:office:office" xmlns:mv="urn:schemas-microsoft-com:mac:vml" xmlns:mc="http://schemas.openxmlformats.org/markup-compatibility/2006" xmlns:mo="http://schemas.microsoft.com/office/mac/office/2008/main" xmlns:wpc="http://schemas.microsoft.com/office/word/2010/wordprocessingCanvas" xmlns="" val="0"/>
+                          <a14:useLocalDpi xmlns="" xmlns:wpc="http://schemas.microsoft.com/office/word/2010/wordprocessingCanvas" xmlns:mo="http://schemas.microsoft.com/office/mac/office/2008/main" xmlns:mc="http://schemas.openxmlformats.org/markup-compatibility/2006" xmlns:mv="urn:schemas-microsoft-com:mac:vml" xmlns:o="urn:schemas-microsoft-com:office:office" xmlns:v="urn:schemas-microsoft-com:vml" xmlns:wp14="http://schemas.microsoft.com/office/word/2010/wordprocessingDrawing" xmlns:w10="urn:schemas-microsoft-com:office:word" xmlns:w="http://schemas.openxmlformats.org/wordprocessingml/2006/main" xmlns:w14="http://schemas.microsoft.com/office/word/2010/wordml" xmlns:wpg="http://schemas.microsoft.com/office/word/2010/wordprocessingGroup" xmlns:wpi="http://schemas.microsoft.com/office/word/2010/wordprocessingInk" xmlns:wps="http://schemas.microsoft.com/office/word/2010/wordprocessingShape" xmlns:a14="http://schemas.microsoft.com/office/drawing/2010/main" val="0"/>
                         </a:ext>
                       </a:extLst>
                     </a:blip>
@@ -15904,36 +15535,15 @@
         <w:t>L.I.F.E.S.</w:t>
       </w:r>
       <w:r>
-        <w:t xml:space="preserve"> project will read the coding standards and review the example before any code </w:t>
-      </w:r>
-      <w:proofErr w:type="gramStart"/>
-      <w:r>
-        <w:t>is written</w:t>
-      </w:r>
-      <w:proofErr w:type="gramEnd"/>
-      <w:r>
-        <w:t>.</w:t>
+        <w:t xml:space="preserve"> project will read the coding standards and review the example before any code is written.</w:t>
       </w:r>
     </w:p>
     <w:p>
       <w:pPr>
         <w:pStyle w:val="NormalWeb"/>
       </w:pPr>
-      <w:proofErr w:type="spellStart"/>
-      <w:r>
-        <w:t>GitHub</w:t>
-      </w:r>
-      <w:proofErr w:type="spellEnd"/>
-      <w:r>
-        <w:t xml:space="preserve"> shall be used for source code revision control. The Tune Squad’s repository on </w:t>
-      </w:r>
-      <w:proofErr w:type="spellStart"/>
-      <w:r>
-        <w:t>Github</w:t>
-      </w:r>
-      <w:proofErr w:type="spellEnd"/>
-      <w:r>
-        <w:t xml:space="preserve"> will be a point of reference for all testing guidelines. </w:t>
+      <w:r>
+        <w:t xml:space="preserve">GitHub shall be used for source code revision control. The Tune Squad’s repository on Github will be a point of reference for all testing guidelines. </w:t>
       </w:r>
     </w:p>
     <w:p>
@@ -15995,110 +15605,76 @@
           <w:sz w:val="20"/>
           <w:szCs w:val="20"/>
         </w:rPr>
-        <w:t xml:space="preserve">class </w:t>
-      </w:r>
-      <w:proofErr w:type="spellStart"/>
+        <w:t>class ExampleClass</w:t>
+      </w:r>
+      <w:r>
+        <w:rPr>
+          <w:i/>
+        </w:rPr>
+        <w:t xml:space="preserve"> </w:t>
+      </w:r>
+      <w:r>
+        <w:t xml:space="preserve">will be contained in a file named </w:t>
+      </w:r>
       <w:r>
         <w:rPr>
           <w:rFonts w:ascii="Consolas" w:hAnsi="Consolas" w:cs="Consolas"/>
           <w:sz w:val="20"/>
           <w:szCs w:val="20"/>
         </w:rPr>
-        <w:t>ExampleClass</w:t>
-      </w:r>
-      <w:proofErr w:type="spellEnd"/>
-      <w:r>
-        <w:rPr>
-          <w:i/>
-        </w:rPr>
-        <w:t xml:space="preserve"> </w:t>
-      </w:r>
-      <w:r>
-        <w:t xml:space="preserve">will be contained in a file named </w:t>
-      </w:r>
-      <w:proofErr w:type="spellStart"/>
+        <w:t>ExampleClass.cs</w:t>
+      </w:r>
+      <w:r>
+        <w:t>.</w:t>
+      </w:r>
+    </w:p>
+    <w:p>
+      <w:pPr>
+        <w:pStyle w:val="NormalWeb"/>
+        <w:rPr>
+          <w:u w:val="single"/>
+        </w:rPr>
+      </w:pPr>
+      <w:r>
+        <w:rPr>
+          <w:u w:val="single"/>
+        </w:rPr>
+        <w:t>Directory Layout</w:t>
+      </w:r>
+    </w:p>
+    <w:p>
+      <w:pPr>
+        <w:pStyle w:val="NormalWeb"/>
+      </w:pPr>
+      <w:r>
+        <w:lastRenderedPageBreak/>
+        <w:t xml:space="preserve">There will be a directory created for every namespace. For example, </w:t>
+      </w:r>
       <w:r>
         <w:rPr>
           <w:rFonts w:ascii="Consolas" w:hAnsi="Consolas" w:cs="Consolas"/>
           <w:sz w:val="20"/>
           <w:szCs w:val="20"/>
         </w:rPr>
-        <w:t>ExampleClass.cs</w:t>
-      </w:r>
-      <w:proofErr w:type="spellEnd"/>
-      <w:r>
-        <w:t>.</w:t>
-      </w:r>
-    </w:p>
-    <w:p>
-      <w:pPr>
-        <w:pStyle w:val="NormalWeb"/>
-        <w:rPr>
-          <w:u w:val="single"/>
-        </w:rPr>
-      </w:pPr>
-      <w:r>
-        <w:rPr>
-          <w:u w:val="single"/>
-        </w:rPr>
-        <w:t>Directory Layout</w:t>
-      </w:r>
-    </w:p>
-    <w:p>
-      <w:pPr>
-        <w:pStyle w:val="NormalWeb"/>
-      </w:pPr>
-      <w:r>
-        <w:lastRenderedPageBreak/>
-        <w:t xml:space="preserve">There will be a directory created for every namespace. For example, </w:t>
-      </w:r>
-      <w:proofErr w:type="spellStart"/>
+        <w:t>FirstNameSpace.SecondNameSpace</w:t>
+      </w:r>
+      <w:r>
+        <w:rPr>
+          <w:i/>
+        </w:rPr>
+        <w:t xml:space="preserve"> </w:t>
+      </w:r>
+      <w:r>
+        <w:t xml:space="preserve">will be contained inside of </w:t>
+      </w:r>
       <w:r>
         <w:rPr>
           <w:rFonts w:ascii="Consolas" w:hAnsi="Consolas" w:cs="Consolas"/>
           <w:sz w:val="20"/>
           <w:szCs w:val="20"/>
         </w:rPr>
-        <w:t>FirstNameSpace.SecondNameSpace</w:t>
-      </w:r>
-      <w:proofErr w:type="spellEnd"/>
-      <w:r>
-        <w:rPr>
-          <w:i/>
-        </w:rPr>
-        <w:t xml:space="preserve"> </w:t>
-      </w:r>
-      <w:r>
-        <w:t xml:space="preserve">will be contained inside of </w:t>
-      </w:r>
-      <w:proofErr w:type="spellStart"/>
-      <w:r>
-        <w:rPr>
-          <w:rFonts w:ascii="Consolas" w:hAnsi="Consolas" w:cs="Consolas"/>
-          <w:sz w:val="20"/>
-          <w:szCs w:val="20"/>
-        </w:rPr>
-        <w:t>FirstNameSpace</w:t>
-      </w:r>
-      <w:proofErr w:type="spellEnd"/>
-      <w:r>
-        <w:rPr>
-          <w:rFonts w:ascii="Consolas" w:hAnsi="Consolas" w:cs="Consolas"/>
-          <w:sz w:val="20"/>
-          <w:szCs w:val="20"/>
-        </w:rPr>
-        <w:t>/</w:t>
-      </w:r>
-      <w:proofErr w:type="spellStart"/>
-      <w:r>
-        <w:rPr>
-          <w:rFonts w:ascii="Consolas" w:hAnsi="Consolas" w:cs="Consolas"/>
-          <w:sz w:val="20"/>
-          <w:szCs w:val="20"/>
-        </w:rPr>
-        <w:t>SecondNameSpace</w:t>
-      </w:r>
-      <w:proofErr w:type="spellEnd"/>
+        <w:t>FirstNameSpace/SecondNameSpace</w:t>
+      </w:r>
       <w:r>
         <w:t>.</w:t>
       </w:r>
@@ -16207,8 +15783,6 @@
           <w:szCs w:val="20"/>
         </w:rPr>
       </w:pPr>
-      <w:proofErr w:type="spellStart"/>
-      <w:proofErr w:type="gramStart"/>
       <w:r>
         <w:rPr>
           <w:rFonts w:ascii="Consolas" w:hAnsi="Consolas" w:cs="Consolas"/>
@@ -16216,74 +15790,74 @@
           <w:szCs w:val="20"/>
           <w:highlight w:val="white"/>
         </w:rPr>
-        <w:t>int</w:t>
-      </w:r>
-      <w:proofErr w:type="spellEnd"/>
-      <w:proofErr w:type="gramEnd"/>
+        <w:t>int CONTANT_VAR = 1;</w:t>
+      </w:r>
+    </w:p>
+    <w:p>
+      <w:pPr>
+        <w:pStyle w:val="NormalWeb"/>
+        <w:rPr>
+          <w:b/>
+          <w:u w:val="single"/>
+        </w:rPr>
+      </w:pPr>
+      <w:r>
+        <w:rPr>
+          <w:b/>
+          <w:u w:val="single"/>
+        </w:rPr>
+        <w:t>Statements</w:t>
+      </w:r>
+    </w:p>
+    <w:p>
+      <w:pPr>
+        <w:pStyle w:val="NormalWeb"/>
+      </w:pPr>
+      <w:r>
+        <w:t>Write only one statement per line.</w:t>
+      </w:r>
+    </w:p>
+    <w:p>
+      <w:pPr>
+        <w:pStyle w:val="NormalWeb"/>
+      </w:pPr>
+      <w:r>
+        <w:t xml:space="preserve">Write only one declaration per line. </w:t>
+      </w:r>
+    </w:p>
+    <w:p>
+      <w:pPr>
+        <w:pStyle w:val="NormalWeb"/>
+      </w:pPr>
+      <w:r>
+        <w:t>If continuation lines are not indented automatically, indent them one tab stop (four spaces).</w:t>
+      </w:r>
+    </w:p>
+    <w:p>
+      <w:pPr>
+        <w:pStyle w:val="NormalWeb"/>
+      </w:pPr>
+      <w:r>
+        <w:t xml:space="preserve">There will be one blank line before a method header and the method will follow directly after the header without a blank line. </w:t>
+      </w:r>
+    </w:p>
+    <w:p>
+      <w:pPr>
+        <w:pStyle w:val="NormalWeb"/>
+      </w:pPr>
+      <w:r>
+        <w:t>Trailing braces shall be used everywhere on a new line (</w:t>
+      </w:r>
       <w:r>
         <w:rPr>
           <w:rFonts w:ascii="Consolas" w:hAnsi="Consolas" w:cs="Consolas"/>
           <w:sz w:val="20"/>
           <w:szCs w:val="20"/>
-          <w:highlight w:val="white"/>
-        </w:rPr>
-        <w:t xml:space="preserve"> CONTANT_VAR = 1;</w:t>
-      </w:r>
-    </w:p>
-    <w:p>
-      <w:pPr>
-        <w:pStyle w:val="NormalWeb"/>
-        <w:rPr>
-          <w:b/>
-          <w:u w:val="single"/>
-        </w:rPr>
-      </w:pPr>
-      <w:r>
-        <w:rPr>
-          <w:b/>
-          <w:u w:val="single"/>
-        </w:rPr>
-        <w:t>Statements</w:t>
-      </w:r>
-    </w:p>
-    <w:p>
-      <w:pPr>
-        <w:pStyle w:val="NormalWeb"/>
-      </w:pPr>
-      <w:r>
-        <w:t>Write only one statement per line.</w:t>
-      </w:r>
-    </w:p>
-    <w:p>
-      <w:pPr>
-        <w:pStyle w:val="NormalWeb"/>
-      </w:pPr>
-      <w:r>
-        <w:t xml:space="preserve">Write only one declaration per line. </w:t>
-      </w:r>
-    </w:p>
-    <w:p>
-      <w:pPr>
-        <w:pStyle w:val="NormalWeb"/>
-      </w:pPr>
-      <w:r>
-        <w:t>If continuation lines are not indented automatically, indent them one tab stop (four spaces).</w:t>
-      </w:r>
-    </w:p>
-    <w:p>
-      <w:pPr>
-        <w:pStyle w:val="NormalWeb"/>
-      </w:pPr>
-      <w:r>
-        <w:t xml:space="preserve">There will be one blank line before a method header and the method will follow directly after the header without a blank line. </w:t>
-      </w:r>
-    </w:p>
-    <w:p>
-      <w:pPr>
-        <w:pStyle w:val="NormalWeb"/>
-      </w:pPr>
-      <w:r>
-        <w:t>Trailing braces shall be used everywhere on a new line (</w:t>
+        </w:rPr>
+        <w:t>if</w:t>
+      </w:r>
+      <w:r>
+        <w:t xml:space="preserve">, </w:t>
       </w:r>
       <w:r>
         <w:rPr>
@@ -16291,7 +15865,7 @@
           <w:sz w:val="20"/>
           <w:szCs w:val="20"/>
         </w:rPr>
-        <w:t>if</w:t>
+        <w:t>else-if</w:t>
       </w:r>
       <w:r>
         <w:t xml:space="preserve">, </w:t>
@@ -16302,10 +15876,16 @@
           <w:sz w:val="20"/>
           <w:szCs w:val="20"/>
         </w:rPr>
-        <w:t>else-if</w:t>
-      </w:r>
-      <w:r>
-        <w:t xml:space="preserve">, </w:t>
+        <w:t>else</w:t>
+      </w:r>
+      <w:r>
+        <w:rPr>
+          <w:rFonts w:ascii="Consolas" w:hAnsi="Consolas" w:cs="Consolas"/>
+        </w:rPr>
+        <w:t>,</w:t>
+      </w:r>
+      <w:r>
+        <w:t xml:space="preserve"> functions, structures, </w:t>
       </w:r>
       <w:r>
         <w:rPr>
@@ -16313,76 +15893,75 @@
           <w:sz w:val="20"/>
           <w:szCs w:val="20"/>
         </w:rPr>
-        <w:t>else</w:t>
-      </w:r>
-      <w:r>
-        <w:rPr>
-          <w:rFonts w:ascii="Consolas" w:hAnsi="Consolas" w:cs="Consolas"/>
-        </w:rPr>
-        <w:t>,</w:t>
-      </w:r>
-      <w:r>
-        <w:t xml:space="preserve"> functions, structures, </w:t>
-      </w:r>
-      <w:proofErr w:type="spellStart"/>
-      <w:r>
+        <w:t>typedef</w:t>
+      </w:r>
+      <w:r>
+        <w:t>, class definitions, etc.)</w:t>
+      </w:r>
+    </w:p>
+    <w:p>
+      <w:pPr>
+        <w:pStyle w:val="NormalWeb"/>
+        <w:ind w:left="720"/>
         <w:rPr>
           <w:rFonts w:ascii="Consolas" w:hAnsi="Consolas" w:cs="Consolas"/>
           <w:sz w:val="20"/>
           <w:szCs w:val="20"/>
         </w:rPr>
-        <w:t>typedef</w:t>
-      </w:r>
-      <w:proofErr w:type="spellEnd"/>
-      <w:r>
-        <w:t>, class definitions, etc.)</w:t>
-      </w:r>
-    </w:p>
-    <w:p>
-      <w:pPr>
-        <w:pStyle w:val="NormalWeb"/>
-        <w:ind w:left="720"/>
+      </w:pPr>
+      <w:r>
         <w:rPr>
           <w:rFonts w:ascii="Consolas" w:hAnsi="Consolas" w:cs="Consolas"/>
           <w:sz w:val="20"/>
           <w:szCs w:val="20"/>
         </w:rPr>
-      </w:pPr>
-      <w:proofErr w:type="gramStart"/>
+        <w:t xml:space="preserve">if (true) </w:t>
+      </w:r>
       <w:r>
         <w:rPr>
           <w:rFonts w:ascii="Consolas" w:hAnsi="Consolas" w:cs="Consolas"/>
           <w:sz w:val="20"/>
           <w:szCs w:val="20"/>
         </w:rPr>
-        <w:t>if</w:t>
-      </w:r>
-      <w:proofErr w:type="gramEnd"/>
+        <w:br/>
+        <w:t>{</w:t>
+      </w:r>
+    </w:p>
+    <w:p>
+      <w:pPr>
+        <w:pStyle w:val="NormalWeb"/>
+        <w:rPr>
+          <w:sz w:val="20"/>
+          <w:szCs w:val="20"/>
+        </w:rPr>
+      </w:pPr>
       <w:r>
         <w:rPr>
           <w:rFonts w:ascii="Consolas" w:hAnsi="Consolas" w:cs="Consolas"/>
           <w:sz w:val="20"/>
           <w:szCs w:val="20"/>
         </w:rPr>
-        <w:t xml:space="preserve"> (true) </w:t>
-      </w:r>
-      <w:r>
+        <w:tab/>
+        <w:t>}</w:t>
+      </w:r>
+    </w:p>
+    <w:p>
+      <w:pPr>
+        <w:pStyle w:val="NormalWeb"/>
+      </w:pPr>
+      <w:r>
+        <w:t xml:space="preserve">The else statement shall start on a new line after the last closing brace with one blank line in-between. </w:t>
+      </w:r>
+    </w:p>
+    <w:p>
+      <w:pPr>
+        <w:pStyle w:val="NormalWeb"/>
+        <w:ind w:left="720"/>
         <w:rPr>
           <w:rFonts w:ascii="Consolas" w:hAnsi="Consolas" w:cs="Consolas"/>
           <w:sz w:val="20"/>
           <w:szCs w:val="20"/>
         </w:rPr>
-        <w:br/>
-        <w:t>{</w:t>
-      </w:r>
-    </w:p>
-    <w:p>
-      <w:pPr>
-        <w:pStyle w:val="NormalWeb"/>
-        <w:rPr>
-          <w:sz w:val="20"/>
-          <w:szCs w:val="20"/>
-        </w:rPr>
       </w:pPr>
       <w:r>
         <w:rPr>
@@ -16390,36 +15969,23 @@
           <w:sz w:val="20"/>
           <w:szCs w:val="20"/>
         </w:rPr>
-        <w:tab/>
-        <w:t>}</w:t>
-      </w:r>
-    </w:p>
-    <w:p>
-      <w:pPr>
-        <w:pStyle w:val="NormalWeb"/>
-      </w:pPr>
-      <w:r>
-        <w:t xml:space="preserve">The else statement shall start on a new line after the last closing brace with one blank line in-between. </w:t>
-      </w:r>
-    </w:p>
-    <w:p>
-      <w:pPr>
-        <w:pStyle w:val="NormalWeb"/>
-        <w:ind w:left="720"/>
+        <w:t>i</w:t>
+      </w:r>
+      <w:r>
         <w:rPr>
           <w:rFonts w:ascii="Consolas" w:hAnsi="Consolas" w:cs="Consolas"/>
           <w:sz w:val="20"/>
           <w:szCs w:val="20"/>
         </w:rPr>
-      </w:pPr>
-      <w:proofErr w:type="gramStart"/>
+        <w:t>f</w:t>
+      </w:r>
       <w:r>
         <w:rPr>
           <w:rFonts w:ascii="Consolas" w:hAnsi="Consolas" w:cs="Consolas"/>
           <w:sz w:val="20"/>
           <w:szCs w:val="20"/>
         </w:rPr>
-        <w:t>i</w:t>
+        <w:t xml:space="preserve"> </w:t>
       </w:r>
       <w:r>
         <w:rPr>
@@ -16427,16 +15993,15 @@
           <w:sz w:val="20"/>
           <w:szCs w:val="20"/>
         </w:rPr>
-        <w:t>f</w:t>
-      </w:r>
-      <w:proofErr w:type="gramEnd"/>
+        <w:t>(x</w:t>
+      </w:r>
       <w:r>
         <w:rPr>
           <w:rFonts w:ascii="Consolas" w:hAnsi="Consolas" w:cs="Consolas"/>
           <w:sz w:val="20"/>
           <w:szCs w:val="20"/>
         </w:rPr>
-        <w:t xml:space="preserve"> </w:t>
+        <w:t xml:space="preserve">) </w:t>
       </w:r>
       <w:r>
         <w:rPr>
@@ -16444,43 +16009,43 @@
           <w:sz w:val="20"/>
           <w:szCs w:val="20"/>
         </w:rPr>
-        <w:t>(x</w:t>
-      </w:r>
-      <w:r>
+        <w:br/>
+        <w:t xml:space="preserve">{ </w:t>
+      </w:r>
+    </w:p>
+    <w:p>
+      <w:pPr>
+        <w:pStyle w:val="NormalWeb"/>
+        <w:ind w:left="720"/>
         <w:rPr>
           <w:rFonts w:ascii="Consolas" w:hAnsi="Consolas" w:cs="Consolas"/>
           <w:sz w:val="20"/>
           <w:szCs w:val="20"/>
         </w:rPr>
-        <w:t xml:space="preserve">) </w:t>
-      </w:r>
+      </w:pPr>
       <w:r>
         <w:rPr>
           <w:rFonts w:ascii="Consolas" w:hAnsi="Consolas" w:cs="Consolas"/>
           <w:sz w:val="20"/>
           <w:szCs w:val="20"/>
         </w:rPr>
-        <w:br/>
-        <w:t xml:space="preserve">{ </w:t>
-      </w:r>
-    </w:p>
-    <w:p>
-      <w:pPr>
-        <w:pStyle w:val="NormalWeb"/>
-        <w:ind w:left="720"/>
+        <w:t xml:space="preserve">} </w:t>
+      </w:r>
+      <w:r>
         <w:rPr>
           <w:rFonts w:ascii="Consolas" w:hAnsi="Consolas" w:cs="Consolas"/>
           <w:sz w:val="20"/>
           <w:szCs w:val="20"/>
         </w:rPr>
-      </w:pPr>
+        <w:br/>
+      </w:r>
       <w:r>
         <w:rPr>
           <w:rFonts w:ascii="Consolas" w:hAnsi="Consolas" w:cs="Consolas"/>
           <w:sz w:val="20"/>
           <w:szCs w:val="20"/>
         </w:rPr>
-        <w:t xml:space="preserve">} </w:t>
+        <w:br/>
       </w:r>
       <w:r>
         <w:rPr>
@@ -16488,7 +16053,8 @@
           <w:sz w:val="20"/>
           <w:szCs w:val="20"/>
         </w:rPr>
-        <w:br/>
+        <w:lastRenderedPageBreak/>
+        <w:t xml:space="preserve">else if (y) </w:t>
       </w:r>
       <w:r>
         <w:rPr>
@@ -16497,43 +16063,43 @@
           <w:szCs w:val="20"/>
         </w:rPr>
         <w:br/>
-      </w:r>
-      <w:r>
+        <w:t>{</w:t>
+      </w:r>
+    </w:p>
+    <w:p>
+      <w:pPr>
+        <w:pStyle w:val="NormalWeb"/>
+        <w:ind w:left="720"/>
         <w:rPr>
           <w:rFonts w:ascii="Consolas" w:hAnsi="Consolas" w:cs="Consolas"/>
           <w:sz w:val="20"/>
           <w:szCs w:val="20"/>
         </w:rPr>
-        <w:lastRenderedPageBreak/>
-        <w:t xml:space="preserve">else if (y) </w:t>
-      </w:r>
+      </w:pPr>
       <w:r>
         <w:rPr>
           <w:rFonts w:ascii="Consolas" w:hAnsi="Consolas" w:cs="Consolas"/>
           <w:sz w:val="20"/>
           <w:szCs w:val="20"/>
         </w:rPr>
-        <w:br/>
-        <w:t>{</w:t>
-      </w:r>
-    </w:p>
-    <w:p>
-      <w:pPr>
-        <w:pStyle w:val="NormalWeb"/>
-        <w:ind w:left="720"/>
+        <w:t xml:space="preserve">} </w:t>
+      </w:r>
+      <w:r>
         <w:rPr>
           <w:rFonts w:ascii="Consolas" w:hAnsi="Consolas" w:cs="Consolas"/>
           <w:sz w:val="20"/>
           <w:szCs w:val="20"/>
         </w:rPr>
-      </w:pPr>
+        <w:br/>
+      </w:r>
       <w:r>
         <w:rPr>
           <w:rFonts w:ascii="Consolas" w:hAnsi="Consolas" w:cs="Consolas"/>
           <w:sz w:val="20"/>
           <w:szCs w:val="20"/>
         </w:rPr>
-        <w:t xml:space="preserve">} </w:t>
+        <w:br/>
+        <w:t xml:space="preserve">else </w:t>
       </w:r>
       <w:r>
         <w:rPr>
@@ -16542,33 +16108,51 @@
           <w:szCs w:val="20"/>
         </w:rPr>
         <w:br/>
-      </w:r>
+        <w:t xml:space="preserve">{ </w:t>
+      </w:r>
+    </w:p>
+    <w:p>
+      <w:pPr>
+        <w:pStyle w:val="NormalWeb"/>
+        <w:ind w:firstLine="720"/>
+        <w:rPr>
+          <w:rFonts w:ascii="Consolas" w:hAnsi="Consolas" w:cs="Consolas"/>
+        </w:rPr>
+      </w:pPr>
       <w:r>
         <w:rPr>
           <w:rFonts w:ascii="Consolas" w:hAnsi="Consolas" w:cs="Consolas"/>
           <w:sz w:val="20"/>
           <w:szCs w:val="20"/>
         </w:rPr>
-        <w:br/>
-        <w:t xml:space="preserve">else </w:t>
-      </w:r>
-      <w:r>
+        <w:t>}</w:t>
+      </w:r>
+    </w:p>
+    <w:p>
+      <w:pPr>
+        <w:pStyle w:val="NormalWeb"/>
+      </w:pPr>
+      <w:r>
+        <w:rPr>
+          <w:b/>
+          <w:sz w:val="28"/>
+          <w:szCs w:val="28"/>
+        </w:rPr>
+        <w:t xml:space="preserve"> </w:t>
+      </w:r>
+      <w:r>
+        <w:t xml:space="preserve">Parenthesized expressions will not be padded with spaces. </w:t>
+      </w:r>
+    </w:p>
+    <w:p>
+      <w:pPr>
+        <w:pStyle w:val="NormalWeb"/>
+        <w:ind w:left="720"/>
         <w:rPr>
           <w:rFonts w:ascii="Consolas" w:hAnsi="Consolas" w:cs="Consolas"/>
           <w:sz w:val="20"/>
           <w:szCs w:val="20"/>
         </w:rPr>
-        <w:br/>
-        <w:t xml:space="preserve">{ </w:t>
-      </w:r>
-    </w:p>
-    <w:p>
-      <w:pPr>
-        <w:pStyle w:val="NormalWeb"/>
-        <w:ind w:firstLine="720"/>
-        <w:rPr>
-          <w:rFonts w:ascii="Consolas" w:hAnsi="Consolas" w:cs="Consolas"/>
-        </w:rPr>
       </w:pPr>
       <w:r>
         <w:rPr>
@@ -16576,115 +16160,95 @@
           <w:sz w:val="20"/>
           <w:szCs w:val="20"/>
         </w:rPr>
-        <w:t>}</w:t>
-      </w:r>
-    </w:p>
-    <w:p>
-      <w:pPr>
-        <w:pStyle w:val="NormalWeb"/>
-      </w:pPr>
-      <w:r>
-        <w:rPr>
-          <w:b/>
-          <w:sz w:val="28"/>
-          <w:szCs w:val="28"/>
-        </w:rPr>
-        <w:t xml:space="preserve"> </w:t>
-      </w:r>
-      <w:r>
-        <w:t xml:space="preserve">Parenthesized expressions will not be padded with spaces. </w:t>
-      </w:r>
-    </w:p>
-    <w:p>
-      <w:pPr>
-        <w:pStyle w:val="NormalWeb"/>
-        <w:ind w:left="720"/>
+        <w:t xml:space="preserve">if (x) </w:t>
+      </w:r>
+      <w:r>
         <w:rPr>
           <w:rFonts w:ascii="Consolas" w:hAnsi="Consolas" w:cs="Consolas"/>
           <w:sz w:val="20"/>
           <w:szCs w:val="20"/>
         </w:rPr>
-      </w:pPr>
-      <w:proofErr w:type="gramStart"/>
-      <w:r>
+        <w:br/>
+        <w:t>{</w:t>
+      </w:r>
+    </w:p>
+    <w:p>
+      <w:pPr>
+        <w:pStyle w:val="NormalWeb"/>
+        <w:ind w:left="720"/>
         <w:rPr>
           <w:rFonts w:ascii="Consolas" w:hAnsi="Consolas" w:cs="Consolas"/>
           <w:sz w:val="20"/>
           <w:szCs w:val="20"/>
         </w:rPr>
-        <w:t>if</w:t>
-      </w:r>
-      <w:proofErr w:type="gramEnd"/>
+      </w:pPr>
       <w:r>
         <w:rPr>
           <w:rFonts w:ascii="Consolas" w:hAnsi="Consolas" w:cs="Consolas"/>
           <w:sz w:val="20"/>
           <w:szCs w:val="20"/>
         </w:rPr>
-        <w:t xml:space="preserve"> (x) </w:t>
-      </w:r>
-      <w:r>
+        <w:t>}</w:t>
+      </w:r>
+    </w:p>
+    <w:p>
+      <w:pPr>
+        <w:pStyle w:val="NormalWeb"/>
+      </w:pPr>
+      <w:r>
+        <w:t xml:space="preserve">And </w:t>
+      </w:r>
+    </w:p>
+    <w:p>
+      <w:pPr>
+        <w:pStyle w:val="NormalWeb"/>
         <w:rPr>
           <w:rFonts w:ascii="Consolas" w:hAnsi="Consolas" w:cs="Consolas"/>
           <w:sz w:val="20"/>
           <w:szCs w:val="20"/>
         </w:rPr>
-        <w:br/>
-        <w:t>{</w:t>
-      </w:r>
-    </w:p>
-    <w:p>
-      <w:pPr>
-        <w:pStyle w:val="NormalWeb"/>
-        <w:ind w:left="720"/>
+      </w:pPr>
+      <w:r>
         <w:rPr>
           <w:rFonts w:ascii="Consolas" w:hAnsi="Consolas" w:cs="Consolas"/>
           <w:sz w:val="20"/>
           <w:szCs w:val="20"/>
         </w:rPr>
-      </w:pPr>
-      <w:r>
-        <w:rPr>
-          <w:rFonts w:ascii="Consolas" w:hAnsi="Consolas" w:cs="Consolas"/>
+        <w:tab/>
+        <w:t>x = y * (z + 5);</w:t>
+      </w:r>
+    </w:p>
+    <w:p>
+      <w:pPr>
+        <w:pStyle w:val="NormalWeb"/>
+      </w:pPr>
+      <w:r>
+        <w:t xml:space="preserve">Not </w:t>
+      </w:r>
+    </w:p>
+    <w:p>
+      <w:pPr>
+        <w:pStyle w:val="NormalWeb"/>
+        <w:ind w:left="720"/>
+        <w:rPr>
           <w:sz w:val="20"/>
           <w:szCs w:val="20"/>
         </w:rPr>
-        <w:t>}</w:t>
-      </w:r>
-    </w:p>
-    <w:p>
-      <w:pPr>
-        <w:pStyle w:val="NormalWeb"/>
-      </w:pPr>
-      <w:r>
-        <w:t xml:space="preserve">And </w:t>
-      </w:r>
-    </w:p>
-    <w:p>
-      <w:pPr>
-        <w:pStyle w:val="NormalWeb"/>
-        <w:rPr>
-          <w:rFonts w:ascii="Consolas" w:hAnsi="Consolas" w:cs="Consolas"/>
+      </w:pPr>
+      <w:r>
+        <w:rPr>
           <w:sz w:val="20"/>
           <w:szCs w:val="20"/>
         </w:rPr>
-      </w:pPr>
-      <w:r>
-        <w:rPr>
-          <w:rFonts w:ascii="Consolas" w:hAnsi="Consolas" w:cs="Consolas"/>
+        <w:t xml:space="preserve">if ( x ) </w:t>
+      </w:r>
+      <w:r>
+        <w:rPr>
           <w:sz w:val="20"/>
           <w:szCs w:val="20"/>
         </w:rPr>
-        <w:tab/>
-        <w:t>x = y * (z + 5);</w:t>
-      </w:r>
-    </w:p>
-    <w:p>
-      <w:pPr>
-        <w:pStyle w:val="NormalWeb"/>
-      </w:pPr>
-      <w:r>
-        <w:t xml:space="preserve">Not </w:t>
+        <w:br/>
+        <w:t>{</w:t>
       </w:r>
     </w:p>
     <w:p>
@@ -16696,46 +16260,66 @@
           <w:szCs w:val="20"/>
         </w:rPr>
       </w:pPr>
-      <w:proofErr w:type="gramStart"/>
       <w:r>
         <w:rPr>
           <w:sz w:val="20"/>
           <w:szCs w:val="20"/>
         </w:rPr>
-        <w:t>if</w:t>
-      </w:r>
-      <w:proofErr w:type="gramEnd"/>
-      <w:r>
+        <w:t>}</w:t>
+      </w:r>
+    </w:p>
+    <w:p>
+      <w:pPr>
+        <w:pStyle w:val="NormalWeb"/>
+      </w:pPr>
+      <w:r>
+        <w:t xml:space="preserve">And </w:t>
+      </w:r>
+    </w:p>
+    <w:p>
+      <w:pPr>
+        <w:pStyle w:val="NormalWeb"/>
         <w:rPr>
           <w:sz w:val="20"/>
           <w:szCs w:val="20"/>
         </w:rPr>
-        <w:t xml:space="preserve"> ( x ) </w:t>
+      </w:pPr>
+      <w:r>
+        <w:tab/>
       </w:r>
       <w:r>
         <w:rPr>
           <w:sz w:val="20"/>
           <w:szCs w:val="20"/>
         </w:rPr>
-        <w:br/>
-        <w:t>{</w:t>
+        <w:t>x = y * ( z + 5 );</w:t>
       </w:r>
     </w:p>
     <w:p>
       <w:pPr>
         <w:pStyle w:val="NormalWeb"/>
-        <w:ind w:left="720"/>
+      </w:pPr>
+      <w:r>
+        <w:t xml:space="preserve">There will be exactly one space between operators. </w:t>
+      </w:r>
+    </w:p>
+    <w:p>
+      <w:pPr>
+        <w:pStyle w:val="NormalWeb"/>
         <w:rPr>
           <w:sz w:val="20"/>
           <w:szCs w:val="20"/>
         </w:rPr>
       </w:pPr>
       <w:r>
+        <w:tab/>
+      </w:r>
+      <w:r>
         <w:rPr>
           <w:sz w:val="20"/>
           <w:szCs w:val="20"/>
         </w:rPr>
-        <w:t>}</w:t>
+        <w:t>x = y + z * a;</w:t>
       </w:r>
     </w:p>
     <w:p>
@@ -16743,7 +16327,8 @@
         <w:pStyle w:val="NormalWeb"/>
       </w:pPr>
       <w:r>
-        <w:t xml:space="preserve">And </w:t>
+        <w:tab/>
+        <w:t xml:space="preserve">not </w:t>
       </w:r>
     </w:p>
     <w:p>
@@ -16762,101 +16347,7 @@
           <w:sz w:val="20"/>
           <w:szCs w:val="20"/>
         </w:rPr>
-        <w:t xml:space="preserve">x = y * </w:t>
-      </w:r>
-      <w:proofErr w:type="gramStart"/>
-      <w:r>
-        <w:rPr>
-          <w:sz w:val="20"/>
-          <w:szCs w:val="20"/>
-        </w:rPr>
-        <w:t>( z</w:t>
-      </w:r>
-      <w:proofErr w:type="gramEnd"/>
-      <w:r>
-        <w:rPr>
-          <w:sz w:val="20"/>
-          <w:szCs w:val="20"/>
-        </w:rPr>
-        <w:t xml:space="preserve"> + 5 );</w:t>
-      </w:r>
-    </w:p>
-    <w:p>
-      <w:pPr>
-        <w:pStyle w:val="NormalWeb"/>
-      </w:pPr>
-      <w:r>
-        <w:t xml:space="preserve">There will be exactly one space between operators. </w:t>
-      </w:r>
-    </w:p>
-    <w:p>
-      <w:pPr>
-        <w:pStyle w:val="NormalWeb"/>
-        <w:rPr>
-          <w:sz w:val="20"/>
-          <w:szCs w:val="20"/>
-        </w:rPr>
-      </w:pPr>
-      <w:r>
-        <w:tab/>
-      </w:r>
-      <w:r>
-        <w:rPr>
-          <w:sz w:val="20"/>
-          <w:szCs w:val="20"/>
-        </w:rPr>
-        <w:t>x = y + z * a;</w:t>
-      </w:r>
-    </w:p>
-    <w:p>
-      <w:pPr>
-        <w:pStyle w:val="NormalWeb"/>
-      </w:pPr>
-      <w:r>
-        <w:tab/>
-      </w:r>
-      <w:proofErr w:type="gramStart"/>
-      <w:r>
-        <w:t>not</w:t>
-      </w:r>
-      <w:proofErr w:type="gramEnd"/>
-      <w:r>
-        <w:t xml:space="preserve"> </w:t>
-      </w:r>
-    </w:p>
-    <w:p>
-      <w:pPr>
-        <w:pStyle w:val="NormalWeb"/>
-        <w:rPr>
-          <w:sz w:val="20"/>
-          <w:szCs w:val="20"/>
-        </w:rPr>
-      </w:pPr>
-      <w:r>
-        <w:tab/>
-      </w:r>
-      <w:r>
-        <w:rPr>
-          <w:sz w:val="20"/>
-          <w:szCs w:val="20"/>
-        </w:rPr>
-        <w:t>x=</w:t>
-      </w:r>
-      <w:proofErr w:type="spellStart"/>
-      <w:r>
-        <w:rPr>
-          <w:sz w:val="20"/>
-          <w:szCs w:val="20"/>
-        </w:rPr>
-        <w:t>y+z</w:t>
-      </w:r>
-      <w:proofErr w:type="spellEnd"/>
-      <w:r>
-        <w:rPr>
-          <w:sz w:val="20"/>
-          <w:szCs w:val="20"/>
-        </w:rPr>
-        <w:t>*a;</w:t>
+        <w:t>x=y+z*a;</w:t>
       </w:r>
       <w:r>
         <w:rPr>
@@ -17384,10 +16875,16 @@
           <w:szCs w:val="20"/>
           <w:highlight w:val="white"/>
         </w:rPr>
-        <w:t xml:space="preserve"> * </w:t>
-      </w:r>
-      <w:proofErr w:type="spellStart"/>
-      <w:r>
+        <w:t xml:space="preserve"> * ClassName.cs </w:t>
+      </w:r>
+    </w:p>
+    <w:p>
+      <w:pPr>
+        <w:autoSpaceDE w:val="0"/>
+        <w:autoSpaceDN w:val="0"/>
+        <w:adjustRightInd w:val="0"/>
+        <w:spacing w:line="240" w:lineRule="auto"/>
+        <w:ind w:left="720"/>
         <w:rPr>
           <w:rFonts w:ascii="Consolas" w:hAnsi="Consolas" w:cs="Consolas"/>
           <w:color w:val="008000"/>
@@ -17395,9 +16892,7 @@
           <w:szCs w:val="20"/>
           <w:highlight w:val="white"/>
         </w:rPr>
-        <w:t>ClassName.cs</w:t>
-      </w:r>
-      <w:proofErr w:type="spellEnd"/>
+      </w:pPr>
       <w:r>
         <w:rPr>
           <w:rFonts w:ascii="Consolas" w:hAnsi="Consolas" w:cs="Consolas"/>
@@ -17406,7 +16901,7 @@
           <w:szCs w:val="20"/>
           <w:highlight w:val="white"/>
         </w:rPr>
-        <w:t xml:space="preserve"> </w:t>
+        <w:t xml:space="preserve"> * </w:t>
       </w:r>
     </w:p>
     <w:p>
@@ -17432,7 +16927,7 @@
           <w:szCs w:val="20"/>
           <w:highlight w:val="white"/>
         </w:rPr>
-        <w:t xml:space="preserve"> * </w:t>
+        <w:t xml:space="preserve"> * Author: </w:t>
       </w:r>
     </w:p>
     <w:p>
@@ -17458,7 +16953,7 @@
           <w:szCs w:val="20"/>
           <w:highlight w:val="white"/>
         </w:rPr>
-        <w:t xml:space="preserve"> * Author: </w:t>
+        <w:t xml:space="preserve"> * Date: </w:t>
       </w:r>
     </w:p>
     <w:p>
@@ -17470,7 +16965,7 @@
         <w:ind w:left="720"/>
         <w:rPr>
           <w:rFonts w:ascii="Consolas" w:hAnsi="Consolas" w:cs="Consolas"/>
-          <w:color w:val="008000"/>
+          <w:color w:val="000000"/>
           <w:sz w:val="20"/>
           <w:szCs w:val="20"/>
           <w:highlight w:val="white"/>
@@ -17484,7 +16979,7 @@
           <w:szCs w:val="20"/>
           <w:highlight w:val="white"/>
         </w:rPr>
-        <w:t xml:space="preserve"> * Date: </w:t>
+        <w:t xml:space="preserve"> *</w:t>
       </w:r>
     </w:p>
     <w:p>
@@ -17510,7 +17005,7 @@
           <w:szCs w:val="20"/>
           <w:highlight w:val="white"/>
         </w:rPr>
-        <w:t xml:space="preserve"> *</w:t>
+        <w:t xml:space="preserve"> * Description:</w:t>
       </w:r>
     </w:p>
     <w:p>
@@ -17522,7 +17017,7 @@
         <w:ind w:left="720"/>
         <w:rPr>
           <w:rFonts w:ascii="Consolas" w:hAnsi="Consolas" w:cs="Consolas"/>
-          <w:color w:val="000000"/>
+          <w:color w:val="008000"/>
           <w:sz w:val="20"/>
           <w:szCs w:val="20"/>
           <w:highlight w:val="white"/>
@@ -17536,7 +17031,7 @@
           <w:szCs w:val="20"/>
           <w:highlight w:val="white"/>
         </w:rPr>
-        <w:t xml:space="preserve"> * Description:</w:t>
+        <w:t xml:space="preserve"> * </w:t>
       </w:r>
     </w:p>
     <w:p>
@@ -17548,7 +17043,7 @@
         <w:ind w:left="720"/>
         <w:rPr>
           <w:rFonts w:ascii="Consolas" w:hAnsi="Consolas" w:cs="Consolas"/>
-          <w:color w:val="008000"/>
+          <w:color w:val="000000"/>
           <w:sz w:val="20"/>
           <w:szCs w:val="20"/>
           <w:highlight w:val="white"/>
@@ -17562,16 +17057,67 @@
           <w:szCs w:val="20"/>
           <w:highlight w:val="white"/>
         </w:rPr>
-        <w:t xml:space="preserve"> * </w:t>
-      </w:r>
-    </w:p>
-    <w:p>
-      <w:pPr>
-        <w:autoSpaceDE w:val="0"/>
-        <w:autoSpaceDN w:val="0"/>
-        <w:adjustRightInd w:val="0"/>
-        <w:spacing w:line="240" w:lineRule="auto"/>
-        <w:ind w:left="720"/>
+        <w:t xml:space="preserve"> */</w:t>
+      </w:r>
+    </w:p>
+    <w:p>
+      <w:pPr>
+        <w:pStyle w:val="NormalWeb"/>
+        <w:rPr>
+          <w:b/>
+          <w:color w:val="000000"/>
+          <w:sz w:val="28"/>
+          <w:szCs w:val="28"/>
+          <w:u w:val="single"/>
+        </w:rPr>
+      </w:pPr>
+      <w:r>
+        <w:rPr>
+          <w:b/>
+          <w:color w:val="000000"/>
+          <w:sz w:val="28"/>
+          <w:szCs w:val="28"/>
+          <w:u w:val="single"/>
+        </w:rPr>
+        <w:t>Naming</w:t>
+      </w:r>
+    </w:p>
+    <w:p>
+      <w:pPr>
+        <w:pStyle w:val="NormalWeb"/>
+        <w:rPr>
+          <w:color w:val="000000"/>
+        </w:rPr>
+      </w:pPr>
+      <w:r>
+        <w:rPr>
+          <w:color w:val="000000"/>
+        </w:rPr>
+        <w:t>All namespace, class, and method names will use PascalCasing. This convention capitalizes the first character of each word. For example:</w:t>
+      </w:r>
+    </w:p>
+    <w:p>
+      <w:pPr>
+        <w:pStyle w:val="NormalWeb"/>
+        <w:ind w:firstLine="720"/>
+        <w:rPr>
+          <w:rFonts w:ascii="Consolas" w:hAnsi="Consolas" w:cs="Consolas"/>
+          <w:color w:val="000000"/>
+          <w:sz w:val="20"/>
+          <w:szCs w:val="20"/>
+        </w:rPr>
+      </w:pPr>
+      <w:r>
+        <w:rPr>
+          <w:rFonts w:ascii="Consolas" w:hAnsi="Consolas" w:cs="Consolas"/>
+          <w:color w:val="0000FF"/>
+          <w:sz w:val="20"/>
+          <w:szCs w:val="20"/>
+          <w:highlight w:val="white"/>
+        </w:rPr>
+        <w:t>public</w:t>
+      </w:r>
+      <w:r>
         <w:rPr>
           <w:rFonts w:ascii="Consolas" w:hAnsi="Consolas" w:cs="Consolas"/>
           <w:color w:val="000000"/>
@@ -17579,80 +17125,8 @@
           <w:szCs w:val="20"/>
           <w:highlight w:val="white"/>
         </w:rPr>
-      </w:pPr>
-      <w:r>
-        <w:rPr>
-          <w:rFonts w:ascii="Consolas" w:hAnsi="Consolas" w:cs="Consolas"/>
-          <w:color w:val="008000"/>
-          <w:sz w:val="20"/>
-          <w:szCs w:val="20"/>
-          <w:highlight w:val="white"/>
-        </w:rPr>
-        <w:t xml:space="preserve"> */</w:t>
-      </w:r>
-    </w:p>
-    <w:p>
-      <w:pPr>
-        <w:pStyle w:val="NormalWeb"/>
-        <w:rPr>
-          <w:b/>
-          <w:color w:val="000000"/>
-          <w:sz w:val="28"/>
-          <w:szCs w:val="28"/>
-          <w:u w:val="single"/>
-        </w:rPr>
-      </w:pPr>
-      <w:r>
-        <w:rPr>
-          <w:b/>
-          <w:color w:val="000000"/>
-          <w:sz w:val="28"/>
-          <w:szCs w:val="28"/>
-          <w:u w:val="single"/>
-        </w:rPr>
-        <w:t>Naming</w:t>
-      </w:r>
-    </w:p>
-    <w:p>
-      <w:pPr>
-        <w:pStyle w:val="NormalWeb"/>
-        <w:rPr>
-          <w:color w:val="000000"/>
-        </w:rPr>
-      </w:pPr>
-      <w:r>
-        <w:rPr>
-          <w:color w:val="000000"/>
-        </w:rPr>
-        <w:t xml:space="preserve">All namespace, class, and method names will use </w:t>
-      </w:r>
-      <w:proofErr w:type="spellStart"/>
-      <w:r>
-        <w:rPr>
-          <w:color w:val="000000"/>
-        </w:rPr>
-        <w:t>PascalCasing</w:t>
-      </w:r>
-      <w:proofErr w:type="spellEnd"/>
-      <w:r>
-        <w:rPr>
-          <w:color w:val="000000"/>
-        </w:rPr>
-        <w:t>. This convention capitalizes the first character of each word. For example:</w:t>
-      </w:r>
-    </w:p>
-    <w:p>
-      <w:pPr>
-        <w:pStyle w:val="NormalWeb"/>
-        <w:ind w:firstLine="720"/>
-        <w:rPr>
-          <w:rFonts w:ascii="Consolas" w:hAnsi="Consolas" w:cs="Consolas"/>
-          <w:color w:val="000000"/>
-          <w:sz w:val="20"/>
-          <w:szCs w:val="20"/>
-        </w:rPr>
-      </w:pPr>
-      <w:proofErr w:type="gramStart"/>
+        <w:t xml:space="preserve"> </w:t>
+      </w:r>
       <w:r>
         <w:rPr>
           <w:rFonts w:ascii="Consolas" w:hAnsi="Consolas" w:cs="Consolas"/>
@@ -17661,9 +17135,8 @@
           <w:szCs w:val="20"/>
           <w:highlight w:val="white"/>
         </w:rPr>
-        <w:t>public</w:t>
-      </w:r>
-      <w:proofErr w:type="gramEnd"/>
+        <w:t>int</w:t>
+      </w:r>
       <w:r>
         <w:rPr>
           <w:rFonts w:ascii="Consolas" w:hAnsi="Consolas" w:cs="Consolas"/>
@@ -17672,9 +17145,124 @@
           <w:szCs w:val="20"/>
           <w:highlight w:val="white"/>
         </w:rPr>
-        <w:t xml:space="preserve"> </w:t>
-      </w:r>
-      <w:proofErr w:type="spellStart"/>
+        <w:t xml:space="preserve"> MethodName()</w:t>
+      </w:r>
+    </w:p>
+    <w:p>
+      <w:pPr>
+        <w:pStyle w:val="NormalWeb"/>
+        <w:rPr>
+          <w:color w:val="000000"/>
+        </w:rPr>
+      </w:pPr>
+      <w:r>
+        <w:rPr>
+          <w:color w:val="000000"/>
+        </w:rPr>
+        <w:t>File names shall also use PascalCasing. For example:</w:t>
+      </w:r>
+    </w:p>
+    <w:p>
+      <w:pPr>
+        <w:pStyle w:val="NormalWeb"/>
+        <w:rPr>
+          <w:rFonts w:ascii="Consolas" w:hAnsi="Consolas" w:cs="Consolas"/>
+          <w:color w:val="000000"/>
+          <w:sz w:val="20"/>
+          <w:szCs w:val="20"/>
+        </w:rPr>
+      </w:pPr>
+      <w:r>
+        <w:rPr>
+          <w:rFonts w:ascii="Consolas" w:hAnsi="Consolas" w:cs="Consolas"/>
+          <w:color w:val="000000"/>
+        </w:rPr>
+        <w:tab/>
+      </w:r>
+      <w:r>
+        <w:rPr>
+          <w:rFonts w:ascii="Consolas" w:hAnsi="Consolas" w:cs="Consolas"/>
+          <w:color w:val="000000"/>
+          <w:sz w:val="20"/>
+          <w:szCs w:val="20"/>
+        </w:rPr>
+        <w:t>FileName.cs</w:t>
+      </w:r>
+    </w:p>
+    <w:p>
+      <w:pPr>
+        <w:pStyle w:val="NormalWeb"/>
+        <w:rPr>
+          <w:color w:val="000000"/>
+        </w:rPr>
+      </w:pPr>
+      <w:r>
+        <w:rPr>
+          <w:color w:val="000000"/>
+        </w:rPr>
+        <w:t xml:space="preserve">Namespace components will be separated with periods. </w:t>
+      </w:r>
+    </w:p>
+    <w:p>
+      <w:pPr>
+        <w:pStyle w:val="NormalWeb"/>
+        <w:rPr>
+          <w:color w:val="000000"/>
+        </w:rPr>
+      </w:pPr>
+      <w:r>
+        <w:rPr>
+          <w:color w:val="000000"/>
+        </w:rPr>
+        <w:tab/>
+      </w:r>
+      <w:r>
+        <w:rPr>
+          <w:rStyle w:val="apple-converted-space"/>
+          <w:rFonts w:ascii="Segoe UI" w:hAnsi="Segoe UI" w:cs="Segoe UI"/>
+          <w:color w:val="2A2A2A"/>
+          <w:sz w:val="20"/>
+          <w:szCs w:val="20"/>
+        </w:rPr>
+        <w:t> </w:t>
+      </w:r>
+      <w:r>
+        <w:rPr>
+          <w:rStyle w:val="code"/>
+          <w:rFonts w:ascii="Consolas" w:hAnsi="Consolas" w:cs="Consolas"/>
+          <w:color w:val="006400"/>
+          <w:sz w:val="20"/>
+          <w:szCs w:val="20"/>
+        </w:rPr>
+        <w:t>Microsoft.Office.PowerPoint</w:t>
+      </w:r>
+    </w:p>
+    <w:p>
+      <w:pPr>
+        <w:pStyle w:val="NormalWeb"/>
+        <w:rPr>
+          <w:color w:val="000000"/>
+        </w:rPr>
+      </w:pPr>
+      <w:r>
+        <w:rPr>
+          <w:color w:val="000000"/>
+        </w:rPr>
+        <w:lastRenderedPageBreak/>
+        <w:t>All variable names will use camelCasing. This convention ensures that the first letter of the name is lower case and each successive word starts with an upper case letter. For example:</w:t>
+      </w:r>
+    </w:p>
+    <w:p>
+      <w:pPr>
+        <w:pStyle w:val="NormalWeb"/>
+        <w:ind w:firstLine="720"/>
+        <w:rPr>
+          <w:b/>
+          <w:color w:val="000000"/>
+          <w:sz w:val="20"/>
+          <w:szCs w:val="20"/>
+        </w:rPr>
+      </w:pPr>
       <w:r>
         <w:rPr>
           <w:rFonts w:ascii="Consolas" w:hAnsi="Consolas" w:cs="Consolas"/>
@@ -17685,7 +17273,15 @@
         </w:rPr>
         <w:t>int</w:t>
       </w:r>
-      <w:proofErr w:type="spellEnd"/>
+      <w:r>
+        <w:rPr>
+          <w:rFonts w:ascii="Consolas" w:hAnsi="Consolas" w:cs="Consolas"/>
+          <w:sz w:val="20"/>
+          <w:szCs w:val="20"/>
+          <w:highlight w:val="white"/>
+        </w:rPr>
+        <w:t xml:space="preserve"> varName</w:t>
+      </w:r>
       <w:r>
         <w:rPr>
           <w:rFonts w:ascii="Consolas" w:hAnsi="Consolas" w:cs="Consolas"/>
@@ -17694,220 +17290,6 @@
           <w:szCs w:val="20"/>
           <w:highlight w:val="white"/>
         </w:rPr>
-        <w:t xml:space="preserve"> </w:t>
-      </w:r>
-      <w:proofErr w:type="spellStart"/>
-      <w:r>
-        <w:rPr>
-          <w:rFonts w:ascii="Consolas" w:hAnsi="Consolas" w:cs="Consolas"/>
-          <w:color w:val="000000"/>
-          <w:sz w:val="20"/>
-          <w:szCs w:val="20"/>
-          <w:highlight w:val="white"/>
-        </w:rPr>
-        <w:t>MethodName</w:t>
-      </w:r>
-      <w:proofErr w:type="spellEnd"/>
-      <w:r>
-        <w:rPr>
-          <w:rFonts w:ascii="Consolas" w:hAnsi="Consolas" w:cs="Consolas"/>
-          <w:color w:val="000000"/>
-          <w:sz w:val="20"/>
-          <w:szCs w:val="20"/>
-          <w:highlight w:val="white"/>
-        </w:rPr>
-        <w:t>()</w:t>
-      </w:r>
-    </w:p>
-    <w:p>
-      <w:pPr>
-        <w:pStyle w:val="NormalWeb"/>
-        <w:rPr>
-          <w:color w:val="000000"/>
-        </w:rPr>
-      </w:pPr>
-      <w:r>
-        <w:rPr>
-          <w:color w:val="000000"/>
-        </w:rPr>
-        <w:t xml:space="preserve">File names shall also use </w:t>
-      </w:r>
-      <w:proofErr w:type="spellStart"/>
-      <w:r>
-        <w:rPr>
-          <w:color w:val="000000"/>
-        </w:rPr>
-        <w:t>PascalCasing</w:t>
-      </w:r>
-      <w:proofErr w:type="spellEnd"/>
-      <w:r>
-        <w:rPr>
-          <w:color w:val="000000"/>
-        </w:rPr>
-        <w:t>. For example:</w:t>
-      </w:r>
-    </w:p>
-    <w:p>
-      <w:pPr>
-        <w:pStyle w:val="NormalWeb"/>
-        <w:rPr>
-          <w:rFonts w:ascii="Consolas" w:hAnsi="Consolas" w:cs="Consolas"/>
-          <w:color w:val="000000"/>
-          <w:sz w:val="20"/>
-          <w:szCs w:val="20"/>
-        </w:rPr>
-      </w:pPr>
-      <w:r>
-        <w:rPr>
-          <w:rFonts w:ascii="Consolas" w:hAnsi="Consolas" w:cs="Consolas"/>
-          <w:color w:val="000000"/>
-        </w:rPr>
-        <w:tab/>
-      </w:r>
-      <w:proofErr w:type="spellStart"/>
-      <w:r>
-        <w:rPr>
-          <w:rFonts w:ascii="Consolas" w:hAnsi="Consolas" w:cs="Consolas"/>
-          <w:color w:val="000000"/>
-          <w:sz w:val="20"/>
-          <w:szCs w:val="20"/>
-        </w:rPr>
-        <w:t>FileName.cs</w:t>
-      </w:r>
-      <w:proofErr w:type="spellEnd"/>
-    </w:p>
-    <w:p>
-      <w:pPr>
-        <w:pStyle w:val="NormalWeb"/>
-        <w:rPr>
-          <w:color w:val="000000"/>
-        </w:rPr>
-      </w:pPr>
-      <w:r>
-        <w:rPr>
-          <w:color w:val="000000"/>
-        </w:rPr>
-        <w:t xml:space="preserve">Namespace components will be separated with periods. </w:t>
-      </w:r>
-    </w:p>
-    <w:p>
-      <w:pPr>
-        <w:pStyle w:val="NormalWeb"/>
-        <w:rPr>
-          <w:color w:val="000000"/>
-        </w:rPr>
-      </w:pPr>
-      <w:r>
-        <w:rPr>
-          <w:color w:val="000000"/>
-        </w:rPr>
-        <w:tab/>
-      </w:r>
-      <w:r>
-        <w:rPr>
-          <w:rStyle w:val="apple-converted-space"/>
-          <w:rFonts w:ascii="Segoe UI" w:hAnsi="Segoe UI" w:cs="Segoe UI"/>
-          <w:color w:val="2A2A2A"/>
-          <w:sz w:val="20"/>
-          <w:szCs w:val="20"/>
-        </w:rPr>
-        <w:t> </w:t>
-      </w:r>
-      <w:proofErr w:type="spellStart"/>
-      <w:r>
-        <w:rPr>
-          <w:rStyle w:val="code"/>
-          <w:rFonts w:ascii="Consolas" w:hAnsi="Consolas" w:cs="Consolas"/>
-          <w:color w:val="006400"/>
-          <w:sz w:val="20"/>
-          <w:szCs w:val="20"/>
-        </w:rPr>
-        <w:t>Microsoft.Office.PowerPoint</w:t>
-      </w:r>
-      <w:proofErr w:type="spellEnd"/>
-    </w:p>
-    <w:p>
-      <w:pPr>
-        <w:pStyle w:val="NormalWeb"/>
-        <w:rPr>
-          <w:color w:val="000000"/>
-        </w:rPr>
-      </w:pPr>
-      <w:r>
-        <w:rPr>
-          <w:color w:val="000000"/>
-        </w:rPr>
-        <w:lastRenderedPageBreak/>
-        <w:t xml:space="preserve">All variable names will use </w:t>
-      </w:r>
-      <w:proofErr w:type="spellStart"/>
-      <w:r>
-        <w:rPr>
-          <w:color w:val="000000"/>
-        </w:rPr>
-        <w:t>camelCasing</w:t>
-      </w:r>
-      <w:proofErr w:type="spellEnd"/>
-      <w:r>
-        <w:rPr>
-          <w:color w:val="000000"/>
-        </w:rPr>
-        <w:t>. This convention ensures that the first letter of the name is lower case and each successive word starts with an upper case letter. For example:</w:t>
-      </w:r>
-    </w:p>
-    <w:p>
-      <w:pPr>
-        <w:pStyle w:val="NormalWeb"/>
-        <w:ind w:firstLine="720"/>
-        <w:rPr>
-          <w:b/>
-          <w:color w:val="000000"/>
-          <w:sz w:val="20"/>
-          <w:szCs w:val="20"/>
-        </w:rPr>
-      </w:pPr>
-      <w:proofErr w:type="spellStart"/>
-      <w:proofErr w:type="gramStart"/>
-      <w:r>
-        <w:rPr>
-          <w:rFonts w:ascii="Consolas" w:hAnsi="Consolas" w:cs="Consolas"/>
-          <w:color w:val="0000FF"/>
-          <w:sz w:val="20"/>
-          <w:szCs w:val="20"/>
-          <w:highlight w:val="white"/>
-        </w:rPr>
-        <w:t>int</w:t>
-      </w:r>
-      <w:proofErr w:type="spellEnd"/>
-      <w:proofErr w:type="gramEnd"/>
-      <w:r>
-        <w:rPr>
-          <w:rFonts w:ascii="Consolas" w:hAnsi="Consolas" w:cs="Consolas"/>
-          <w:sz w:val="20"/>
-          <w:szCs w:val="20"/>
-          <w:highlight w:val="white"/>
-        </w:rPr>
-        <w:t xml:space="preserve"> </w:t>
-      </w:r>
-      <w:proofErr w:type="spellStart"/>
-      <w:r>
-        <w:rPr>
-          <w:rFonts w:ascii="Consolas" w:hAnsi="Consolas" w:cs="Consolas"/>
-          <w:sz w:val="20"/>
-          <w:szCs w:val="20"/>
-          <w:highlight w:val="white"/>
-        </w:rPr>
-        <w:t>varName</w:t>
-      </w:r>
-      <w:proofErr w:type="spellEnd"/>
-      <w:r>
-        <w:rPr>
-          <w:rFonts w:ascii="Consolas" w:hAnsi="Consolas" w:cs="Consolas"/>
-          <w:color w:val="000000"/>
-          <w:sz w:val="20"/>
-          <w:szCs w:val="20"/>
-          <w:highlight w:val="white"/>
-        </w:rPr>
         <w:t>;</w:t>
       </w:r>
     </w:p>
@@ -18092,9 +17474,26 @@
           <w:sz w:val="20"/>
           <w:szCs w:val="20"/>
         </w:rPr>
-        <w:t xml:space="preserve"> </w:t>
-      </w:r>
-      <w:proofErr w:type="spellStart"/>
+        <w:t xml:space="preserve"> firstName;</w:t>
+      </w:r>
+      <w:r>
+        <w:rPr>
+          <w:rFonts w:ascii="Consolas" w:hAnsi="Consolas" w:cs="Consolas"/>
+          <w:color w:val="BEBEC5"/>
+          <w:sz w:val="20"/>
+          <w:szCs w:val="20"/>
+        </w:rPr>
+        <w:br/>
+      </w:r>
+      <w:r>
+        <w:rPr>
+          <w:rFonts w:ascii="Consolas" w:hAnsi="Consolas" w:cs="Consolas"/>
+          <w:color w:val="0000DD"/>
+          <w:sz w:val="20"/>
+          <w:szCs w:val="20"/>
+        </w:rPr>
+        <w:t>int</w:t>
+      </w:r>
       <w:r>
         <w:rPr>
           <w:rFonts w:ascii="Consolas" w:hAnsi="Consolas" w:cs="Consolas"/>
@@ -18102,9 +17501,26 @@
           <w:sz w:val="20"/>
           <w:szCs w:val="20"/>
         </w:rPr>
-        <w:t>firstName</w:t>
-      </w:r>
-      <w:proofErr w:type="spellEnd"/>
+        <w:t xml:space="preserve"> lastIndex;</w:t>
+      </w:r>
+      <w:r>
+        <w:rPr>
+          <w:rFonts w:ascii="Consolas" w:hAnsi="Consolas" w:cs="Consolas"/>
+          <w:color w:val="BEBEC5"/>
+          <w:sz w:val="20"/>
+          <w:szCs w:val="20"/>
+        </w:rPr>
+        <w:br/>
+      </w:r>
+      <w:r>
+        <w:rPr>
+          <w:rFonts w:ascii="Consolas" w:hAnsi="Consolas" w:cs="Consolas"/>
+          <w:color w:val="0000DD"/>
+          <w:sz w:val="20"/>
+          <w:szCs w:val="20"/>
+        </w:rPr>
+        <w:t>bool</w:t>
+      </w:r>
       <w:r>
         <w:rPr>
           <w:rFonts w:ascii="Consolas" w:hAnsi="Consolas" w:cs="Consolas"/>
@@ -18112,7 +17528,28 @@
           <w:sz w:val="20"/>
           <w:szCs w:val="20"/>
         </w:rPr>
-        <w:t>;</w:t>
+        <w:t xml:space="preserve"> isSaved;</w:t>
+      </w:r>
+    </w:p>
+    <w:p>
+      <w:pPr>
+        <w:spacing w:before="100" w:beforeAutospacing="1" w:after="100" w:afterAutospacing="1" w:line="270" w:lineRule="atLeast"/>
+        <w:ind w:left="720"/>
+        <w:rPr>
+          <w:rFonts w:ascii="Consolas" w:hAnsi="Consolas" w:cs="Consolas"/>
+          <w:color w:val="000000"/>
+          <w:sz w:val="20"/>
+          <w:szCs w:val="20"/>
+        </w:rPr>
+      </w:pPr>
+      <w:r>
+        <w:rPr>
+          <w:rFonts w:ascii="Consolas" w:hAnsi="Consolas" w:cs="Consolas"/>
+          <w:color w:val="008000"/>
+          <w:sz w:val="20"/>
+          <w:szCs w:val="20"/>
+        </w:rPr>
+        <w:t>// Avoid</w:t>
       </w:r>
       <w:r>
         <w:rPr>
@@ -18123,17 +17560,15 @@
         </w:rPr>
         <w:br/>
       </w:r>
-      <w:proofErr w:type="spellStart"/>
       <w:r>
         <w:rPr>
           <w:rFonts w:ascii="Consolas" w:hAnsi="Consolas" w:cs="Consolas"/>
-          <w:color w:val="0000DD"/>
+          <w:color w:val="2B91AF"/>
           <w:sz w:val="20"/>
           <w:szCs w:val="20"/>
         </w:rPr>
-        <w:t>int</w:t>
-      </w:r>
-      <w:proofErr w:type="spellEnd"/>
+        <w:t>String</w:t>
+      </w:r>
       <w:r>
         <w:rPr>
           <w:rFonts w:ascii="Consolas" w:hAnsi="Consolas" w:cs="Consolas"/>
@@ -18141,9 +17576,26 @@
           <w:sz w:val="20"/>
           <w:szCs w:val="20"/>
         </w:rPr>
-        <w:t xml:space="preserve"> </w:t>
-      </w:r>
-      <w:proofErr w:type="spellStart"/>
+        <w:t xml:space="preserve"> firstName;</w:t>
+      </w:r>
+      <w:r>
+        <w:rPr>
+          <w:rFonts w:ascii="Consolas" w:hAnsi="Consolas" w:cs="Consolas"/>
+          <w:color w:val="BEBEC5"/>
+          <w:sz w:val="20"/>
+          <w:szCs w:val="20"/>
+        </w:rPr>
+        <w:br/>
+      </w:r>
+      <w:r>
+        <w:rPr>
+          <w:rFonts w:ascii="Consolas" w:hAnsi="Consolas" w:cs="Consolas"/>
+          <w:color w:val="2B91AF"/>
+          <w:sz w:val="20"/>
+          <w:szCs w:val="20"/>
+        </w:rPr>
+        <w:t>Int32</w:t>
+      </w:r>
       <w:r>
         <w:rPr>
           <w:rFonts w:ascii="Consolas" w:hAnsi="Consolas" w:cs="Consolas"/>
@@ -18151,9 +17603,26 @@
           <w:sz w:val="20"/>
           <w:szCs w:val="20"/>
         </w:rPr>
-        <w:t>lastIndex</w:t>
-      </w:r>
-      <w:proofErr w:type="spellEnd"/>
+        <w:t xml:space="preserve"> lastIndex;</w:t>
+      </w:r>
+      <w:r>
+        <w:rPr>
+          <w:rFonts w:ascii="Consolas" w:hAnsi="Consolas" w:cs="Consolas"/>
+          <w:color w:val="BEBEC5"/>
+          <w:sz w:val="20"/>
+          <w:szCs w:val="20"/>
+        </w:rPr>
+        <w:br/>
+      </w:r>
+      <w:r>
+        <w:rPr>
+          <w:rFonts w:ascii="Consolas" w:hAnsi="Consolas" w:cs="Consolas"/>
+          <w:color w:val="2B91AF"/>
+          <w:sz w:val="20"/>
+          <w:szCs w:val="20"/>
+        </w:rPr>
+        <w:t>Boolean</w:t>
+      </w:r>
       <w:r>
         <w:rPr>
           <w:rFonts w:ascii="Consolas" w:hAnsi="Consolas" w:cs="Consolas"/>
@@ -18161,218 +17630,7 @@
           <w:sz w:val="20"/>
           <w:szCs w:val="20"/>
         </w:rPr>
-        <w:t>;</w:t>
-      </w:r>
-      <w:r>
-        <w:rPr>
-          <w:rFonts w:ascii="Consolas" w:hAnsi="Consolas" w:cs="Consolas"/>
-          <w:color w:val="BEBEC5"/>
-          <w:sz w:val="20"/>
-          <w:szCs w:val="20"/>
-        </w:rPr>
-        <w:br/>
-      </w:r>
-      <w:proofErr w:type="spellStart"/>
-      <w:r>
-        <w:rPr>
-          <w:rFonts w:ascii="Consolas" w:hAnsi="Consolas" w:cs="Consolas"/>
-          <w:color w:val="0000DD"/>
-          <w:sz w:val="20"/>
-          <w:szCs w:val="20"/>
-        </w:rPr>
-        <w:t>bool</w:t>
-      </w:r>
-      <w:proofErr w:type="spellEnd"/>
-      <w:r>
-        <w:rPr>
-          <w:rFonts w:ascii="Consolas" w:hAnsi="Consolas" w:cs="Consolas"/>
-          <w:color w:val="000000"/>
-          <w:sz w:val="20"/>
-          <w:szCs w:val="20"/>
-        </w:rPr>
-        <w:t xml:space="preserve"> </w:t>
-      </w:r>
-      <w:proofErr w:type="spellStart"/>
-      <w:r>
-        <w:rPr>
-          <w:rFonts w:ascii="Consolas" w:hAnsi="Consolas" w:cs="Consolas"/>
-          <w:color w:val="000000"/>
-          <w:sz w:val="20"/>
-          <w:szCs w:val="20"/>
-        </w:rPr>
-        <w:t>isSaved</w:t>
-      </w:r>
-      <w:proofErr w:type="spellEnd"/>
-      <w:r>
-        <w:rPr>
-          <w:rFonts w:ascii="Consolas" w:hAnsi="Consolas" w:cs="Consolas"/>
-          <w:color w:val="000000"/>
-          <w:sz w:val="20"/>
-          <w:szCs w:val="20"/>
-        </w:rPr>
-        <w:t>;</w:t>
-      </w:r>
-    </w:p>
-    <w:p>
-      <w:pPr>
-        <w:spacing w:before="100" w:beforeAutospacing="1" w:after="100" w:afterAutospacing="1" w:line="270" w:lineRule="atLeast"/>
-        <w:ind w:left="720"/>
-        <w:rPr>
-          <w:rFonts w:ascii="Consolas" w:hAnsi="Consolas" w:cs="Consolas"/>
-          <w:color w:val="000000"/>
-          <w:sz w:val="20"/>
-          <w:szCs w:val="20"/>
-        </w:rPr>
-      </w:pPr>
-      <w:r>
-        <w:rPr>
-          <w:rFonts w:ascii="Consolas" w:hAnsi="Consolas" w:cs="Consolas"/>
-          <w:color w:val="008000"/>
-          <w:sz w:val="20"/>
-          <w:szCs w:val="20"/>
-        </w:rPr>
-        <w:t>// Avoid</w:t>
-      </w:r>
-      <w:r>
-        <w:rPr>
-          <w:rFonts w:ascii="Consolas" w:hAnsi="Consolas" w:cs="Consolas"/>
-          <w:color w:val="BEBEC5"/>
-          <w:sz w:val="20"/>
-          <w:szCs w:val="20"/>
-        </w:rPr>
-        <w:br/>
-      </w:r>
-      <w:r>
-        <w:rPr>
-          <w:rFonts w:ascii="Consolas" w:hAnsi="Consolas" w:cs="Consolas"/>
-          <w:color w:val="2B91AF"/>
-          <w:sz w:val="20"/>
-          <w:szCs w:val="20"/>
-        </w:rPr>
-        <w:t>String</w:t>
-      </w:r>
-      <w:r>
-        <w:rPr>
-          <w:rFonts w:ascii="Consolas" w:hAnsi="Consolas" w:cs="Consolas"/>
-          <w:color w:val="000000"/>
-          <w:sz w:val="20"/>
-          <w:szCs w:val="20"/>
-        </w:rPr>
-        <w:t xml:space="preserve"> </w:t>
-      </w:r>
-      <w:proofErr w:type="spellStart"/>
-      <w:r>
-        <w:rPr>
-          <w:rFonts w:ascii="Consolas" w:hAnsi="Consolas" w:cs="Consolas"/>
-          <w:color w:val="000000"/>
-          <w:sz w:val="20"/>
-          <w:szCs w:val="20"/>
-        </w:rPr>
-        <w:t>firstName</w:t>
-      </w:r>
-      <w:proofErr w:type="spellEnd"/>
-      <w:r>
-        <w:rPr>
-          <w:rFonts w:ascii="Consolas" w:hAnsi="Consolas" w:cs="Consolas"/>
-          <w:color w:val="000000"/>
-          <w:sz w:val="20"/>
-          <w:szCs w:val="20"/>
-        </w:rPr>
-        <w:t>;</w:t>
-      </w:r>
-      <w:r>
-        <w:rPr>
-          <w:rFonts w:ascii="Consolas" w:hAnsi="Consolas" w:cs="Consolas"/>
-          <w:color w:val="BEBEC5"/>
-          <w:sz w:val="20"/>
-          <w:szCs w:val="20"/>
-        </w:rPr>
-        <w:br/>
-      </w:r>
-      <w:r>
-        <w:rPr>
-          <w:rFonts w:ascii="Consolas" w:hAnsi="Consolas" w:cs="Consolas"/>
-          <w:color w:val="2B91AF"/>
-          <w:sz w:val="20"/>
-          <w:szCs w:val="20"/>
-        </w:rPr>
-        <w:t>Int32</w:t>
-      </w:r>
-      <w:r>
-        <w:rPr>
-          <w:rFonts w:ascii="Consolas" w:hAnsi="Consolas" w:cs="Consolas"/>
-          <w:color w:val="000000"/>
-          <w:sz w:val="20"/>
-          <w:szCs w:val="20"/>
-        </w:rPr>
-        <w:t xml:space="preserve"> </w:t>
-      </w:r>
-      <w:proofErr w:type="spellStart"/>
-      <w:r>
-        <w:rPr>
-          <w:rFonts w:ascii="Consolas" w:hAnsi="Consolas" w:cs="Consolas"/>
-          <w:color w:val="000000"/>
-          <w:sz w:val="20"/>
-          <w:szCs w:val="20"/>
-        </w:rPr>
-        <w:t>lastIndex</w:t>
-      </w:r>
-      <w:proofErr w:type="spellEnd"/>
-      <w:r>
-        <w:rPr>
-          <w:rFonts w:ascii="Consolas" w:hAnsi="Consolas" w:cs="Consolas"/>
-          <w:color w:val="000000"/>
-          <w:sz w:val="20"/>
-          <w:szCs w:val="20"/>
-        </w:rPr>
-        <w:t>;</w:t>
-      </w:r>
-      <w:r>
-        <w:rPr>
-          <w:rFonts w:ascii="Consolas" w:hAnsi="Consolas" w:cs="Consolas"/>
-          <w:color w:val="BEBEC5"/>
-          <w:sz w:val="20"/>
-          <w:szCs w:val="20"/>
-        </w:rPr>
-        <w:br/>
-      </w:r>
-      <w:r>
-        <w:rPr>
-          <w:rFonts w:ascii="Consolas" w:hAnsi="Consolas" w:cs="Consolas"/>
-          <w:color w:val="2B91AF"/>
-          <w:sz w:val="20"/>
-          <w:szCs w:val="20"/>
-        </w:rPr>
-        <w:t>Boolean</w:t>
-      </w:r>
-      <w:r>
-        <w:rPr>
-          <w:rFonts w:ascii="Consolas" w:hAnsi="Consolas" w:cs="Consolas"/>
-          <w:color w:val="000000"/>
-          <w:sz w:val="20"/>
-          <w:szCs w:val="20"/>
-        </w:rPr>
-        <w:t xml:space="preserve"> </w:t>
-      </w:r>
-      <w:proofErr w:type="spellStart"/>
-      <w:r>
-        <w:rPr>
-          <w:rFonts w:ascii="Consolas" w:hAnsi="Consolas" w:cs="Consolas"/>
-          <w:color w:val="000000"/>
-          <w:sz w:val="20"/>
-          <w:szCs w:val="20"/>
-        </w:rPr>
-        <w:t>isSaved</w:t>
-      </w:r>
-      <w:proofErr w:type="spellEnd"/>
-      <w:r>
-        <w:rPr>
-          <w:rFonts w:ascii="Consolas" w:hAnsi="Consolas" w:cs="Consolas"/>
-          <w:color w:val="000000"/>
-          <w:sz w:val="20"/>
-          <w:szCs w:val="20"/>
-        </w:rPr>
-        <w:t>;</w:t>
+        <w:t xml:space="preserve"> isSaved;</w:t>
       </w:r>
     </w:p>
     <w:p>
@@ -18402,19 +17660,9 @@
         <w:pStyle w:val="NormalWeb"/>
         <w:spacing w:before="0" w:beforeAutospacing="0" w:after="0" w:afterAutospacing="0"/>
       </w:pPr>
-      <w:proofErr w:type="gramStart"/>
-      <w:r>
-        <w:t>namespace</w:t>
-      </w:r>
-      <w:proofErr w:type="gramEnd"/>
-      <w:r>
-        <w:t xml:space="preserve"> </w:t>
-      </w:r>
-      <w:proofErr w:type="spellStart"/>
-      <w:r>
-        <w:t>WhereIsTheBracket</w:t>
-      </w:r>
-      <w:proofErr w:type="spellEnd"/>
+      <w:r>
+        <w:t>namespace WhereIsTheBracket</w:t>
+      </w:r>
     </w:p>
     <w:p>
       <w:pPr>
@@ -18432,22 +17680,7 @@
       </w:pPr>
       <w:r>
         <w:tab/>
-      </w:r>
-      <w:proofErr w:type="gramStart"/>
-      <w:r>
-        <w:t>public</w:t>
-      </w:r>
-      <w:proofErr w:type="gramEnd"/>
-      <w:r>
-        <w:t xml:space="preserve"> </w:t>
-      </w:r>
-      <w:proofErr w:type="spellStart"/>
-      <w:r>
-        <w:t>enum</w:t>
-      </w:r>
-      <w:proofErr w:type="spellEnd"/>
-      <w:r>
-        <w:t xml:space="preserve"> Test</w:t>
+        <w:t>public enum Test</w:t>
       </w:r>
     </w:p>
     <w:p>
@@ -18470,14 +17703,7 @@
       </w:r>
       <w:r>
         <w:tab/>
-      </w:r>
-      <w:proofErr w:type="spellStart"/>
-      <w:r>
-        <w:t>TestMe</w:t>
-      </w:r>
-      <w:proofErr w:type="spellEnd"/>
-      <w:r>
-        <w:t>,</w:t>
+        <w:t>TestMe,</w:t>
       </w:r>
     </w:p>
     <w:p>
@@ -18490,12 +17716,8 @@
       </w:r>
       <w:r>
         <w:tab/>
-      </w:r>
-      <w:proofErr w:type="spellStart"/>
-      <w:r>
         <w:t>TestYou</w:t>
       </w:r>
-      <w:proofErr w:type="spellEnd"/>
     </w:p>
     <w:p>
       <w:pPr>
@@ -18523,20 +17745,8 @@
       </w:pPr>
       <w:r>
         <w:tab/>
-      </w:r>
-      <w:proofErr w:type="gramStart"/>
-      <w:r>
-        <w:t>public</w:t>
-      </w:r>
-      <w:proofErr w:type="gramEnd"/>
-      <w:r>
-        <w:t xml:space="preserve"> class </w:t>
-      </w:r>
-      <w:proofErr w:type="spellStart"/>
-      <w:r>
-        <w:t>TestMeClass</w:t>
-      </w:r>
-      <w:proofErr w:type="spellEnd"/>
+        <w:t>public class TestMeClass</w:t>
+      </w:r>
     </w:p>
     <w:p>
       <w:pPr>
@@ -18558,15 +17768,7 @@
       </w:r>
       <w:r>
         <w:tab/>
-        <w:t xml:space="preserve">Test </w:t>
-      </w:r>
-      <w:proofErr w:type="spellStart"/>
-      <w:r>
-        <w:t>test</w:t>
-      </w:r>
-      <w:proofErr w:type="spellEnd"/>
-      <w:r>
-        <w:t>;</w:t>
+        <w:t>Test test;</w:t>
       </w:r>
     </w:p>
     <w:p>
@@ -18600,22 +17802,7 @@
       </w:r>
       <w:r>
         <w:tab/>
-      </w:r>
-      <w:proofErr w:type="gramStart"/>
-      <w:r>
-        <w:t>void</w:t>
-      </w:r>
-      <w:proofErr w:type="gramEnd"/>
-      <w:r>
-        <w:t xml:space="preserve"> </w:t>
-      </w:r>
-      <w:proofErr w:type="spellStart"/>
-      <w:r>
-        <w:t>DoSomething</w:t>
-      </w:r>
-      <w:proofErr w:type="spellEnd"/>
-      <w:r>
-        <w:t>()</w:t>
+        <w:t>void DoSomething()</w:t>
       </w:r>
     </w:p>
     <w:p>
@@ -18644,25 +17831,10 @@
       </w:r>
       <w:r>
         <w:tab/>
-      </w:r>
-      <w:proofErr w:type="gramStart"/>
-      <w:r>
-        <w:t>if</w:t>
-      </w:r>
-      <w:proofErr w:type="gramEnd"/>
-      <w:r>
-        <w:t xml:space="preserve"> </w:t>
-      </w:r>
-      <w:r>
-        <w:t xml:space="preserve">(test == </w:t>
-      </w:r>
-      <w:proofErr w:type="spellStart"/>
-      <w:r>
-        <w:t>Test.TestMe</w:t>
-      </w:r>
-      <w:proofErr w:type="spellEnd"/>
-      <w:r>
-        <w:t>)</w:t>
+        <w:t xml:space="preserve">if </w:t>
+      </w:r>
+      <w:r>
+        <w:t>(test == Test.TestMe)</w:t>
       </w:r>
     </w:p>
     <w:p>
@@ -18735,25 +17907,10 @@
       </w:r>
       <w:r>
         <w:tab/>
-      </w:r>
-      <w:proofErr w:type="gramStart"/>
-      <w:r>
-        <w:t>else</w:t>
-      </w:r>
-      <w:proofErr w:type="gramEnd"/>
-      <w:r>
-        <w:t xml:space="preserve"> if </w:t>
-      </w:r>
-      <w:r>
-        <w:t xml:space="preserve">(test == </w:t>
-      </w:r>
-      <w:proofErr w:type="spellStart"/>
-      <w:r>
-        <w:t>Test.TestThat</w:t>
-      </w:r>
-      <w:proofErr w:type="spellEnd"/>
-      <w:r>
-        <w:t>)</w:t>
+        <w:t xml:space="preserve">else if </w:t>
+      </w:r>
+      <w:r>
+        <w:t>(test == Test.TestThat)</w:t>
       </w:r>
     </w:p>
     <w:p>
@@ -18826,14 +17983,7 @@
       </w:r>
       <w:r>
         <w:tab/>
-      </w:r>
-      <w:proofErr w:type="gramStart"/>
-      <w:r>
-        <w:t>else</w:t>
-      </w:r>
-      <w:proofErr w:type="gramEnd"/>
-      <w:r>
-        <w:t xml:space="preserve"> </w:t>
+        <w:t xml:space="preserve">else </w:t>
       </w:r>
     </w:p>
     <w:p>
@@ -19027,7 +18177,7 @@
         <w:rPr>
           <w:noProof/>
         </w:rPr>
-        <w:t>iv</w:t>
+        <w:t>ii</w:t>
       </w:r>
     </w:fldSimple>
   </w:p>
@@ -19075,7 +18225,7 @@
         <w:rPr>
           <w:noProof/>
         </w:rPr>
-        <w:t>1</w:t>
+        <w:t>21</w:t>
       </w:r>
     </w:fldSimple>
   </w:p>
@@ -21543,7 +20693,7 @@
 </file>
 
 <file path=customXml/itemProps1.xml><?xml version="1.0" encoding="utf-8"?>
-<ds:datastoreItem xmlns:ds="http://schemas.openxmlformats.org/officeDocument/2006/customXml" ds:itemID="{392FEC98-CA5C-48E1-843C-72021085FB85}">
+<ds:datastoreItem xmlns:ds="http://schemas.openxmlformats.org/officeDocument/2006/customXml" ds:itemID="{63578196-4CFB-4FC1-AC3B-6DB0B798FCA6}">
   <ds:schemaRefs>
     <ds:schemaRef ds:uri="http://schemas.openxmlformats.org/officeDocument/2006/bibliography"/>
   </ds:schemaRefs>

</xml_diff>

<commit_message>
Added meeting minutes with Roden
</commit_message>
<xml_diff>
--- a/Documents/SpecDoc/Version2/LIFES_Specification_Document.docx
+++ b/Documents/SpecDoc/Version2/LIFES_Specification_Document.docx
@@ -1,6 +1,6 @@
 
 <file path=word/document.xml><?xml version="1.0" encoding="utf-8"?>
-<w:document xmlns:ve="http://schemas.openxmlformats.org/markup-compatibility/2006" xmlns:o="urn:schemas-microsoft-com:office:office" xmlns:r="http://schemas.openxmlformats.org/officeDocument/2006/relationships" xmlns:m="http://schemas.openxmlformats.org/officeDocument/2006/math" xmlns:v="urn:schemas-microsoft-com:vml" xmlns:wp="http://schemas.openxmlformats.org/drawingml/2006/wordprocessingDrawing" xmlns:w10="urn:schemas-microsoft-com:office:word" xmlns:w="http://schemas.openxmlformats.org/wordprocessingml/2006/main" xmlns:wne="http://schemas.microsoft.com/office/word/2006/wordml">
+<w:document xmlns:wpc="http://schemas.microsoft.com/office/word/2010/wordprocessingCanvas" xmlns:mc="http://schemas.openxmlformats.org/markup-compatibility/2006" xmlns:o="urn:schemas-microsoft-com:office:office" xmlns:r="http://schemas.openxmlformats.org/officeDocument/2006/relationships" xmlns:m="http://schemas.openxmlformats.org/officeDocument/2006/math" xmlns:v="urn:schemas-microsoft-com:vml" xmlns:wp14="http://schemas.microsoft.com/office/word/2010/wordprocessingDrawing" xmlns:wp="http://schemas.openxmlformats.org/drawingml/2006/wordprocessingDrawing" xmlns:w10="urn:schemas-microsoft-com:office:word" xmlns:w="http://schemas.openxmlformats.org/wordprocessingml/2006/main" xmlns:w14="http://schemas.microsoft.com/office/word/2010/wordml" xmlns:wpg="http://schemas.microsoft.com/office/word/2010/wordprocessingGroup" xmlns:wpi="http://schemas.microsoft.com/office/word/2010/wordprocessingInk" xmlns:wne="http://schemas.microsoft.com/office/word/2006/wordml" xmlns:wps="http://schemas.microsoft.com/office/word/2010/wordprocessingShape" mc:Ignorable="w14 wp14">
   <w:body>
     <w:p>
       <w:pPr>
@@ -68,8 +68,10 @@
         <w:spacing w:before="120" w:after="0"/>
       </w:pPr>
       <w:r>
-        <w:t>Version 2.1</w:t>
-      </w:r>
+        <w:t>Version 2.2</w:t>
+      </w:r>
+      <w:bookmarkStart w:id="0" w:name="_GoBack"/>
+      <w:bookmarkEnd w:id="0"/>
     </w:p>
     <w:p>
       <w:pPr>
@@ -128,10 +130,10 @@
                     </pic:cNvPicPr>
                   </pic:nvPicPr>
                   <pic:blipFill>
-                    <a:blip r:embed="rId8">
+                    <a:blip r:embed="rId9">
                       <a:extLst>
                         <a:ext uri="{28A0092B-C50C-407E-A947-70E740481C1C}">
-                          <a14:useLocalDpi xmlns:a14="http://schemas.microsoft.com/office/drawing/2010/main" xmlns:wps="http://schemas.microsoft.com/office/word/2010/wordprocessingShape" xmlns:wpi="http://schemas.microsoft.com/office/word/2010/wordprocessingInk" xmlns:wpg="http://schemas.microsoft.com/office/word/2010/wordprocessingGroup" xmlns:w14="http://schemas.microsoft.com/office/word/2010/wordml" xmlns:w="http://schemas.openxmlformats.org/wordprocessingml/2006/main" xmlns:w10="urn:schemas-microsoft-com:office:word" xmlns:wp14="http://schemas.microsoft.com/office/word/2010/wordprocessingDrawing" xmlns:v="urn:schemas-microsoft-com:vml" xmlns:o="urn:schemas-microsoft-com:office:office" xmlns:mv="urn:schemas-microsoft-com:mac:vml" xmlns:mc="http://schemas.openxmlformats.org/markup-compatibility/2006" xmlns:mo="http://schemas.microsoft.com/office/mac/office/2008/main" xmlns:wpc="http://schemas.microsoft.com/office/word/2010/wordprocessingCanvas" xmlns="" val="0"/>
+                          <a14:useLocalDpi xmlns:a14="http://schemas.microsoft.com/office/drawing/2010/main" val="0"/>
                         </a:ext>
                       </a:extLst>
                     </a:blip>
@@ -163,7 +165,7 @@
     <w:tbl>
       <w:tblPr>
         <w:tblW w:w="0" w:type="auto"/>
-        <w:tblLook w:val="01E0"/>
+        <w:tblLook w:val="01E0" w:firstRow="1" w:lastRow="1" w:firstColumn="1" w:lastColumn="1" w:noHBand="0" w:noVBand="0"/>
       </w:tblPr>
       <w:tblGrid>
         <w:gridCol w:w="3192"/>
@@ -563,7 +565,7 @@
       <w:tblPr>
         <w:tblW w:w="0" w:type="auto"/>
         <w:tblInd w:w="1809" w:type="dxa"/>
-        <w:tblLook w:val="01E0"/>
+        <w:tblLook w:val="01E0" w:firstRow="1" w:lastRow="1" w:firstColumn="1" w:lastColumn="1" w:noHBand="0" w:noVBand="0"/>
       </w:tblPr>
       <w:tblGrid>
         <w:gridCol w:w="2977"/>
@@ -648,21 +650,21 @@
           <w:noProof/>
         </w:rPr>
       </w:pPr>
-      <w:bookmarkStart w:id="0" w:name="_Toc344877432"/>
-      <w:bookmarkStart w:id="1" w:name="_Toc344879822"/>
-      <w:bookmarkStart w:id="2" w:name="_Toc346508722"/>
-      <w:bookmarkStart w:id="3" w:name="_Toc346508952"/>
-      <w:bookmarkStart w:id="4" w:name="_Toc346509227"/>
-      <w:bookmarkStart w:id="5" w:name="_Toc107858829"/>
-      <w:bookmarkStart w:id="6" w:name="_Toc108287587"/>
-      <w:bookmarkStart w:id="7" w:name="_Toc111014886"/>
-      <w:bookmarkStart w:id="8" w:name="_Toc111117822"/>
-      <w:bookmarkStart w:id="9" w:name="_Toc113291685"/>
-      <w:bookmarkEnd w:id="0"/>
+      <w:bookmarkStart w:id="1" w:name="_Toc344877432"/>
+      <w:bookmarkStart w:id="2" w:name="_Toc344879822"/>
+      <w:bookmarkStart w:id="3" w:name="_Toc346508722"/>
+      <w:bookmarkStart w:id="4" w:name="_Toc346508952"/>
+      <w:bookmarkStart w:id="5" w:name="_Toc346509227"/>
+      <w:bookmarkStart w:id="6" w:name="_Toc107858829"/>
+      <w:bookmarkStart w:id="7" w:name="_Toc108287587"/>
+      <w:bookmarkStart w:id="8" w:name="_Toc111014886"/>
+      <w:bookmarkStart w:id="9" w:name="_Toc111117822"/>
+      <w:bookmarkStart w:id="10" w:name="_Toc113291685"/>
       <w:bookmarkEnd w:id="1"/>
       <w:bookmarkEnd w:id="2"/>
       <w:bookmarkEnd w:id="3"/>
       <w:bookmarkEnd w:id="4"/>
+      <w:bookmarkEnd w:id="5"/>
       <w:r>
         <w:rPr>
           <w:rFonts w:ascii="Arial" w:hAnsi="Arial" w:cs="Arial"/>
@@ -670,11 +672,11 @@
         </w:rPr>
         <w:t>Contents</w:t>
       </w:r>
-      <w:bookmarkEnd w:id="5"/>
       <w:bookmarkEnd w:id="6"/>
       <w:bookmarkEnd w:id="7"/>
       <w:bookmarkEnd w:id="8"/>
       <w:bookmarkEnd w:id="9"/>
+      <w:bookmarkEnd w:id="10"/>
       <w:r>
         <w:rPr>
           <w:rFonts w:ascii="Arial" w:hAnsi="Arial" w:cs="Arial"/>
@@ -2772,7 +2774,7 @@
           <w:color w:val="FFFFFF"/>
         </w:rPr>
       </w:pPr>
-      <w:bookmarkStart w:id="10" w:name="_Toc113291686"/>
+      <w:bookmarkStart w:id="11" w:name="_Toc113291686"/>
       <w:r>
         <w:rPr>
           <w:rFonts w:ascii="Arial" w:hAnsi="Arial" w:cs="Arial"/>
@@ -2781,7 +2783,7 @@
         <w:lastRenderedPageBreak/>
         <w:t>Revisions</w:t>
       </w:r>
-      <w:bookmarkEnd w:id="10"/>
+      <w:bookmarkEnd w:id="11"/>
     </w:p>
     <w:tbl>
       <w:tblPr>
@@ -2796,7 +2798,7 @@
           <w:insideV w:val="single" w:sz="6" w:space="0" w:color="auto"/>
         </w:tblBorders>
         <w:tblLayout w:type="fixed"/>
-        <w:tblLook w:val="0000"/>
+        <w:tblLook w:val="0000" w:firstRow="0" w:lastRow="0" w:firstColumn="0" w:lastColumn="0" w:noHBand="0" w:noVBand="0"/>
       </w:tblPr>
       <w:tblGrid>
         <w:gridCol w:w="1170"/>
@@ -4284,8 +4286,8 @@
           <w:rFonts w:ascii="Arial" w:hAnsi="Arial" w:cs="Arial"/>
         </w:rPr>
         <w:sectPr>
-          <w:headerReference w:type="default" r:id="rId9"/>
-          <w:footerReference w:type="default" r:id="rId10"/>
+          <w:headerReference w:type="default" r:id="rId10"/>
+          <w:footerReference w:type="default" r:id="rId11"/>
           <w:pgSz w:w="12240" w:h="15840" w:code="1"/>
           <w:pgMar w:top="1440" w:right="1440" w:bottom="1440" w:left="1440" w:header="720" w:footer="720" w:gutter="0"/>
           <w:pgNumType w:fmt="lowerRoman"/>
@@ -4312,8 +4314,8 @@
           <w:color w:val="FFFFFF"/>
         </w:rPr>
       </w:pPr>
-      <w:bookmarkStart w:id="11" w:name="_Toc439994665"/>
-      <w:bookmarkStart w:id="12" w:name="_Toc113291689"/>
+      <w:bookmarkStart w:id="12" w:name="_Toc439994665"/>
+      <w:bookmarkStart w:id="13" w:name="_Toc113291689"/>
       <w:r>
         <w:rPr>
           <w:rFonts w:ascii="Arial" w:hAnsi="Arial" w:cs="Arial"/>
@@ -4322,10 +4324,10 @@
         <w:lastRenderedPageBreak/>
         <w:t>Introduction</w:t>
       </w:r>
-      <w:bookmarkStart w:id="13" w:name="_Toc439994667"/>
-      <w:bookmarkStart w:id="14" w:name="_Toc113291690"/>
-      <w:bookmarkEnd w:id="11"/>
+      <w:bookmarkStart w:id="14" w:name="_Toc439994667"/>
+      <w:bookmarkStart w:id="15" w:name="_Toc113291690"/>
       <w:bookmarkEnd w:id="12"/>
+      <w:bookmarkEnd w:id="13"/>
     </w:p>
     <w:p>
       <w:pPr>
@@ -4432,8 +4434,8 @@
         </w:rPr>
         <w:t>Document Purpose</w:t>
       </w:r>
-      <w:bookmarkEnd w:id="13"/>
       <w:bookmarkEnd w:id="14"/>
+      <w:bookmarkEnd w:id="15"/>
     </w:p>
     <w:p>
       <w:pPr>
@@ -4646,16 +4648,16 @@
           <w:rFonts w:ascii="Arial" w:hAnsi="Arial" w:cs="Arial"/>
         </w:rPr>
       </w:pPr>
-      <w:bookmarkStart w:id="15" w:name="_Toc439994670"/>
-      <w:bookmarkStart w:id="16" w:name="_Toc113291691"/>
+      <w:bookmarkStart w:id="16" w:name="_Toc439994670"/>
+      <w:bookmarkStart w:id="17" w:name="_Toc113291691"/>
       <w:r>
         <w:rPr>
           <w:rFonts w:ascii="Arial" w:hAnsi="Arial" w:cs="Arial"/>
         </w:rPr>
         <w:t>Product Scope</w:t>
       </w:r>
-      <w:bookmarkEnd w:id="15"/>
       <w:bookmarkEnd w:id="16"/>
+      <w:bookmarkEnd w:id="17"/>
     </w:p>
     <w:p>
       <w:pPr>
@@ -5079,16 +5081,16 @@
           <w:rFonts w:ascii="Arial" w:hAnsi="Arial" w:cs="Arial"/>
         </w:rPr>
       </w:pPr>
-      <w:bookmarkStart w:id="17" w:name="_Toc439994669"/>
-      <w:bookmarkStart w:id="18" w:name="_Toc113291692"/>
+      <w:bookmarkStart w:id="18" w:name="_Toc439994669"/>
+      <w:bookmarkStart w:id="19" w:name="_Toc113291692"/>
       <w:r>
         <w:rPr>
           <w:rFonts w:ascii="Arial" w:hAnsi="Arial" w:cs="Arial"/>
         </w:rPr>
         <w:t>Intended Audience</w:t>
       </w:r>
-      <w:bookmarkEnd w:id="17"/>
       <w:bookmarkEnd w:id="18"/>
+      <w:bookmarkEnd w:id="19"/>
     </w:p>
     <w:p>
       <w:pPr>
@@ -5270,21 +5272,21 @@
           <w:rFonts w:ascii="Arial" w:hAnsi="Arial" w:cs="Arial"/>
         </w:rPr>
       </w:pPr>
-      <w:bookmarkStart w:id="19" w:name="_Toc113291693"/>
-      <w:bookmarkStart w:id="20" w:name="_Toc439994668"/>
+      <w:bookmarkStart w:id="20" w:name="_Toc113291693"/>
+      <w:bookmarkStart w:id="21" w:name="_Toc439994668"/>
       <w:r>
         <w:rPr>
           <w:rFonts w:ascii="Arial" w:hAnsi="Arial" w:cs="Arial"/>
         </w:rPr>
         <w:t>Definitions, Acronyms and Abbreviations</w:t>
       </w:r>
-      <w:bookmarkEnd w:id="19"/>
+      <w:bookmarkEnd w:id="20"/>
     </w:p>
     <w:tbl>
       <w:tblPr>
         <w:tblStyle w:val="TableGrid"/>
         <w:tblW w:w="0" w:type="auto"/>
-        <w:tblLook w:val="04A0"/>
+        <w:tblLook w:val="04A0" w:firstRow="1" w:lastRow="0" w:firstColumn="1" w:lastColumn="0" w:noHBand="0" w:noVBand="1"/>
       </w:tblPr>
       <w:tblGrid>
         <w:gridCol w:w="2358"/>
@@ -6208,23 +6210,23 @@
           <w:rFonts w:ascii="Arial" w:hAnsi="Arial" w:cs="Arial"/>
         </w:rPr>
       </w:pPr>
-      <w:bookmarkStart w:id="21" w:name="_Toc439994672"/>
-      <w:bookmarkStart w:id="22" w:name="_Toc113291695"/>
-      <w:bookmarkEnd w:id="20"/>
+      <w:bookmarkStart w:id="22" w:name="_Toc439994672"/>
+      <w:bookmarkStart w:id="23" w:name="_Toc113291695"/>
+      <w:bookmarkEnd w:id="21"/>
       <w:r>
         <w:rPr>
           <w:rFonts w:ascii="Arial" w:hAnsi="Arial" w:cs="Arial"/>
         </w:rPr>
         <w:t>References</w:t>
       </w:r>
-      <w:bookmarkEnd w:id="21"/>
+      <w:bookmarkEnd w:id="22"/>
       <w:r>
         <w:rPr>
           <w:rFonts w:ascii="Arial" w:hAnsi="Arial" w:cs="Arial"/>
         </w:rPr>
         <w:t xml:space="preserve"> and Acknowledgments</w:t>
       </w:r>
-      <w:bookmarkEnd w:id="22"/>
+      <w:bookmarkEnd w:id="23"/>
     </w:p>
     <w:p>
       <w:pPr>
@@ -6585,8 +6587,8 @@
           <w:color w:val="FFFFFF"/>
         </w:rPr>
       </w:pPr>
-      <w:bookmarkStart w:id="23" w:name="_Toc439994673"/>
-      <w:bookmarkStart w:id="24" w:name="_Toc113291696"/>
+      <w:bookmarkStart w:id="24" w:name="_Toc439994673"/>
+      <w:bookmarkStart w:id="25" w:name="_Toc113291696"/>
       <w:r>
         <w:rPr>
           <w:rFonts w:ascii="Arial" w:hAnsi="Arial" w:cs="Arial"/>
@@ -6594,8 +6596,8 @@
         </w:rPr>
         <w:t>Overall Description</w:t>
       </w:r>
-      <w:bookmarkEnd w:id="23"/>
       <w:bookmarkEnd w:id="24"/>
+      <w:bookmarkEnd w:id="25"/>
     </w:p>
     <w:p>
       <w:pPr>
@@ -6612,8 +6614,8 @@
           <w:szCs w:val="22"/>
         </w:rPr>
       </w:pPr>
-      <w:bookmarkStart w:id="25" w:name="_Toc439994674"/>
-      <w:bookmarkStart w:id="26" w:name="_Toc113291697"/>
+      <w:bookmarkStart w:id="26" w:name="_Toc439994674"/>
+      <w:bookmarkStart w:id="27" w:name="_Toc113291697"/>
       <w:r>
         <w:rPr>
           <w:rFonts w:ascii="Arial" w:hAnsi="Arial" w:cs="Arial"/>
@@ -6751,8 +6753,8 @@
         </w:rPr>
         <w:t xml:space="preserve"> Perspective</w:t>
       </w:r>
-      <w:bookmarkEnd w:id="25"/>
       <w:bookmarkEnd w:id="26"/>
+      <w:bookmarkEnd w:id="27"/>
     </w:p>
     <w:p>
       <w:pPr>
@@ -6883,7 +6885,7 @@
           <w:rFonts w:ascii="Arial" w:hAnsi="Arial" w:cs="Arial"/>
         </w:rPr>
       </w:pPr>
-      <w:bookmarkStart w:id="27" w:name="_Toc113291698"/>
+      <w:bookmarkStart w:id="28" w:name="_Toc113291698"/>
       <w:r>
         <w:rPr>
           <w:rFonts w:ascii="Arial" w:hAnsi="Arial" w:cs="Arial"/>
@@ -6896,7 +6898,7 @@
         </w:rPr>
         <w:t>Functionality</w:t>
       </w:r>
-      <w:bookmarkEnd w:id="27"/>
+      <w:bookmarkEnd w:id="28"/>
       <w:r>
         <w:rPr>
           <w:rFonts w:ascii="Arial" w:hAnsi="Arial" w:cs="Arial"/>
@@ -7606,16 +7608,16 @@
           <w:rFonts w:ascii="Arial" w:hAnsi="Arial" w:cs="Arial"/>
         </w:rPr>
       </w:pPr>
-      <w:bookmarkStart w:id="28" w:name="_Toc439994676"/>
-      <w:bookmarkStart w:id="29" w:name="_Toc113291699"/>
+      <w:bookmarkStart w:id="29" w:name="_Toc439994676"/>
+      <w:bookmarkStart w:id="30" w:name="_Toc113291699"/>
       <w:r>
         <w:rPr>
           <w:rFonts w:ascii="Arial" w:hAnsi="Arial" w:cs="Arial"/>
         </w:rPr>
         <w:t>Users and Characteristics</w:t>
       </w:r>
-      <w:bookmarkEnd w:id="28"/>
       <w:bookmarkEnd w:id="29"/>
+      <w:bookmarkEnd w:id="30"/>
     </w:p>
     <w:p>
       <w:pPr>
@@ -8152,16 +8154,16 @@
           <w:rFonts w:ascii="Arial" w:hAnsi="Arial" w:cs="Arial"/>
         </w:rPr>
       </w:pPr>
-      <w:bookmarkStart w:id="30" w:name="_Toc439994677"/>
-      <w:bookmarkStart w:id="31" w:name="_Toc113291700"/>
+      <w:bookmarkStart w:id="31" w:name="_Toc439994677"/>
+      <w:bookmarkStart w:id="32" w:name="_Toc113291700"/>
       <w:r>
         <w:rPr>
           <w:rFonts w:ascii="Arial" w:hAnsi="Arial" w:cs="Arial"/>
         </w:rPr>
         <w:t>Operating Environment</w:t>
       </w:r>
-      <w:bookmarkEnd w:id="30"/>
       <w:bookmarkEnd w:id="31"/>
+      <w:bookmarkEnd w:id="32"/>
     </w:p>
     <w:p>
       <w:pPr>
@@ -8263,8 +8265,8 @@
           <w:rFonts w:ascii="Arial" w:hAnsi="Arial" w:cs="Arial"/>
         </w:rPr>
       </w:pPr>
-      <w:bookmarkStart w:id="32" w:name="_Toc439994678"/>
-      <w:bookmarkStart w:id="33" w:name="_Toc113291701"/>
+      <w:bookmarkStart w:id="33" w:name="_Toc439994678"/>
+      <w:bookmarkStart w:id="34" w:name="_Toc113291701"/>
       <w:r>
         <w:rPr>
           <w:rFonts w:ascii="Arial" w:hAnsi="Arial" w:cs="Arial"/>
@@ -8272,8 +8274,8 @@
         <w:lastRenderedPageBreak/>
         <w:t>Design and Implementation Constraints</w:t>
       </w:r>
-      <w:bookmarkEnd w:id="32"/>
       <w:bookmarkEnd w:id="33"/>
+      <w:bookmarkEnd w:id="34"/>
     </w:p>
     <w:p>
       <w:pPr>
@@ -8651,16 +8653,16 @@
           <w:rFonts w:ascii="Arial" w:hAnsi="Arial" w:cs="Arial"/>
         </w:rPr>
       </w:pPr>
-      <w:bookmarkStart w:id="34" w:name="_Toc439994679"/>
-      <w:bookmarkStart w:id="35" w:name="_Toc113291702"/>
+      <w:bookmarkStart w:id="35" w:name="_Toc439994679"/>
+      <w:bookmarkStart w:id="36" w:name="_Toc113291702"/>
       <w:r>
         <w:rPr>
           <w:rFonts w:ascii="Arial" w:hAnsi="Arial" w:cs="Arial"/>
         </w:rPr>
         <w:t xml:space="preserve">User </w:t>
       </w:r>
-      <w:bookmarkEnd w:id="34"/>
       <w:bookmarkEnd w:id="35"/>
+      <w:bookmarkEnd w:id="36"/>
       <w:r>
         <w:rPr>
           <w:rFonts w:ascii="Arial" w:hAnsi="Arial" w:cs="Arial"/>
@@ -8806,8 +8808,8 @@
           <w:color w:val="FFFFFF"/>
         </w:rPr>
       </w:pPr>
-      <w:bookmarkStart w:id="36" w:name="_Toc439994682"/>
-      <w:bookmarkStart w:id="37" w:name="_Toc113291704"/>
+      <w:bookmarkStart w:id="37" w:name="_Toc439994682"/>
+      <w:bookmarkStart w:id="38" w:name="_Toc113291704"/>
       <w:r>
         <w:rPr>
           <w:rFonts w:ascii="Arial" w:hAnsi="Arial" w:cs="Arial"/>
@@ -8815,8 +8817,8 @@
         </w:rPr>
         <w:t>Specific Requirements</w:t>
       </w:r>
-      <w:bookmarkEnd w:id="36"/>
       <w:bookmarkEnd w:id="37"/>
+      <w:bookmarkEnd w:id="38"/>
     </w:p>
     <w:p>
       <w:pPr>
@@ -8853,14 +8855,14 @@
           <w:rFonts w:ascii="Arial" w:hAnsi="Arial" w:cs="Arial"/>
         </w:rPr>
       </w:pPr>
-      <w:bookmarkStart w:id="38" w:name="_Toc113291705"/>
+      <w:bookmarkStart w:id="39" w:name="_Toc113291705"/>
       <w:r>
         <w:rPr>
           <w:rFonts w:ascii="Arial" w:hAnsi="Arial" w:cs="Arial"/>
         </w:rPr>
         <w:t>External Interface Requirements</w:t>
       </w:r>
-      <w:bookmarkEnd w:id="38"/>
+      <w:bookmarkEnd w:id="39"/>
     </w:p>
     <w:p>
       <w:pPr>
@@ -9924,14 +9926,14 @@
           <w:rFonts w:ascii="Arial" w:hAnsi="Arial" w:cs="Arial"/>
         </w:rPr>
       </w:pPr>
-      <w:bookmarkStart w:id="39" w:name="_Toc439994684"/>
+      <w:bookmarkStart w:id="40" w:name="_Toc439994684"/>
       <w:r>
         <w:rPr>
           <w:rFonts w:ascii="Arial" w:hAnsi="Arial" w:cs="Arial"/>
         </w:rPr>
         <w:t>Hardware Interfaces</w:t>
       </w:r>
-      <w:bookmarkEnd w:id="39"/>
+      <w:bookmarkEnd w:id="40"/>
     </w:p>
     <w:p>
       <w:pPr>
@@ -10088,14 +10090,14 @@
           <w:rFonts w:ascii="Arial" w:hAnsi="Arial" w:cs="Arial"/>
         </w:rPr>
       </w:pPr>
-      <w:bookmarkStart w:id="40" w:name="_Toc439994685"/>
+      <w:bookmarkStart w:id="41" w:name="_Toc439994685"/>
       <w:r>
         <w:rPr>
           <w:rFonts w:ascii="Arial" w:hAnsi="Arial" w:cs="Arial"/>
         </w:rPr>
         <w:t>Software Interfaces</w:t>
       </w:r>
-      <w:bookmarkEnd w:id="40"/>
+      <w:bookmarkEnd w:id="41"/>
     </w:p>
     <w:p>
       <w:pPr>
@@ -10178,7 +10180,7 @@
           <w:rFonts w:ascii="Arial" w:hAnsi="Arial" w:cs="Arial"/>
         </w:rPr>
       </w:pPr>
-      <w:bookmarkStart w:id="41" w:name="_Toc113291706"/>
+      <w:bookmarkStart w:id="42" w:name="_Toc113291706"/>
       <w:r>
         <w:rPr>
           <w:rFonts w:ascii="Arial" w:hAnsi="Arial" w:cs="Arial"/>
@@ -10186,7 +10188,7 @@
         <w:lastRenderedPageBreak/>
         <w:t>Functional Requirements</w:t>
       </w:r>
-      <w:bookmarkEnd w:id="41"/>
+      <w:bookmarkEnd w:id="42"/>
     </w:p>
     <w:p>
       <w:pPr>
@@ -11616,8 +11618,8 @@
           <w:color w:val="FFFFFF"/>
         </w:rPr>
       </w:pPr>
-      <w:bookmarkStart w:id="42" w:name="_Toc113291708"/>
-      <w:bookmarkStart w:id="43" w:name="_Toc439994690"/>
+      <w:bookmarkStart w:id="43" w:name="_Toc113291708"/>
+      <w:bookmarkStart w:id="44" w:name="_Toc439994690"/>
       <w:r>
         <w:rPr>
           <w:rFonts w:ascii="Arial" w:hAnsi="Arial" w:cs="Arial"/>
@@ -11625,7 +11627,7 @@
         </w:rPr>
         <w:t>Non-functional Requirements</w:t>
       </w:r>
-      <w:bookmarkEnd w:id="42"/>
+      <w:bookmarkEnd w:id="43"/>
     </w:p>
     <w:p>
       <w:pPr>
@@ -11634,17 +11636,17 @@
           <w:rFonts w:ascii="Arial" w:hAnsi="Arial" w:cs="Arial"/>
         </w:rPr>
       </w:pPr>
-      <w:bookmarkStart w:id="44" w:name="_Toc439994691"/>
-      <w:bookmarkStart w:id="45" w:name="_Toc113291710"/>
-      <w:bookmarkEnd w:id="43"/>
+      <w:bookmarkStart w:id="45" w:name="_Toc439994691"/>
+      <w:bookmarkStart w:id="46" w:name="_Toc113291710"/>
+      <w:bookmarkEnd w:id="44"/>
       <w:r>
         <w:rPr>
           <w:rFonts w:ascii="Arial" w:hAnsi="Arial" w:cs="Arial"/>
         </w:rPr>
         <w:t>Safety and Security Requirements</w:t>
       </w:r>
-      <w:bookmarkEnd w:id="44"/>
       <w:bookmarkEnd w:id="45"/>
+      <w:bookmarkEnd w:id="46"/>
     </w:p>
     <w:p>
       <w:pPr>
@@ -11952,16 +11954,16 @@
           <w:rFonts w:ascii="Arial" w:hAnsi="Arial" w:cs="Arial"/>
         </w:rPr>
       </w:pPr>
-      <w:bookmarkStart w:id="46" w:name="_Toc439994693"/>
-      <w:bookmarkStart w:id="47" w:name="_Toc113291711"/>
+      <w:bookmarkStart w:id="47" w:name="_Toc439994693"/>
+      <w:bookmarkStart w:id="48" w:name="_Toc113291711"/>
       <w:r>
         <w:rPr>
           <w:rFonts w:ascii="Arial" w:hAnsi="Arial" w:cs="Arial"/>
         </w:rPr>
         <w:t>Software Quality Attributes</w:t>
       </w:r>
-      <w:bookmarkEnd w:id="46"/>
       <w:bookmarkEnd w:id="47"/>
+      <w:bookmarkEnd w:id="48"/>
     </w:p>
     <w:tbl>
       <w:tblPr>
@@ -11976,7 +11978,7 @@
           <w:insideH w:val="none" w:sz="0" w:space="0" w:color="auto"/>
           <w:insideV w:val="none" w:sz="0" w:space="0" w:color="auto"/>
         </w:tblBorders>
-        <w:tblLook w:val="04A0"/>
+        <w:tblLook w:val="04A0" w:firstRow="1" w:lastRow="0" w:firstColumn="1" w:lastColumn="0" w:noHBand="0" w:noVBand="1"/>
       </w:tblPr>
       <w:tblGrid>
         <w:gridCol w:w="1672"/>
@@ -13550,7 +13552,7 @@
           <w:rFonts w:ascii="Arial" w:hAnsi="Arial" w:cs="Arial"/>
         </w:rPr>
       </w:pPr>
-      <w:bookmarkStart w:id="48" w:name="_Toc439994698"/>
+      <w:bookmarkStart w:id="49" w:name="_Toc439994698"/>
     </w:p>
     <w:p>
       <w:pPr>
@@ -13616,7 +13618,7 @@
           <w:right w:val="none" w:sz="0" w:space="0" w:color="auto"/>
           <w:insideV w:val="none" w:sz="0" w:space="0" w:color="auto"/>
         </w:tblBorders>
-        <w:tblLook w:val="04A0"/>
+        <w:tblLook w:val="04A0" w:firstRow="1" w:lastRow="0" w:firstColumn="1" w:lastColumn="0" w:noHBand="0" w:noVBand="1"/>
       </w:tblPr>
       <w:tblGrid>
         <w:gridCol w:w="3930"/>
@@ -14473,7 +14475,7 @@
         </w:rPr>
         <w:t xml:space="preserve"> – Interface Prototypes</w:t>
       </w:r>
-      <w:bookmarkEnd w:id="48"/>
+      <w:bookmarkEnd w:id="49"/>
     </w:p>
     <w:p>
       <w:pPr>
@@ -14558,10 +14560,10 @@
                     </pic:cNvPicPr>
                   </pic:nvPicPr>
                   <pic:blipFill rotWithShape="1">
-                    <a:blip r:embed="rId11">
+                    <a:blip r:embed="rId12">
                       <a:extLst>
                         <a:ext uri="{28A0092B-C50C-407E-A947-70E740481C1C}">
-                          <a14:useLocalDpi xmlns:a14="http://schemas.microsoft.com/office/drawing/2010/main" xmlns:wps="http://schemas.microsoft.com/office/word/2010/wordprocessingShape" xmlns:wpi="http://schemas.microsoft.com/office/word/2010/wordprocessingInk" xmlns:wpg="http://schemas.microsoft.com/office/word/2010/wordprocessingGroup" xmlns:w14="http://schemas.microsoft.com/office/word/2010/wordml" xmlns:w="http://schemas.openxmlformats.org/wordprocessingml/2006/main" xmlns:w10="urn:schemas-microsoft-com:office:word" xmlns:wp14="http://schemas.microsoft.com/office/word/2010/wordprocessingDrawing" xmlns:v="urn:schemas-microsoft-com:vml" xmlns:o="urn:schemas-microsoft-com:office:office" xmlns:mv="urn:schemas-microsoft-com:mac:vml" xmlns:mc="http://schemas.openxmlformats.org/markup-compatibility/2006" xmlns:mo="http://schemas.microsoft.com/office/mac/office/2008/main" xmlns:wpc="http://schemas.microsoft.com/office/word/2010/wordprocessingCanvas" xmlns="" val="0"/>
+                          <a14:useLocalDpi xmlns:a14="http://schemas.microsoft.com/office/drawing/2010/main" val="0"/>
                         </a:ext>
                       </a:extLst>
                     </a:blip>
@@ -14587,8 +14589,8 @@
                       </a:outerShdw>
                     </a:effectLst>
                     <a:extLst>
-                      <a:ext uri="{53640926-AAD7-44d8-BBD7-CCE9431645EC}">
-                        <a14:shadowObscured xmlns:a14="http://schemas.microsoft.com/office/drawing/2010/main" xmlns:wps="http://schemas.microsoft.com/office/word/2010/wordprocessingShape" xmlns:wpi="http://schemas.microsoft.com/office/word/2010/wordprocessingInk" xmlns:wpg="http://schemas.microsoft.com/office/word/2010/wordprocessingGroup" xmlns:w14="http://schemas.microsoft.com/office/word/2010/wordml" xmlns:w="http://schemas.openxmlformats.org/wordprocessingml/2006/main" xmlns:w10="urn:schemas-microsoft-com:office:word" xmlns:wp14="http://schemas.microsoft.com/office/word/2010/wordprocessingDrawing" xmlns:v="urn:schemas-microsoft-com:vml" xmlns:o="urn:schemas-microsoft-com:office:office" xmlns:mv="urn:schemas-microsoft-com:mac:vml" xmlns:mc="http://schemas.openxmlformats.org/markup-compatibility/2006" xmlns:mo="http://schemas.microsoft.com/office/mac/office/2008/main" xmlns:wpc="http://schemas.microsoft.com/office/word/2010/wordprocessingCanvas" xmlns=""/>
+                      <a:ext uri="{53640926-AAD7-44D8-BBD7-CCE9431645EC}">
+                        <a14:shadowObscured xmlns:a14="http://schemas.microsoft.com/office/drawing/2010/main"/>
                       </a:ext>
                     </a:extLst>
                   </pic:spPr>
@@ -14716,10 +14718,10 @@
                     </pic:cNvPicPr>
                   </pic:nvPicPr>
                   <pic:blipFill rotWithShape="1">
-                    <a:blip r:embed="rId12">
+                    <a:blip r:embed="rId13">
                       <a:extLst>
                         <a:ext uri="{28A0092B-C50C-407E-A947-70E740481C1C}">
-                          <a14:useLocalDpi xmlns:a14="http://schemas.microsoft.com/office/drawing/2010/main" xmlns:wps="http://schemas.microsoft.com/office/word/2010/wordprocessingShape" xmlns:wpi="http://schemas.microsoft.com/office/word/2010/wordprocessingInk" xmlns:wpg="http://schemas.microsoft.com/office/word/2010/wordprocessingGroup" xmlns:w14="http://schemas.microsoft.com/office/word/2010/wordml" xmlns:w="http://schemas.openxmlformats.org/wordprocessingml/2006/main" xmlns:w10="urn:schemas-microsoft-com:office:word" xmlns:wp14="http://schemas.microsoft.com/office/word/2010/wordprocessingDrawing" xmlns:v="urn:schemas-microsoft-com:vml" xmlns:o="urn:schemas-microsoft-com:office:office" xmlns:mv="urn:schemas-microsoft-com:mac:vml" xmlns:mc="http://schemas.openxmlformats.org/markup-compatibility/2006" xmlns:mo="http://schemas.microsoft.com/office/mac/office/2008/main" xmlns:wpc="http://schemas.microsoft.com/office/word/2010/wordprocessingCanvas" xmlns="" val="0"/>
+                          <a14:useLocalDpi xmlns:a14="http://schemas.microsoft.com/office/drawing/2010/main" val="0"/>
                         </a:ext>
                       </a:extLst>
                     </a:blip>
@@ -14745,8 +14747,8 @@
                       </a:outerShdw>
                     </a:effectLst>
                     <a:extLst>
-                      <a:ext uri="{53640926-AAD7-44d8-BBD7-CCE9431645EC}">
-                        <a14:shadowObscured xmlns:a14="http://schemas.microsoft.com/office/drawing/2010/main" xmlns:wps="http://schemas.microsoft.com/office/word/2010/wordprocessingShape" xmlns:wpi="http://schemas.microsoft.com/office/word/2010/wordprocessingInk" xmlns:wpg="http://schemas.microsoft.com/office/word/2010/wordprocessingGroup" xmlns:w14="http://schemas.microsoft.com/office/word/2010/wordml" xmlns:w="http://schemas.openxmlformats.org/wordprocessingml/2006/main" xmlns:w10="urn:schemas-microsoft-com:office:word" xmlns:wp14="http://schemas.microsoft.com/office/word/2010/wordprocessingDrawing" xmlns:v="urn:schemas-microsoft-com:vml" xmlns:o="urn:schemas-microsoft-com:office:office" xmlns:mv="urn:schemas-microsoft-com:mac:vml" xmlns:mc="http://schemas.openxmlformats.org/markup-compatibility/2006" xmlns:mo="http://schemas.microsoft.com/office/mac/office/2008/main" xmlns:wpc="http://schemas.microsoft.com/office/word/2010/wordprocessingCanvas" xmlns=""/>
+                      <a:ext uri="{53640926-AAD7-44D8-BBD7-CCE9431645EC}">
+                        <a14:shadowObscured xmlns:a14="http://schemas.microsoft.com/office/drawing/2010/main"/>
                       </a:ext>
                     </a:extLst>
                   </pic:spPr>
@@ -14830,7 +14832,7 @@
                     <pic:cNvPicPr/>
                   </pic:nvPicPr>
                   <pic:blipFill>
-                    <a:blip r:embed="rId13"/>
+                    <a:blip r:embed="rId14"/>
                     <a:stretch>
                       <a:fillRect/>
                     </a:stretch>
@@ -15048,7 +15050,7 @@
             <o:lock v:ext="edit" aspectratio="t"/>
           </v:shapetype>
           <v:shape id="_x0000_i1025" type="#_x0000_t75" style="width:208.5pt;height:529.8pt">
-            <v:imagedata r:id="rId14" o:title="SampleOutputFile"/>
+            <v:imagedata r:id="rId15" o:title="SampleOutputFile"/>
             <v:shadow on="t" offset=".99781mm,.99781mm"/>
           </v:shape>
         </w:pict>
@@ -15159,10 +15161,10 @@
                     <pic:cNvPicPr/>
                   </pic:nvPicPr>
                   <pic:blipFill>
-                    <a:blip r:embed="rId15">
+                    <a:blip r:embed="rId16">
                       <a:extLst>
                         <a:ext uri="{28A0092B-C50C-407E-A947-70E740481C1C}">
-                          <a14:useLocalDpi xmlns:a14="http://schemas.microsoft.com/office/drawing/2010/main" xmlns:wps="http://schemas.microsoft.com/office/word/2010/wordprocessingShape" xmlns:wpi="http://schemas.microsoft.com/office/word/2010/wordprocessingInk" xmlns:wpg="http://schemas.microsoft.com/office/word/2010/wordprocessingGroup" xmlns:w14="http://schemas.microsoft.com/office/word/2010/wordml" xmlns:w="http://schemas.openxmlformats.org/wordprocessingml/2006/main" xmlns:w10="urn:schemas-microsoft-com:office:word" xmlns:wp14="http://schemas.microsoft.com/office/word/2010/wordprocessingDrawing" xmlns:v="urn:schemas-microsoft-com:vml" xmlns:o="urn:schemas-microsoft-com:office:office" xmlns:mv="urn:schemas-microsoft-com:mac:vml" xmlns:mc="http://schemas.openxmlformats.org/markup-compatibility/2006" xmlns:mo="http://schemas.microsoft.com/office/mac/office/2008/main" xmlns:wpc="http://schemas.microsoft.com/office/word/2010/wordprocessingCanvas" xmlns="" val="0"/>
+                          <a14:useLocalDpi xmlns:a14="http://schemas.microsoft.com/office/drawing/2010/main" val="0"/>
                         </a:ext>
                       </a:extLst>
                     </a:blip>
@@ -15295,10 +15297,10 @@
                     <pic:cNvPicPr/>
                   </pic:nvPicPr>
                   <pic:blipFill>
-                    <a:blip r:embed="rId16">
+                    <a:blip r:embed="rId17">
                       <a:extLst>
                         <a:ext uri="{28A0092B-C50C-407E-A947-70E740481C1C}">
-                          <a14:useLocalDpi xmlns:a14="http://schemas.microsoft.com/office/drawing/2010/main" xmlns:wps="http://schemas.microsoft.com/office/word/2010/wordprocessingShape" xmlns:wpi="http://schemas.microsoft.com/office/word/2010/wordprocessingInk" xmlns:wpg="http://schemas.microsoft.com/office/word/2010/wordprocessingGroup" xmlns:w14="http://schemas.microsoft.com/office/word/2010/wordml" xmlns:w="http://schemas.openxmlformats.org/wordprocessingml/2006/main" xmlns:w10="urn:schemas-microsoft-com:office:word" xmlns:wp14="http://schemas.microsoft.com/office/word/2010/wordprocessingDrawing" xmlns:v="urn:schemas-microsoft-com:vml" xmlns:o="urn:schemas-microsoft-com:office:office" xmlns:mv="urn:schemas-microsoft-com:mac:vml" xmlns:mc="http://schemas.openxmlformats.org/markup-compatibility/2006" xmlns:mo="http://schemas.microsoft.com/office/mac/office/2008/main" xmlns:wpc="http://schemas.microsoft.com/office/word/2010/wordprocessingCanvas" xmlns="" val="0"/>
+                          <a14:useLocalDpi xmlns:a14="http://schemas.microsoft.com/office/drawing/2010/main" val="0"/>
                         </a:ext>
                       </a:extLst>
                     </a:blip>
@@ -15475,10 +15477,10 @@
                     </pic:cNvPicPr>
                   </pic:nvPicPr>
                   <pic:blipFill>
-                    <a:blip r:embed="rId8">
+                    <a:blip r:embed="rId9">
                       <a:extLst>
                         <a:ext uri="{28A0092B-C50C-407E-A947-70E740481C1C}">
-                          <a14:useLocalDpi xmlns:a14="http://schemas.microsoft.com/office/drawing/2010/main" xmlns:wps="http://schemas.microsoft.com/office/word/2010/wordprocessingShape" xmlns:wpi="http://schemas.microsoft.com/office/word/2010/wordprocessingInk" xmlns:wpg="http://schemas.microsoft.com/office/word/2010/wordprocessingGroup" xmlns:w14="http://schemas.microsoft.com/office/word/2010/wordml" xmlns:w="http://schemas.openxmlformats.org/wordprocessingml/2006/main" xmlns:w10="urn:schemas-microsoft-com:office:word" xmlns:wp14="http://schemas.microsoft.com/office/word/2010/wordprocessingDrawing" xmlns:v="urn:schemas-microsoft-com:vml" xmlns:o="urn:schemas-microsoft-com:office:office" xmlns:mv="urn:schemas-microsoft-com:mac:vml" xmlns:mc="http://schemas.openxmlformats.org/markup-compatibility/2006" xmlns:mo="http://schemas.microsoft.com/office/mac/office/2008/main" xmlns:wpc="http://schemas.microsoft.com/office/word/2010/wordprocessingCanvas" xmlns="" val="0"/>
+                          <a14:useLocalDpi xmlns:a14="http://schemas.microsoft.com/office/drawing/2010/main" val="0"/>
                         </a:ext>
                       </a:extLst>
                     </a:blip>
@@ -15613,12 +15615,7 @@
         <w:pStyle w:val="NormalWeb"/>
       </w:pPr>
       <w:r>
-        <w:t xml:space="preserve">These coding standards have been developed by the Tune Squad to aid in developing a reliable and robust program. The standards focus on the C# programming language. </w:t>
-      </w:r>
-      <w:bookmarkStart w:id="49" w:name="_GoBack"/>
-      <w:bookmarkEnd w:id="49"/>
-      <w:r>
-        <w:t xml:space="preserve">Included in these standards are details about: (1) File organization; (2) Document Styles; (3) General Code Style; (4) Statements; (5) Comments; (6) Naming Conventions. Following the details about the styles is an example. Every developer working on the </w:t>
+        <w:t xml:space="preserve">These coding standards have been developed by the Tune Squad to aid in developing a reliable and robust program. The standards focus on the C# programming language. Included in these standards are details about: (1) File organization; (2) Document Styles; (3) General Code Style; (4) Statements; (5) Comments; (6) Naming Conventions. Following the details about the styles is an example. Every developer working on the </w:t>
       </w:r>
       <w:r>
         <w:t>L.I.F.E.S.</w:t>
@@ -18167,7 +18164,7 @@
       </w:pPr>
     </w:p>
     <w:sectPr>
-      <w:headerReference w:type="default" r:id="rId17"/>
+      <w:headerReference w:type="default" r:id="rId18"/>
       <w:pgSz w:w="12240" w:h="15840" w:code="1"/>
       <w:pgMar w:top="1440" w:right="1296" w:bottom="1440" w:left="1296" w:header="720" w:footer="720" w:gutter="0"/>
       <w:lnNumType w:countBy="1" w:restart="continuous"/>
@@ -18181,7 +18178,7 @@
 </file>
 
 <file path=word/endnotes.xml><?xml version="1.0" encoding="utf-8"?>
-<w:endnotes xmlns:ve="http://schemas.openxmlformats.org/markup-compatibility/2006" xmlns:o="urn:schemas-microsoft-com:office:office" xmlns:r="http://schemas.openxmlformats.org/officeDocument/2006/relationships" xmlns:m="http://schemas.openxmlformats.org/officeDocument/2006/math" xmlns:v="urn:schemas-microsoft-com:vml" xmlns:wp="http://schemas.openxmlformats.org/drawingml/2006/wordprocessingDrawing" xmlns:w10="urn:schemas-microsoft-com:office:word" xmlns:w="http://schemas.openxmlformats.org/wordprocessingml/2006/main" xmlns:wne="http://schemas.microsoft.com/office/word/2006/wordml">
+<w:endnotes xmlns:wpc="http://schemas.microsoft.com/office/word/2010/wordprocessingCanvas" xmlns:mc="http://schemas.openxmlformats.org/markup-compatibility/2006" xmlns:o="urn:schemas-microsoft-com:office:office" xmlns:r="http://schemas.openxmlformats.org/officeDocument/2006/relationships" xmlns:m="http://schemas.openxmlformats.org/officeDocument/2006/math" xmlns:v="urn:schemas-microsoft-com:vml" xmlns:wp14="http://schemas.microsoft.com/office/word/2010/wordprocessingDrawing" xmlns:wp="http://schemas.openxmlformats.org/drawingml/2006/wordprocessingDrawing" xmlns:w10="urn:schemas-microsoft-com:office:word" xmlns:w="http://schemas.openxmlformats.org/wordprocessingml/2006/main" xmlns:w14="http://schemas.microsoft.com/office/word/2010/wordml" xmlns:wpg="http://schemas.microsoft.com/office/word/2010/wordprocessingGroup" xmlns:wpi="http://schemas.microsoft.com/office/word/2010/wordprocessingInk" xmlns:wne="http://schemas.microsoft.com/office/word/2006/wordml" xmlns:wps="http://schemas.microsoft.com/office/word/2010/wordprocessingShape" mc:Ignorable="w14 wp14">
   <w:endnote w:type="separator" w:id="-1">
     <w:p>
       <w:r>
@@ -18200,7 +18197,7 @@
 </file>
 
 <file path=word/footer1.xml><?xml version="1.0" encoding="utf-8"?>
-<w:ftr xmlns:ve="http://schemas.openxmlformats.org/markup-compatibility/2006" xmlns:o="urn:schemas-microsoft-com:office:office" xmlns:r="http://schemas.openxmlformats.org/officeDocument/2006/relationships" xmlns:m="http://schemas.openxmlformats.org/officeDocument/2006/math" xmlns:v="urn:schemas-microsoft-com:vml" xmlns:wp="http://schemas.openxmlformats.org/drawingml/2006/wordprocessingDrawing" xmlns:w10="urn:schemas-microsoft-com:office:word" xmlns:w="http://schemas.openxmlformats.org/wordprocessingml/2006/main" xmlns:wne="http://schemas.microsoft.com/office/word/2006/wordml">
+<w:ftr xmlns:wpc="http://schemas.microsoft.com/office/word/2010/wordprocessingCanvas" xmlns:mc="http://schemas.openxmlformats.org/markup-compatibility/2006" xmlns:o="urn:schemas-microsoft-com:office:office" xmlns:r="http://schemas.openxmlformats.org/officeDocument/2006/relationships" xmlns:m="http://schemas.openxmlformats.org/officeDocument/2006/math" xmlns:v="urn:schemas-microsoft-com:vml" xmlns:wp14="http://schemas.microsoft.com/office/word/2010/wordprocessingDrawing" xmlns:wp="http://schemas.openxmlformats.org/drawingml/2006/wordprocessingDrawing" xmlns:w10="urn:schemas-microsoft-com:office:word" xmlns:w="http://schemas.openxmlformats.org/wordprocessingml/2006/main" xmlns:w14="http://schemas.microsoft.com/office/word/2010/wordml" xmlns:wpg="http://schemas.microsoft.com/office/word/2010/wordprocessingGroup" xmlns:wpi="http://schemas.microsoft.com/office/word/2010/wordprocessingInk" xmlns:wne="http://schemas.microsoft.com/office/word/2006/wordml" xmlns:wps="http://schemas.microsoft.com/office/word/2010/wordprocessingShape" mc:Ignorable="w14 wp14">
   <w:p>
     <w:pPr>
       <w:pStyle w:val="Footer"/>
@@ -18211,7 +18208,7 @@
 </file>
 
 <file path=word/footnotes.xml><?xml version="1.0" encoding="utf-8"?>
-<w:footnotes xmlns:ve="http://schemas.openxmlformats.org/markup-compatibility/2006" xmlns:o="urn:schemas-microsoft-com:office:office" xmlns:r="http://schemas.openxmlformats.org/officeDocument/2006/relationships" xmlns:m="http://schemas.openxmlformats.org/officeDocument/2006/math" xmlns:v="urn:schemas-microsoft-com:vml" xmlns:wp="http://schemas.openxmlformats.org/drawingml/2006/wordprocessingDrawing" xmlns:w10="urn:schemas-microsoft-com:office:word" xmlns:w="http://schemas.openxmlformats.org/wordprocessingml/2006/main" xmlns:wne="http://schemas.microsoft.com/office/word/2006/wordml">
+<w:footnotes xmlns:wpc="http://schemas.microsoft.com/office/word/2010/wordprocessingCanvas" xmlns:mc="http://schemas.openxmlformats.org/markup-compatibility/2006" xmlns:o="urn:schemas-microsoft-com:office:office" xmlns:r="http://schemas.openxmlformats.org/officeDocument/2006/relationships" xmlns:m="http://schemas.openxmlformats.org/officeDocument/2006/math" xmlns:v="urn:schemas-microsoft-com:vml" xmlns:wp14="http://schemas.microsoft.com/office/word/2010/wordprocessingDrawing" xmlns:wp="http://schemas.openxmlformats.org/drawingml/2006/wordprocessingDrawing" xmlns:w10="urn:schemas-microsoft-com:office:word" xmlns:w="http://schemas.openxmlformats.org/wordprocessingml/2006/main" xmlns:w14="http://schemas.microsoft.com/office/word/2010/wordml" xmlns:wpg="http://schemas.microsoft.com/office/word/2010/wordprocessingGroup" xmlns:wpi="http://schemas.microsoft.com/office/word/2010/wordprocessingInk" xmlns:wne="http://schemas.microsoft.com/office/word/2006/wordml" xmlns:wps="http://schemas.microsoft.com/office/word/2010/wordprocessingShape" mc:Ignorable="w14 wp14">
   <w:footnote w:type="separator" w:id="-1">
     <w:p>
       <w:r>
@@ -18230,7 +18227,7 @@
 </file>
 
 <file path=word/header1.xml><?xml version="1.0" encoding="utf-8"?>
-<w:hdr xmlns:ve="http://schemas.openxmlformats.org/markup-compatibility/2006" xmlns:o="urn:schemas-microsoft-com:office:office" xmlns:r="http://schemas.openxmlformats.org/officeDocument/2006/relationships" xmlns:m="http://schemas.openxmlformats.org/officeDocument/2006/math" xmlns:v="urn:schemas-microsoft-com:vml" xmlns:wp="http://schemas.openxmlformats.org/drawingml/2006/wordprocessingDrawing" xmlns:w10="urn:schemas-microsoft-com:office:word" xmlns:w="http://schemas.openxmlformats.org/wordprocessingml/2006/main" xmlns:wne="http://schemas.microsoft.com/office/word/2006/wordml">
+<w:hdr xmlns:wpc="http://schemas.microsoft.com/office/word/2010/wordprocessingCanvas" xmlns:mc="http://schemas.openxmlformats.org/markup-compatibility/2006" xmlns:o="urn:schemas-microsoft-com:office:office" xmlns:r="http://schemas.openxmlformats.org/officeDocument/2006/relationships" xmlns:m="http://schemas.openxmlformats.org/officeDocument/2006/math" xmlns:v="urn:schemas-microsoft-com:vml" xmlns:wp14="http://schemas.microsoft.com/office/word/2010/wordprocessingDrawing" xmlns:wp="http://schemas.openxmlformats.org/drawingml/2006/wordprocessingDrawing" xmlns:w10="urn:schemas-microsoft-com:office:word" xmlns:w="http://schemas.openxmlformats.org/wordprocessingml/2006/main" xmlns:w14="http://schemas.microsoft.com/office/word/2010/wordml" xmlns:wpg="http://schemas.microsoft.com/office/word/2010/wordprocessingGroup" xmlns:wpi="http://schemas.microsoft.com/office/word/2010/wordprocessingInk" xmlns:wne="http://schemas.microsoft.com/office/word/2006/wordml" xmlns:wps="http://schemas.microsoft.com/office/word/2010/wordprocessingShape" mc:Ignorable="w14 wp14">
   <w:p>
     <w:pPr>
       <w:pStyle w:val="Header"/>
@@ -18261,20 +18258,33 @@
       <w:tab/>
       <w:t xml:space="preserve">Page </w:t>
     </w:r>
-    <w:fldSimple w:instr=" PAGE  \* MERGEFORMAT ">
-      <w:r>
-        <w:rPr>
-          <w:noProof/>
-        </w:rPr>
-        <w:t>iv</w:t>
-      </w:r>
-    </w:fldSimple>
+    <w:r>
+      <w:fldChar w:fldCharType="begin"/>
+    </w:r>
+    <w:r>
+      <w:instrText xml:space="preserve"> PAGE  \* MERGEFORMAT </w:instrText>
+    </w:r>
+    <w:r>
+      <w:fldChar w:fldCharType="separate"/>
+    </w:r>
+    <w:r>
+      <w:rPr>
+        <w:noProof/>
+      </w:rPr>
+      <w:t>ii</w:t>
+    </w:r>
+    <w:r>
+      <w:rPr>
+        <w:noProof/>
+      </w:rPr>
+      <w:fldChar w:fldCharType="end"/>
+    </w:r>
   </w:p>
 </w:hdr>
 </file>
 
 <file path=word/header2.xml><?xml version="1.0" encoding="utf-8"?>
-<w:hdr xmlns:ve="http://schemas.openxmlformats.org/markup-compatibility/2006" xmlns:o="urn:schemas-microsoft-com:office:office" xmlns:r="http://schemas.openxmlformats.org/officeDocument/2006/relationships" xmlns:m="http://schemas.openxmlformats.org/officeDocument/2006/math" xmlns:v="urn:schemas-microsoft-com:vml" xmlns:wp="http://schemas.openxmlformats.org/drawingml/2006/wordprocessingDrawing" xmlns:w10="urn:schemas-microsoft-com:office:word" xmlns:w="http://schemas.openxmlformats.org/wordprocessingml/2006/main" xmlns:wne="http://schemas.microsoft.com/office/word/2006/wordml">
+<w:hdr xmlns:wpc="http://schemas.microsoft.com/office/word/2010/wordprocessingCanvas" xmlns:mc="http://schemas.openxmlformats.org/markup-compatibility/2006" xmlns:o="urn:schemas-microsoft-com:office:office" xmlns:r="http://schemas.openxmlformats.org/officeDocument/2006/relationships" xmlns:m="http://schemas.openxmlformats.org/officeDocument/2006/math" xmlns:v="urn:schemas-microsoft-com:vml" xmlns:wp14="http://schemas.microsoft.com/office/word/2010/wordprocessingDrawing" xmlns:wp="http://schemas.openxmlformats.org/drawingml/2006/wordprocessingDrawing" xmlns:w10="urn:schemas-microsoft-com:office:word" xmlns:w="http://schemas.openxmlformats.org/wordprocessingml/2006/main" xmlns:w14="http://schemas.microsoft.com/office/word/2010/wordml" xmlns:wpg="http://schemas.microsoft.com/office/word/2010/wordprocessingGroup" xmlns:wpi="http://schemas.microsoft.com/office/word/2010/wordprocessingInk" xmlns:wne="http://schemas.microsoft.com/office/word/2006/wordml" xmlns:wps="http://schemas.microsoft.com/office/word/2010/wordprocessingShape" mc:Ignorable="w14 wp14">
   <w:p>
     <w:pPr>
       <w:pStyle w:val="Header"/>
@@ -18309,20 +18319,33 @@
       <w:tab/>
       <w:t xml:space="preserve">Page </w:t>
     </w:r>
-    <w:fldSimple w:instr=" PAGE  \* MERGEFORMAT ">
-      <w:r>
-        <w:rPr>
-          <w:noProof/>
-        </w:rPr>
-        <w:t>14</w:t>
-      </w:r>
-    </w:fldSimple>
+    <w:r>
+      <w:fldChar w:fldCharType="begin"/>
+    </w:r>
+    <w:r>
+      <w:instrText xml:space="preserve"> PAGE  \* MERGEFORMAT </w:instrText>
+    </w:r>
+    <w:r>
+      <w:fldChar w:fldCharType="separate"/>
+    </w:r>
+    <w:r>
+      <w:rPr>
+        <w:noProof/>
+      </w:rPr>
+      <w:t>21</w:t>
+    </w:r>
+    <w:r>
+      <w:rPr>
+        <w:noProof/>
+      </w:rPr>
+      <w:fldChar w:fldCharType="end"/>
+    </w:r>
   </w:p>
 </w:hdr>
 </file>
 
 <file path=word/numbering.xml><?xml version="1.0" encoding="utf-8"?>
-<w:numbering xmlns:ve="http://schemas.openxmlformats.org/markup-compatibility/2006" xmlns:o="urn:schemas-microsoft-com:office:office" xmlns:r="http://schemas.openxmlformats.org/officeDocument/2006/relationships" xmlns:m="http://schemas.openxmlformats.org/officeDocument/2006/math" xmlns:v="urn:schemas-microsoft-com:vml" xmlns:wp="http://schemas.openxmlformats.org/drawingml/2006/wordprocessingDrawing" xmlns:w10="urn:schemas-microsoft-com:office:word" xmlns:w="http://schemas.openxmlformats.org/wordprocessingml/2006/main" xmlns:wne="http://schemas.microsoft.com/office/word/2006/wordml">
+<w:numbering xmlns:wpc="http://schemas.microsoft.com/office/word/2010/wordprocessingCanvas" xmlns:mc="http://schemas.openxmlformats.org/markup-compatibility/2006" xmlns:o="urn:schemas-microsoft-com:office:office" xmlns:r="http://schemas.openxmlformats.org/officeDocument/2006/relationships" xmlns:m="http://schemas.openxmlformats.org/officeDocument/2006/math" xmlns:v="urn:schemas-microsoft-com:vml" xmlns:wp14="http://schemas.microsoft.com/office/word/2010/wordprocessingDrawing" xmlns:wp="http://schemas.openxmlformats.org/drawingml/2006/wordprocessingDrawing" xmlns:w10="urn:schemas-microsoft-com:office:word" xmlns:w="http://schemas.openxmlformats.org/wordprocessingml/2006/main" xmlns:w14="http://schemas.microsoft.com/office/word/2010/wordml" xmlns:wpg="http://schemas.microsoft.com/office/word/2010/wordprocessingGroup" xmlns:wpi="http://schemas.microsoft.com/office/word/2010/wordprocessingInk" xmlns:wne="http://schemas.microsoft.com/office/word/2006/wordml" xmlns:wps="http://schemas.microsoft.com/office/word/2010/wordprocessingShape" mc:Ignorable="w14 wp14">
   <w:abstractNum w:abstractNumId="0">
     <w:nsid w:val="FFFFFF89"/>
     <w:multiLevelType w:val="singleLevel"/>
@@ -19337,7 +19360,7 @@
 </file>
 
 <file path=word/styles.xml><?xml version="1.0" encoding="utf-8"?>
-<w:styles xmlns:r="http://schemas.openxmlformats.org/officeDocument/2006/relationships" xmlns:w="http://schemas.openxmlformats.org/wordprocessingml/2006/main">
+<w:styles xmlns:mc="http://schemas.openxmlformats.org/markup-compatibility/2006" xmlns:r="http://schemas.openxmlformats.org/officeDocument/2006/relationships" xmlns:w="http://schemas.openxmlformats.org/wordprocessingml/2006/main" xmlns:w14="http://schemas.microsoft.com/office/word/2010/wordml" mc:Ignorable="w14">
   <w:docDefaults>
     <w:rPrDefault>
       <w:rPr>
@@ -19713,7 +19736,6 @@
     <w:uiPriority w:val="99"/>
     <w:semiHidden/>
     <w:unhideWhenUsed/>
-    <w:qFormat/>
     <w:tblPr>
       <w:tblInd w:w="0" w:type="dxa"/>
       <w:tblCellMar>
@@ -20149,7 +20171,6 @@
     <w:uiPriority w:val="59"/>
     <w:rsid w:val="00006290"/>
     <w:tblPr>
-      <w:tblInd w:w="0" w:type="dxa"/>
       <w:tblBorders>
         <w:top w:val="single" w:sz="4" w:space="0" w:color="auto"/>
         <w:left w:val="single" w:sz="4" w:space="0" w:color="auto"/>
@@ -20158,12 +20179,6 @@
         <w:insideH w:val="single" w:sz="4" w:space="0" w:color="auto"/>
         <w:insideV w:val="single" w:sz="4" w:space="0" w:color="auto"/>
       </w:tblBorders>
-      <w:tblCellMar>
-        <w:top w:w="0" w:type="dxa"/>
-        <w:left w:w="108" w:type="dxa"/>
-        <w:bottom w:w="0" w:type="dxa"/>
-        <w:right w:w="108" w:type="dxa"/>
-      </w:tblCellMar>
     </w:tblPr>
   </w:style>
   <w:style w:type="paragraph" w:styleId="BalloonText">
@@ -20307,7 +20322,7 @@
 </file>
 
 <file path=word/stylesWithEffects.xml><?xml version="1.0" encoding="utf-8"?>
-<w:styles xmlns:wpc="http://schemas.microsoft.com/office/word/2010/wordprocessingCanvas" xmlns:mo="http://schemas.microsoft.com/office/mac/office/2008/main" xmlns:mc="http://schemas.openxmlformats.org/markup-compatibility/2006" xmlns:mv="urn:schemas-microsoft-com:mac:vml" xmlns:o="urn:schemas-microsoft-com:office:office" xmlns:r="http://schemas.openxmlformats.org/officeDocument/2006/relationships" xmlns:m="http://schemas.openxmlformats.org/officeDocument/2006/math" xmlns:v="urn:schemas-microsoft-com:vml" xmlns:wp14="http://schemas.microsoft.com/office/word/2010/wordprocessingDrawing" xmlns:wp="http://schemas.openxmlformats.org/drawingml/2006/wordprocessingDrawing" xmlns:w10="urn:schemas-microsoft-com:office:word" xmlns:w="http://schemas.openxmlformats.org/wordprocessingml/2006/main" xmlns:w14="http://schemas.microsoft.com/office/word/2010/wordml" xmlns:wpg="http://schemas.microsoft.com/office/word/2010/wordprocessingGroup" xmlns:wpi="http://schemas.microsoft.com/office/word/2010/wordprocessingInk" xmlns:wne="http://schemas.microsoft.com/office/word/2006/wordml" xmlns:wps="http://schemas.microsoft.com/office/word/2010/wordprocessingShape" mc:Ignorable="w14 wp14">
+<w:styles xmlns:wpc="http://schemas.microsoft.com/office/word/2010/wordprocessingCanvas" xmlns:mc="http://schemas.openxmlformats.org/markup-compatibility/2006" xmlns:o="urn:schemas-microsoft-com:office:office" xmlns:r="http://schemas.openxmlformats.org/officeDocument/2006/relationships" xmlns:m="http://schemas.openxmlformats.org/officeDocument/2006/math" xmlns:v="urn:schemas-microsoft-com:vml" xmlns:wp14="http://schemas.microsoft.com/office/word/2010/wordprocessingDrawing" xmlns:wp="http://schemas.openxmlformats.org/drawingml/2006/wordprocessingDrawing" xmlns:w10="urn:schemas-microsoft-com:office:word" xmlns:w="http://schemas.openxmlformats.org/wordprocessingml/2006/main" xmlns:w14="http://schemas.microsoft.com/office/word/2010/wordml" xmlns:wpg="http://schemas.microsoft.com/office/word/2010/wordprocessingGroup" xmlns:wpi="http://schemas.microsoft.com/office/word/2010/wordprocessingInk" xmlns:wne="http://schemas.microsoft.com/office/word/2006/wordml" xmlns:wps="http://schemas.microsoft.com/office/word/2010/wordprocessingShape" mc:Ignorable="w14 wp14">
   <w:docDefaults>
     <w:rPrDefault>
       <w:rPr>
@@ -20319,7 +20334,7 @@
     </w:rPrDefault>
     <w:pPrDefault/>
   </w:docDefaults>
-  <w:latentStyles w:defLockedState="0" w:defUIPriority="99" w:defSemiHidden="1" w:defUnhideWhenUsed="1" w:defQFormat="0" w:count="276">
+  <w:latentStyles w:defLockedState="0" w:defUIPriority="99" w:defSemiHidden="1" w:defUnhideWhenUsed="1" w:defQFormat="0" w:count="267">
     <w:lsdException w:name="Normal" w:semiHidden="0" w:uiPriority="0" w:unhideWhenUsed="0" w:qFormat="1"/>
     <w:lsdException w:name="heading 1" w:semiHidden="0" w:uiPriority="9" w:unhideWhenUsed="0" w:qFormat="1"/>
     <w:lsdException w:name="heading 2" w:uiPriority="9" w:qFormat="1"/>
@@ -20782,7 +20797,7 @@
 </file>
 
 <file path=customXml/itemProps1.xml><?xml version="1.0" encoding="utf-8"?>
-<ds:datastoreItem xmlns:ds="http://schemas.openxmlformats.org/officeDocument/2006/customXml" ds:itemID="{44897D67-DB3E-4AB8-965D-7FF16A604C77}">
+<ds:datastoreItem xmlns:ds="http://schemas.openxmlformats.org/officeDocument/2006/customXml" ds:itemID="{B0EE67F7-CCA6-4089-B889-847C390A3633}">
   <ds:schemaRefs>
     <ds:schemaRef ds:uri="http://schemas.openxmlformats.org/officeDocument/2006/bibliography"/>
   </ds:schemaRefs>

</xml_diff>

<commit_message>
added screenshot we missed, added deliverables.
I don't think I got all the deliverables so will someone please make
sure.
</commit_message>
<xml_diff>
--- a/Documents/SpecDoc/Version2/LIFES_Specification_Document.docx
+++ b/Documents/SpecDoc/Version2/LIFES_Specification_Document.docx
@@ -133,7 +133,7 @@
                     <a:blip r:embed="rId8">
                       <a:extLst>
                         <a:ext uri="{28A0092B-C50C-407E-A947-70E740481C1C}">
-                          <a14:useLocalDpi xmlns:a14="http://schemas.microsoft.com/office/drawing/2010/main" xmlns:wps="http://schemas.microsoft.com/office/word/2010/wordprocessingShape" xmlns:wpi="http://schemas.microsoft.com/office/word/2010/wordprocessingInk" xmlns:wpg="http://schemas.microsoft.com/office/word/2010/wordprocessingGroup" xmlns:w14="http://schemas.microsoft.com/office/word/2010/wordml" xmlns:w="http://schemas.openxmlformats.org/wordprocessingml/2006/main" xmlns:w10="urn:schemas-microsoft-com:office:word" xmlns:wp14="http://schemas.microsoft.com/office/word/2010/wordprocessingDrawing" xmlns:v="urn:schemas-microsoft-com:vml" xmlns:o="urn:schemas-microsoft-com:office:office" xmlns:mc="http://schemas.openxmlformats.org/markup-compatibility/2006" xmlns:wpc="http://schemas.microsoft.com/office/word/2010/wordprocessingCanvas" xmlns="" val="0"/>
+                          <a14:useLocalDpi xmlns="" xmlns:wpc="http://schemas.microsoft.com/office/word/2010/wordprocessingCanvas" xmlns:mc="http://schemas.openxmlformats.org/markup-compatibility/2006" xmlns:o="urn:schemas-microsoft-com:office:office" xmlns:v="urn:schemas-microsoft-com:vml" xmlns:wp14="http://schemas.microsoft.com/office/word/2010/wordprocessingDrawing" xmlns:w10="urn:schemas-microsoft-com:office:word" xmlns:w="http://schemas.openxmlformats.org/wordprocessingml/2006/main" xmlns:w14="http://schemas.microsoft.com/office/word/2010/wordml" xmlns:wpg="http://schemas.microsoft.com/office/word/2010/wordprocessingGroup" xmlns:wpi="http://schemas.microsoft.com/office/word/2010/wordprocessingInk" xmlns:wps="http://schemas.microsoft.com/office/word/2010/wordprocessingShape" xmlns:a14="http://schemas.microsoft.com/office/drawing/2010/main" val="0"/>
                         </a:ext>
                       </a:extLst>
                     </a:blip>
@@ -2661,7 +2661,7 @@
           <w:rFonts w:ascii="Arial" w:hAnsi="Arial" w:cs="Arial"/>
           <w:noProof/>
         </w:rPr>
-        <w:t>17</w:t>
+        <w:t>18</w:t>
       </w:r>
     </w:p>
     <w:p>
@@ -9937,7 +9937,19 @@
         <w:rPr>
           <w:i w:val="0"/>
         </w:rPr>
-        <w:t xml:space="preserve"> See Appendix A.</w:t>
+        <w:t xml:space="preserve"> See Appendix A</w:t>
+      </w:r>
+      <w:r>
+        <w:rPr>
+          <w:i w:val="0"/>
+        </w:rPr>
+        <w:t xml:space="preserve"> figure 7</w:t>
+      </w:r>
+      <w:r>
+        <w:rPr>
+          <w:i w:val="0"/>
+        </w:rPr>
+        <w:t>.</w:t>
       </w:r>
     </w:p>
     <w:p>
@@ -13692,13 +13704,25 @@
         <w:rPr>
           <w:i w:val="0"/>
         </w:rPr>
-        <w:t>Printed u</w:t>
-      </w:r>
-      <w:r>
-        <w:rPr>
-          <w:i w:val="0"/>
-        </w:rPr>
-        <w:t>ser manuals</w:t>
+        <w:t>Printed</w:t>
+      </w:r>
+      <w:r>
+        <w:rPr>
+          <w:i w:val="0"/>
+        </w:rPr>
+        <w:t xml:space="preserve"> and digital</w:t>
+      </w:r>
+      <w:r>
+        <w:rPr>
+          <w:i w:val="0"/>
+        </w:rPr>
+        <w:t xml:space="preserve"> u</w:t>
+      </w:r>
+      <w:r>
+        <w:rPr>
+          <w:i w:val="0"/>
+        </w:rPr>
+        <w:t>ser manual</w:t>
       </w:r>
     </w:p>
     <w:p>
@@ -13736,6 +13760,12 @@
         <w:tab/>
         <w:t>(9) Source code for both</w:t>
       </w:r>
+      <w:r>
+        <w:rPr>
+          <w:i w:val="0"/>
+        </w:rPr>
+        <w:t xml:space="preserve"> versions</w:t>
+      </w:r>
     </w:p>
     <w:p>
       <w:pPr>
@@ -13795,6 +13825,24 @@
           <w:i w:val="0"/>
         </w:rPr>
         <w:t>CD-ROM/Flash drive for installing both versions</w:t>
+      </w:r>
+    </w:p>
+    <w:p>
+      <w:pPr>
+        <w:pStyle w:val="template"/>
+        <w:tabs>
+          <w:tab w:val="left" w:pos="450"/>
+        </w:tabs>
+        <w:rPr>
+          <w:i w:val="0"/>
+        </w:rPr>
+      </w:pPr>
+      <w:r>
+        <w:rPr>
+          <w:i w:val="0"/>
+        </w:rPr>
+        <w:tab/>
+        <w:t>(13)Test files</w:t>
       </w:r>
     </w:p>
     <w:p>
@@ -15220,7 +15268,7 @@
                     <a:blip r:embed="rId11">
                       <a:extLst>
                         <a:ext uri="{28A0092B-C50C-407E-A947-70E740481C1C}">
-                          <a14:useLocalDpi xmlns:a14="http://schemas.microsoft.com/office/drawing/2010/main" xmlns:wps="http://schemas.microsoft.com/office/word/2010/wordprocessingShape" xmlns:wpi="http://schemas.microsoft.com/office/word/2010/wordprocessingInk" xmlns:wpg="http://schemas.microsoft.com/office/word/2010/wordprocessingGroup" xmlns:w14="http://schemas.microsoft.com/office/word/2010/wordml" xmlns:w="http://schemas.openxmlformats.org/wordprocessingml/2006/main" xmlns:w10="urn:schemas-microsoft-com:office:word" xmlns:wp14="http://schemas.microsoft.com/office/word/2010/wordprocessingDrawing" xmlns:v="urn:schemas-microsoft-com:vml" xmlns:o="urn:schemas-microsoft-com:office:office" xmlns:mc="http://schemas.openxmlformats.org/markup-compatibility/2006" xmlns:wpc="http://schemas.microsoft.com/office/word/2010/wordprocessingCanvas" xmlns="" val="0"/>
+                          <a14:useLocalDpi xmlns="" xmlns:wpc="http://schemas.microsoft.com/office/word/2010/wordprocessingCanvas" xmlns:mc="http://schemas.openxmlformats.org/markup-compatibility/2006" xmlns:o="urn:schemas-microsoft-com:office:office" xmlns:v="urn:schemas-microsoft-com:vml" xmlns:wp14="http://schemas.microsoft.com/office/word/2010/wordprocessingDrawing" xmlns:w10="urn:schemas-microsoft-com:office:word" xmlns:w="http://schemas.openxmlformats.org/wordprocessingml/2006/main" xmlns:w14="http://schemas.microsoft.com/office/word/2010/wordml" xmlns:wpg="http://schemas.microsoft.com/office/word/2010/wordprocessingGroup" xmlns:wpi="http://schemas.microsoft.com/office/word/2010/wordprocessingInk" xmlns:wps="http://schemas.microsoft.com/office/word/2010/wordprocessingShape" xmlns:a14="http://schemas.microsoft.com/office/drawing/2010/main" val="0"/>
                         </a:ext>
                       </a:extLst>
                     </a:blip>
@@ -15247,7 +15295,7 @@
                     </a:effectLst>
                     <a:extLst>
                       <a:ext uri="{53640926-AAD7-44D8-BBD7-CCE9431645EC}">
-                        <a14:shadowObscured xmlns:a14="http://schemas.microsoft.com/office/drawing/2010/main" xmlns:wps="http://schemas.microsoft.com/office/word/2010/wordprocessingShape" xmlns:wpi="http://schemas.microsoft.com/office/word/2010/wordprocessingInk" xmlns:wpg="http://schemas.microsoft.com/office/word/2010/wordprocessingGroup" xmlns:w14="http://schemas.microsoft.com/office/word/2010/wordml" xmlns:w="http://schemas.openxmlformats.org/wordprocessingml/2006/main" xmlns:w10="urn:schemas-microsoft-com:office:word" xmlns:wp14="http://schemas.microsoft.com/office/word/2010/wordprocessingDrawing" xmlns:v="urn:schemas-microsoft-com:vml" xmlns:o="urn:schemas-microsoft-com:office:office" xmlns:mc="http://schemas.openxmlformats.org/markup-compatibility/2006" xmlns:wpc="http://schemas.microsoft.com/office/word/2010/wordprocessingCanvas" xmlns=""/>
+                        <a14:shadowObscured xmlns="" xmlns:wpc="http://schemas.microsoft.com/office/word/2010/wordprocessingCanvas" xmlns:mc="http://schemas.openxmlformats.org/markup-compatibility/2006" xmlns:o="urn:schemas-microsoft-com:office:office" xmlns:v="urn:schemas-microsoft-com:vml" xmlns:wp14="http://schemas.microsoft.com/office/word/2010/wordprocessingDrawing" xmlns:w10="urn:schemas-microsoft-com:office:word" xmlns:w="http://schemas.openxmlformats.org/wordprocessingml/2006/main" xmlns:w14="http://schemas.microsoft.com/office/word/2010/wordml" xmlns:wpg="http://schemas.microsoft.com/office/word/2010/wordprocessingGroup" xmlns:wpi="http://schemas.microsoft.com/office/word/2010/wordprocessingInk" xmlns:wps="http://schemas.microsoft.com/office/word/2010/wordprocessingShape" xmlns:a14="http://schemas.microsoft.com/office/drawing/2010/main"/>
                       </a:ext>
                     </a:extLst>
                   </pic:spPr>
@@ -15378,7 +15426,7 @@
                     <a:blip r:embed="rId12">
                       <a:extLst>
                         <a:ext uri="{28A0092B-C50C-407E-A947-70E740481C1C}">
-                          <a14:useLocalDpi xmlns:a14="http://schemas.microsoft.com/office/drawing/2010/main" xmlns:wps="http://schemas.microsoft.com/office/word/2010/wordprocessingShape" xmlns:wpi="http://schemas.microsoft.com/office/word/2010/wordprocessingInk" xmlns:wpg="http://schemas.microsoft.com/office/word/2010/wordprocessingGroup" xmlns:w14="http://schemas.microsoft.com/office/word/2010/wordml" xmlns:w="http://schemas.openxmlformats.org/wordprocessingml/2006/main" xmlns:w10="urn:schemas-microsoft-com:office:word" xmlns:wp14="http://schemas.microsoft.com/office/word/2010/wordprocessingDrawing" xmlns:v="urn:schemas-microsoft-com:vml" xmlns:o="urn:schemas-microsoft-com:office:office" xmlns:mc="http://schemas.openxmlformats.org/markup-compatibility/2006" xmlns:wpc="http://schemas.microsoft.com/office/word/2010/wordprocessingCanvas" xmlns="" val="0"/>
+                          <a14:useLocalDpi xmlns="" xmlns:wpc="http://schemas.microsoft.com/office/word/2010/wordprocessingCanvas" xmlns:mc="http://schemas.openxmlformats.org/markup-compatibility/2006" xmlns:o="urn:schemas-microsoft-com:office:office" xmlns:v="urn:schemas-microsoft-com:vml" xmlns:wp14="http://schemas.microsoft.com/office/word/2010/wordprocessingDrawing" xmlns:w10="urn:schemas-microsoft-com:office:word" xmlns:w="http://schemas.openxmlformats.org/wordprocessingml/2006/main" xmlns:w14="http://schemas.microsoft.com/office/word/2010/wordml" xmlns:wpg="http://schemas.microsoft.com/office/word/2010/wordprocessingGroup" xmlns:wpi="http://schemas.microsoft.com/office/word/2010/wordprocessingInk" xmlns:wps="http://schemas.microsoft.com/office/word/2010/wordprocessingShape" xmlns:a14="http://schemas.microsoft.com/office/drawing/2010/main" val="0"/>
                         </a:ext>
                       </a:extLst>
                     </a:blip>
@@ -15405,7 +15453,7 @@
                     </a:effectLst>
                     <a:extLst>
                       <a:ext uri="{53640926-AAD7-44D8-BBD7-CCE9431645EC}">
-                        <a14:shadowObscured xmlns:a14="http://schemas.microsoft.com/office/drawing/2010/main" xmlns:wps="http://schemas.microsoft.com/office/word/2010/wordprocessingShape" xmlns:wpi="http://schemas.microsoft.com/office/word/2010/wordprocessingInk" xmlns:wpg="http://schemas.microsoft.com/office/word/2010/wordprocessingGroup" xmlns:w14="http://schemas.microsoft.com/office/word/2010/wordml" xmlns:w="http://schemas.openxmlformats.org/wordprocessingml/2006/main" xmlns:w10="urn:schemas-microsoft-com:office:word" xmlns:wp14="http://schemas.microsoft.com/office/word/2010/wordprocessingDrawing" xmlns:v="urn:schemas-microsoft-com:vml" xmlns:o="urn:schemas-microsoft-com:office:office" xmlns:mc="http://schemas.openxmlformats.org/markup-compatibility/2006" xmlns:wpc="http://schemas.microsoft.com/office/word/2010/wordprocessingCanvas" xmlns=""/>
+                        <a14:shadowObscured xmlns="" xmlns:wpc="http://schemas.microsoft.com/office/word/2010/wordprocessingCanvas" xmlns:mc="http://schemas.openxmlformats.org/markup-compatibility/2006" xmlns:o="urn:schemas-microsoft-com:office:office" xmlns:v="urn:schemas-microsoft-com:vml" xmlns:wp14="http://schemas.microsoft.com/office/word/2010/wordprocessingDrawing" xmlns:w10="urn:schemas-microsoft-com:office:word" xmlns:w="http://schemas.openxmlformats.org/wordprocessingml/2006/main" xmlns:w14="http://schemas.microsoft.com/office/word/2010/wordml" xmlns:wpg="http://schemas.microsoft.com/office/word/2010/wordprocessingGroup" xmlns:wpi="http://schemas.microsoft.com/office/word/2010/wordprocessingInk" xmlns:wps="http://schemas.microsoft.com/office/word/2010/wordprocessingShape" xmlns:a14="http://schemas.microsoft.com/office/drawing/2010/main"/>
                       </a:ext>
                     </a:extLst>
                   </pic:spPr>
@@ -15706,7 +15754,7 @@
             <v:path o:extrusionok="f" gradientshapeok="t" o:connecttype="rect"/>
             <o:lock v:ext="edit" aspectratio="t"/>
           </v:shapetype>
-          <v:shape id="_x0000_i1025" type="#_x0000_t75" style="width:208.5pt;height:529.8pt">
+          <v:shape id="_x0000_i1025" type="#_x0000_t75" style="width:208.65pt;height:530pt">
             <v:imagedata r:id="rId14" o:title="SampleOutputFile"/>
             <v:shadow on="t" offset=".99781mm,.99781mm"/>
           </v:shape>
@@ -15821,7 +15869,7 @@
                     <a:blip r:embed="rId15">
                       <a:extLst>
                         <a:ext uri="{28A0092B-C50C-407E-A947-70E740481C1C}">
-                          <a14:useLocalDpi xmlns:a14="http://schemas.microsoft.com/office/drawing/2010/main" xmlns:wps="http://schemas.microsoft.com/office/word/2010/wordprocessingShape" xmlns:wpi="http://schemas.microsoft.com/office/word/2010/wordprocessingInk" xmlns:wpg="http://schemas.microsoft.com/office/word/2010/wordprocessingGroup" xmlns:w14="http://schemas.microsoft.com/office/word/2010/wordml" xmlns:w="http://schemas.openxmlformats.org/wordprocessingml/2006/main" xmlns:w10="urn:schemas-microsoft-com:office:word" xmlns:wp14="http://schemas.microsoft.com/office/word/2010/wordprocessingDrawing" xmlns:v="urn:schemas-microsoft-com:vml" xmlns:o="urn:schemas-microsoft-com:office:office" xmlns:mc="http://schemas.openxmlformats.org/markup-compatibility/2006" xmlns:wpc="http://schemas.microsoft.com/office/word/2010/wordprocessingCanvas" xmlns="" val="0"/>
+                          <a14:useLocalDpi xmlns="" xmlns:wpc="http://schemas.microsoft.com/office/word/2010/wordprocessingCanvas" xmlns:mc="http://schemas.openxmlformats.org/markup-compatibility/2006" xmlns:o="urn:schemas-microsoft-com:office:office" xmlns:v="urn:schemas-microsoft-com:vml" xmlns:wp14="http://schemas.microsoft.com/office/word/2010/wordprocessingDrawing" xmlns:w10="urn:schemas-microsoft-com:office:word" xmlns:w="http://schemas.openxmlformats.org/wordprocessingml/2006/main" xmlns:w14="http://schemas.microsoft.com/office/word/2010/wordml" xmlns:wpg="http://schemas.microsoft.com/office/word/2010/wordprocessingGroup" xmlns:wpi="http://schemas.microsoft.com/office/word/2010/wordprocessingInk" xmlns:wps="http://schemas.microsoft.com/office/word/2010/wordprocessingShape" xmlns:a14="http://schemas.microsoft.com/office/drawing/2010/main" val="0"/>
                         </a:ext>
                       </a:extLst>
                     </a:blip>
@@ -15957,7 +16005,7 @@
                     <a:blip r:embed="rId16">
                       <a:extLst>
                         <a:ext uri="{28A0092B-C50C-407E-A947-70E740481C1C}">
-                          <a14:useLocalDpi xmlns:a14="http://schemas.microsoft.com/office/drawing/2010/main" xmlns:wps="http://schemas.microsoft.com/office/word/2010/wordprocessingShape" xmlns:wpi="http://schemas.microsoft.com/office/word/2010/wordprocessingInk" xmlns:wpg="http://schemas.microsoft.com/office/word/2010/wordprocessingGroup" xmlns:w14="http://schemas.microsoft.com/office/word/2010/wordml" xmlns:w="http://schemas.openxmlformats.org/wordprocessingml/2006/main" xmlns:w10="urn:schemas-microsoft-com:office:word" xmlns:wp14="http://schemas.microsoft.com/office/word/2010/wordprocessingDrawing" xmlns:v="urn:schemas-microsoft-com:vml" xmlns:o="urn:schemas-microsoft-com:office:office" xmlns:mc="http://schemas.openxmlformats.org/markup-compatibility/2006" xmlns:wpc="http://schemas.microsoft.com/office/word/2010/wordprocessingCanvas" xmlns="" val="0"/>
+                          <a14:useLocalDpi xmlns="" xmlns:wpc="http://schemas.microsoft.com/office/word/2010/wordprocessingCanvas" xmlns:mc="http://schemas.openxmlformats.org/markup-compatibility/2006" xmlns:o="urn:schemas-microsoft-com:office:office" xmlns:v="urn:schemas-microsoft-com:vml" xmlns:wp14="http://schemas.microsoft.com/office/word/2010/wordprocessingDrawing" xmlns:w10="urn:schemas-microsoft-com:office:word" xmlns:w="http://schemas.openxmlformats.org/wordprocessingml/2006/main" xmlns:w14="http://schemas.microsoft.com/office/word/2010/wordml" xmlns:wpg="http://schemas.microsoft.com/office/word/2010/wordprocessingGroup" xmlns:wpi="http://schemas.microsoft.com/office/word/2010/wordprocessingInk" xmlns:wps="http://schemas.microsoft.com/office/word/2010/wordprocessingShape" xmlns:a14="http://schemas.microsoft.com/office/drawing/2010/main" val="0"/>
                         </a:ext>
                       </a:extLst>
                     </a:blip>
@@ -16041,6 +16089,366 @@
       <w:pPr>
         <w:suppressLineNumbers/>
         <w:spacing w:line="240" w:lineRule="auto"/>
+        <w:jc w:val="center"/>
+        <w:rPr>
+          <w:rFonts w:ascii="Arial" w:hAnsi="Arial" w:cs="Arial"/>
+          <w:noProof/>
+          <w:sz w:val="22"/>
+          <w:lang w:val="en-US" w:bidi="ar-SA"/>
+        </w:rPr>
+      </w:pPr>
+    </w:p>
+    <w:p>
+      <w:pPr>
+        <w:suppressLineNumbers/>
+        <w:spacing w:line="240" w:lineRule="auto"/>
+        <w:jc w:val="center"/>
+        <w:rPr>
+          <w:rFonts w:ascii="Arial" w:hAnsi="Arial" w:cs="Arial"/>
+          <w:i/>
+          <w:noProof/>
+          <w:sz w:val="22"/>
+          <w:lang w:val="en-US" w:bidi="ar-SA"/>
+        </w:rPr>
+      </w:pPr>
+    </w:p>
+    <w:p>
+      <w:pPr>
+        <w:suppressLineNumbers/>
+        <w:spacing w:line="240" w:lineRule="auto"/>
+        <w:jc w:val="center"/>
+        <w:rPr>
+          <w:rFonts w:ascii="Arial" w:hAnsi="Arial" w:cs="Arial"/>
+          <w:i/>
+          <w:noProof/>
+          <w:sz w:val="22"/>
+          <w:lang w:val="en-US" w:bidi="ar-SA"/>
+        </w:rPr>
+      </w:pPr>
+    </w:p>
+    <w:p>
+      <w:pPr>
+        <w:suppressLineNumbers/>
+        <w:spacing w:line="240" w:lineRule="auto"/>
+        <w:jc w:val="center"/>
+        <w:rPr>
+          <w:rFonts w:ascii="Arial" w:hAnsi="Arial" w:cs="Arial"/>
+          <w:i/>
+          <w:noProof/>
+          <w:sz w:val="22"/>
+          <w:lang w:val="en-US" w:bidi="ar-SA"/>
+        </w:rPr>
+      </w:pPr>
+    </w:p>
+    <w:p>
+      <w:pPr>
+        <w:suppressLineNumbers/>
+        <w:spacing w:line="240" w:lineRule="auto"/>
+        <w:jc w:val="center"/>
+        <w:rPr>
+          <w:rFonts w:ascii="Arial" w:hAnsi="Arial" w:cs="Arial"/>
+          <w:i/>
+          <w:noProof/>
+          <w:sz w:val="22"/>
+          <w:lang w:val="en-US" w:bidi="ar-SA"/>
+        </w:rPr>
+      </w:pPr>
+    </w:p>
+    <w:p>
+      <w:pPr>
+        <w:suppressLineNumbers/>
+        <w:spacing w:line="240" w:lineRule="auto"/>
+        <w:rPr>
+          <w:rFonts w:ascii="Arial" w:hAnsi="Arial" w:cs="Arial"/>
+          <w:i/>
+          <w:noProof/>
+          <w:sz w:val="22"/>
+          <w:lang w:val="en-US" w:bidi="ar-SA"/>
+        </w:rPr>
+      </w:pPr>
+    </w:p>
+    <w:p>
+      <w:pPr>
+        <w:suppressLineNumbers/>
+        <w:spacing w:line="240" w:lineRule="auto"/>
+        <w:rPr>
+          <w:rFonts w:ascii="Arial" w:hAnsi="Arial" w:cs="Arial"/>
+          <w:i/>
+          <w:noProof/>
+          <w:sz w:val="22"/>
+          <w:lang w:val="en-US" w:bidi="ar-SA"/>
+        </w:rPr>
+      </w:pPr>
+    </w:p>
+    <w:p>
+      <w:pPr>
+        <w:suppressLineNumbers/>
+        <w:spacing w:line="240" w:lineRule="auto"/>
+        <w:rPr>
+          <w:rFonts w:ascii="Arial" w:hAnsi="Arial" w:cs="Arial"/>
+          <w:i/>
+          <w:noProof/>
+          <w:sz w:val="22"/>
+          <w:lang w:val="en-US" w:bidi="ar-SA"/>
+        </w:rPr>
+      </w:pPr>
+    </w:p>
+    <w:p>
+      <w:pPr>
+        <w:suppressLineNumbers/>
+        <w:spacing w:line="240" w:lineRule="auto"/>
+        <w:rPr>
+          <w:rFonts w:ascii="Arial" w:hAnsi="Arial" w:cs="Arial"/>
+          <w:i/>
+          <w:noProof/>
+          <w:sz w:val="22"/>
+          <w:lang w:val="en-US" w:bidi="ar-SA"/>
+        </w:rPr>
+      </w:pPr>
+    </w:p>
+    <w:p>
+      <w:pPr>
+        <w:suppressLineNumbers/>
+        <w:spacing w:line="240" w:lineRule="auto"/>
+        <w:rPr>
+          <w:rFonts w:ascii="Arial" w:hAnsi="Arial" w:cs="Arial"/>
+          <w:i/>
+          <w:noProof/>
+          <w:sz w:val="22"/>
+          <w:lang w:val="en-US" w:bidi="ar-SA"/>
+        </w:rPr>
+      </w:pPr>
+    </w:p>
+    <w:p>
+      <w:pPr>
+        <w:suppressLineNumbers/>
+        <w:spacing w:line="240" w:lineRule="auto"/>
+        <w:rPr>
+          <w:rFonts w:ascii="Arial" w:hAnsi="Arial" w:cs="Arial"/>
+          <w:i/>
+          <w:noProof/>
+          <w:sz w:val="22"/>
+          <w:lang w:val="en-US" w:bidi="ar-SA"/>
+        </w:rPr>
+      </w:pPr>
+    </w:p>
+    <w:p>
+      <w:pPr>
+        <w:suppressLineNumbers/>
+        <w:spacing w:line="240" w:lineRule="auto"/>
+        <w:rPr>
+          <w:rFonts w:ascii="Arial" w:hAnsi="Arial" w:cs="Arial"/>
+          <w:i/>
+          <w:noProof/>
+          <w:sz w:val="22"/>
+          <w:lang w:val="en-US" w:bidi="ar-SA"/>
+        </w:rPr>
+      </w:pPr>
+    </w:p>
+    <w:p>
+      <w:pPr>
+        <w:suppressLineNumbers/>
+        <w:spacing w:line="240" w:lineRule="auto"/>
+        <w:rPr>
+          <w:rFonts w:ascii="Arial" w:hAnsi="Arial" w:cs="Arial"/>
+          <w:i/>
+          <w:noProof/>
+          <w:sz w:val="22"/>
+          <w:lang w:val="en-US" w:bidi="ar-SA"/>
+        </w:rPr>
+      </w:pPr>
+    </w:p>
+    <w:p>
+      <w:pPr>
+        <w:pStyle w:val="Caption"/>
+        <w:keepNext/>
+        <w:ind w:left="2160" w:firstLine="720"/>
+        <w:rPr>
+          <w:rFonts w:ascii="Arial" w:hAnsi="Arial" w:cs="Arial"/>
+          <w:sz w:val="22"/>
+          <w:szCs w:val="22"/>
+        </w:rPr>
+      </w:pPr>
+      <w:r>
+        <w:rPr>
+          <w:rFonts w:ascii="Arial" w:hAnsi="Arial" w:cs="Arial"/>
+          <w:sz w:val="22"/>
+          <w:szCs w:val="22"/>
+        </w:rPr>
+        <w:lastRenderedPageBreak/>
+        <w:t xml:space="preserve">Figure </w:t>
+      </w:r>
+      <w:r>
+        <w:rPr>
+          <w:rFonts w:ascii="Arial" w:hAnsi="Arial" w:cs="Arial"/>
+          <w:sz w:val="22"/>
+          <w:szCs w:val="22"/>
+        </w:rPr>
+        <w:t>7 – Manual Data Input</w:t>
+      </w:r>
+    </w:p>
+    <w:p>
+      <w:pPr>
+        <w:suppressLineNumbers/>
+        <w:spacing w:line="240" w:lineRule="auto"/>
+        <w:rPr>
+          <w:rFonts w:ascii="Arial" w:hAnsi="Arial" w:cs="Arial"/>
+          <w:i/>
+          <w:noProof/>
+          <w:sz w:val="22"/>
+          <w:lang w:val="en-US" w:bidi="ar-SA"/>
+        </w:rPr>
+      </w:pPr>
+    </w:p>
+    <w:p>
+      <w:pPr>
+        <w:suppressLineNumbers/>
+        <w:spacing w:line="240" w:lineRule="auto"/>
+        <w:rPr>
+          <w:rFonts w:ascii="Arial" w:hAnsi="Arial" w:cs="Arial"/>
+          <w:i/>
+          <w:noProof/>
+          <w:sz w:val="22"/>
+          <w:lang w:val="en-US" w:bidi="ar-SA"/>
+        </w:rPr>
+      </w:pPr>
+      <w:r>
+        <w:rPr>
+          <w:rFonts w:ascii="Arial" w:hAnsi="Arial" w:cs="Arial"/>
+          <w:i/>
+          <w:noProof/>
+          <w:sz w:val="22"/>
+          <w:lang w:val="en-US" w:bidi="ar-SA"/>
+        </w:rPr>
+        <w:drawing>
+          <wp:inline distT="0" distB="0" distL="0" distR="0">
+            <wp:extent cx="6126480" cy="4826303"/>
+            <wp:effectExtent l="19050" t="0" r="7620" b="0"/>
+            <wp:docPr id="6" name="Picture 2" descr="C:\Users\Scott\Documents\GitHub\tune_squad\Documents\DesignDocuments\Mockups\Sceenshots\TimeConstraints.png"/>
+            <wp:cNvGraphicFramePr>
+              <a:graphicFrameLocks xmlns:a="http://schemas.openxmlformats.org/drawingml/2006/main" noChangeAspect="1"/>
+            </wp:cNvGraphicFramePr>
+            <a:graphic xmlns:a="http://schemas.openxmlformats.org/drawingml/2006/main">
+              <a:graphicData uri="http://schemas.openxmlformats.org/drawingml/2006/picture">
+                <pic:pic xmlns:pic="http://schemas.openxmlformats.org/drawingml/2006/picture">
+                  <pic:nvPicPr>
+                    <pic:cNvPr id="0" name="Picture 2" descr="C:\Users\Scott\Documents\GitHub\tune_squad\Documents\DesignDocuments\Mockups\Sceenshots\TimeConstraints.png"/>
+                    <pic:cNvPicPr>
+                      <a:picLocks noChangeAspect="1" noChangeArrowheads="1"/>
+                    </pic:cNvPicPr>
+                  </pic:nvPicPr>
+                  <pic:blipFill>
+                    <a:blip r:embed="rId17"/>
+                    <a:srcRect/>
+                    <a:stretch>
+                      <a:fillRect/>
+                    </a:stretch>
+                  </pic:blipFill>
+                  <pic:spPr bwMode="auto">
+                    <a:xfrm>
+                      <a:off x="0" y="0"/>
+                      <a:ext cx="6126480" cy="4826303"/>
+                    </a:xfrm>
+                    <a:prstGeom prst="rect">
+                      <a:avLst/>
+                    </a:prstGeom>
+                    <a:noFill/>
+                    <a:ln w="9525">
+                      <a:noFill/>
+                      <a:miter lim="800000"/>
+                      <a:headEnd/>
+                      <a:tailEnd/>
+                    </a:ln>
+                  </pic:spPr>
+                </pic:pic>
+              </a:graphicData>
+            </a:graphic>
+          </wp:inline>
+        </w:drawing>
+      </w:r>
+    </w:p>
+    <w:p>
+      <w:pPr>
+        <w:suppressLineNumbers/>
+        <w:spacing w:line="240" w:lineRule="auto"/>
+        <w:rPr>
+          <w:rFonts w:ascii="Arial" w:hAnsi="Arial" w:cs="Arial"/>
+          <w:i/>
+          <w:noProof/>
+          <w:sz w:val="22"/>
+          <w:lang w:val="en-US" w:bidi="ar-SA"/>
+        </w:rPr>
+      </w:pPr>
+    </w:p>
+    <w:p>
+      <w:pPr>
+        <w:suppressLineNumbers/>
+        <w:spacing w:line="240" w:lineRule="auto"/>
+        <w:rPr>
+          <w:rFonts w:ascii="Arial" w:hAnsi="Arial" w:cs="Arial"/>
+          <w:i/>
+          <w:noProof/>
+          <w:sz w:val="22"/>
+          <w:lang w:val="en-US" w:bidi="ar-SA"/>
+        </w:rPr>
+      </w:pPr>
+    </w:p>
+    <w:p>
+      <w:pPr>
+        <w:suppressLineNumbers/>
+        <w:spacing w:line="240" w:lineRule="auto"/>
+        <w:rPr>
+          <w:rFonts w:ascii="Arial" w:hAnsi="Arial" w:cs="Arial"/>
+          <w:i/>
+          <w:noProof/>
+          <w:sz w:val="22"/>
+          <w:lang w:val="en-US" w:bidi="ar-SA"/>
+        </w:rPr>
+      </w:pPr>
+    </w:p>
+    <w:p>
+      <w:pPr>
+        <w:suppressLineNumbers/>
+        <w:spacing w:line="240" w:lineRule="auto"/>
+        <w:rPr>
+          <w:rFonts w:ascii="Arial" w:hAnsi="Arial" w:cs="Arial"/>
+          <w:i/>
+          <w:noProof/>
+          <w:sz w:val="22"/>
+          <w:lang w:val="en-US" w:bidi="ar-SA"/>
+        </w:rPr>
+      </w:pPr>
+    </w:p>
+    <w:p>
+      <w:pPr>
+        <w:suppressLineNumbers/>
+        <w:spacing w:line="240" w:lineRule="auto"/>
+        <w:rPr>
+          <w:rFonts w:ascii="Arial" w:hAnsi="Arial" w:cs="Arial"/>
+          <w:i/>
+          <w:noProof/>
+          <w:sz w:val="22"/>
+          <w:lang w:val="en-US" w:bidi="ar-SA"/>
+        </w:rPr>
+      </w:pPr>
+    </w:p>
+    <w:p>
+      <w:pPr>
+        <w:suppressLineNumbers/>
+        <w:spacing w:line="240" w:lineRule="auto"/>
+        <w:rPr>
+          <w:rFonts w:ascii="Arial" w:hAnsi="Arial" w:cs="Arial"/>
+          <w:i/>
+          <w:noProof/>
+          <w:sz w:val="22"/>
+          <w:lang w:val="en-US" w:bidi="ar-SA"/>
+        </w:rPr>
+      </w:pPr>
+    </w:p>
+    <w:p>
+      <w:pPr>
+        <w:suppressLineNumbers/>
+        <w:spacing w:line="240" w:lineRule="auto"/>
         <w:rPr>
           <w:rFonts w:ascii="Arial" w:hAnsi="Arial" w:cs="Arial"/>
           <w:i/>
@@ -16137,7 +16545,7 @@
                     <a:blip r:embed="rId8">
                       <a:extLst>
                         <a:ext uri="{28A0092B-C50C-407E-A947-70E740481C1C}">
-                          <a14:useLocalDpi xmlns:a14="http://schemas.microsoft.com/office/drawing/2010/main" xmlns:wps="http://schemas.microsoft.com/office/word/2010/wordprocessingShape" xmlns:wpi="http://schemas.microsoft.com/office/word/2010/wordprocessingInk" xmlns:wpg="http://schemas.microsoft.com/office/word/2010/wordprocessingGroup" xmlns:w14="http://schemas.microsoft.com/office/word/2010/wordml" xmlns:w="http://schemas.openxmlformats.org/wordprocessingml/2006/main" xmlns:w10="urn:schemas-microsoft-com:office:word" xmlns:wp14="http://schemas.microsoft.com/office/word/2010/wordprocessingDrawing" xmlns:v="urn:schemas-microsoft-com:vml" xmlns:o="urn:schemas-microsoft-com:office:office" xmlns:mc="http://schemas.openxmlformats.org/markup-compatibility/2006" xmlns:wpc="http://schemas.microsoft.com/office/word/2010/wordprocessingCanvas" xmlns="" val="0"/>
+                          <a14:useLocalDpi xmlns="" xmlns:wpc="http://schemas.microsoft.com/office/word/2010/wordprocessingCanvas" xmlns:mc="http://schemas.openxmlformats.org/markup-compatibility/2006" xmlns:o="urn:schemas-microsoft-com:office:office" xmlns:v="urn:schemas-microsoft-com:vml" xmlns:wp14="http://schemas.microsoft.com/office/word/2010/wordprocessingDrawing" xmlns:w10="urn:schemas-microsoft-com:office:word" xmlns:w="http://schemas.openxmlformats.org/wordprocessingml/2006/main" xmlns:w14="http://schemas.microsoft.com/office/word/2010/wordml" xmlns:wpg="http://schemas.microsoft.com/office/word/2010/wordprocessingGroup" xmlns:wpi="http://schemas.microsoft.com/office/word/2010/wordprocessingInk" xmlns:wps="http://schemas.microsoft.com/office/word/2010/wordprocessingShape" xmlns:a14="http://schemas.microsoft.com/office/drawing/2010/main" val="0"/>
                         </a:ext>
                       </a:extLst>
                     </a:blip>
@@ -18821,7 +19229,7 @@
       </w:pPr>
     </w:p>
     <w:sectPr>
-      <w:headerReference w:type="default" r:id="rId17"/>
+      <w:headerReference w:type="default" r:id="rId18"/>
       <w:pgSz w:w="12240" w:h="15840" w:code="1"/>
       <w:pgMar w:top="1440" w:right="1296" w:bottom="1440" w:left="1296" w:header="720" w:footer="720" w:gutter="0"/>
       <w:lnNumType w:countBy="1" w:restart="continuous"/>
@@ -18989,7 +19397,7 @@
       <w:rPr>
         <w:noProof/>
       </w:rPr>
-      <w:t>7</w:t>
+      <w:t>10</w:t>
     </w:r>
     <w:r>
       <w:rPr>
@@ -21462,7 +21870,7 @@
 </file>
 
 <file path=customXml/itemProps1.xml><?xml version="1.0" encoding="utf-8"?>
-<ds:datastoreItem xmlns:ds="http://schemas.openxmlformats.org/officeDocument/2006/customXml" ds:itemID="{CE065AF3-6A41-41E5-B257-DE194D7F835F}">
+<ds:datastoreItem xmlns:ds="http://schemas.openxmlformats.org/officeDocument/2006/customXml" ds:itemID="{DB74A088-4F80-4F57-BBEC-72611E7E08FF}">
   <ds:schemaRefs>
     <ds:schemaRef ds:uri="http://schemas.openxmlformats.org/officeDocument/2006/bibliography"/>
   </ds:schemaRefs>

</xml_diff>

<commit_message>
See document for details
</commit_message>
<xml_diff>
--- a/Documents/SpecDoc/Version2/LIFES_Specification_Document.docx
+++ b/Documents/SpecDoc/Version2/LIFES_Specification_Document.docx
@@ -133,7 +133,7 @@
                     <a:blip r:embed="rId8">
                       <a:extLst>
                         <a:ext uri="{28A0092B-C50C-407E-A947-70E740481C1C}">
-                          <a14:useLocalDpi xmlns="" xmlns:wpc="http://schemas.microsoft.com/office/word/2010/wordprocessingCanvas" xmlns:mc="http://schemas.openxmlformats.org/markup-compatibility/2006" xmlns:o="urn:schemas-microsoft-com:office:office" xmlns:v="urn:schemas-microsoft-com:vml" xmlns:wp14="http://schemas.microsoft.com/office/word/2010/wordprocessingDrawing" xmlns:w10="urn:schemas-microsoft-com:office:word" xmlns:w="http://schemas.openxmlformats.org/wordprocessingml/2006/main" xmlns:w14="http://schemas.microsoft.com/office/word/2010/wordml" xmlns:wpg="http://schemas.microsoft.com/office/word/2010/wordprocessingGroup" xmlns:wpi="http://schemas.microsoft.com/office/word/2010/wordprocessingInk" xmlns:wps="http://schemas.microsoft.com/office/word/2010/wordprocessingShape" xmlns:a14="http://schemas.microsoft.com/office/drawing/2010/main" val="0"/>
+                          <a14:useLocalDpi xmlns:a14="http://schemas.microsoft.com/office/drawing/2010/main" xmlns:wps="http://schemas.microsoft.com/office/word/2010/wordprocessingShape" xmlns:wpi="http://schemas.microsoft.com/office/word/2010/wordprocessingInk" xmlns:wpg="http://schemas.microsoft.com/office/word/2010/wordprocessingGroup" xmlns:w14="http://schemas.microsoft.com/office/word/2010/wordml" xmlns:w="http://schemas.openxmlformats.org/wordprocessingml/2006/main" xmlns:w10="urn:schemas-microsoft-com:office:word" xmlns:wp14="http://schemas.microsoft.com/office/word/2010/wordprocessingDrawing" xmlns:v="urn:schemas-microsoft-com:vml" xmlns:o="urn:schemas-microsoft-com:office:office" xmlns:mc="http://schemas.openxmlformats.org/markup-compatibility/2006" xmlns:wpc="http://schemas.microsoft.com/office/word/2010/wordprocessingCanvas" xmlns="" val="0"/>
                         </a:ext>
                       </a:extLst>
                     </a:blip>
@@ -2602,7 +2602,28 @@
           <w:rFonts w:ascii="Arial" w:hAnsi="Arial" w:cs="Arial"/>
           <w:noProof/>
         </w:rPr>
-        <w:t>Interface prototypes</w:t>
+        <w:t>Interface</w:t>
+      </w:r>
+      <w:r>
+        <w:rPr>
+          <w:rFonts w:ascii="Arial" w:hAnsi="Arial" w:cs="Arial"/>
+          <w:noProof/>
+        </w:rPr>
+        <w:t xml:space="preserve"> </w:t>
+      </w:r>
+      <w:r>
+        <w:rPr>
+          <w:rFonts w:ascii="Arial" w:hAnsi="Arial" w:cs="Arial"/>
+          <w:noProof/>
+        </w:rPr>
+        <w:t>prototypes</w:t>
+      </w:r>
+      <w:r>
+        <w:rPr>
+          <w:rFonts w:ascii="Arial" w:hAnsi="Arial" w:cs="Arial"/>
+          <w:noProof/>
+        </w:rPr>
+        <w:t xml:space="preserve"> and file i/o</w:t>
       </w:r>
       <w:r>
         <w:rPr>
@@ -2661,9 +2682,10 @@
           <w:rFonts w:ascii="Arial" w:hAnsi="Arial" w:cs="Arial"/>
           <w:noProof/>
         </w:rPr>
-        <w:t>18</w:t>
-      </w:r>
-    </w:p>
+        <w:t>19</w:t>
+      </w:r>
+    </w:p>
+    <w:p/>
     <w:p>
       <w:pPr>
         <w:rPr>
@@ -2786,7 +2808,6 @@
           <w:rFonts w:ascii="Arial" w:hAnsi="Arial" w:cs="Arial"/>
           <w:color w:val="FFFFFF"/>
         </w:rPr>
-        <w:lastRenderedPageBreak/>
         <w:t>Revisions</w:t>
       </w:r>
       <w:bookmarkEnd w:id="11"/>
@@ -4278,6 +4299,147 @@
           </w:p>
         </w:tc>
       </w:tr>
+      <w:tr>
+        <w:trPr>
+          <w:trHeight w:val="1488"/>
+        </w:trPr>
+        <w:tc>
+          <w:tcPr>
+            <w:tcW w:w="1170" w:type="dxa"/>
+          </w:tcPr>
+          <w:p>
+            <w:pPr>
+              <w:pStyle w:val="Table-Text"/>
+              <w:suppressAutoHyphens/>
+              <w:spacing w:before="0"/>
+              <w:rPr>
+                <w:rFonts w:ascii="Arial" w:hAnsi="Arial" w:cs="Arial"/>
+              </w:rPr>
+            </w:pPr>
+            <w:r>
+              <w:rPr>
+                <w:rFonts w:ascii="Arial" w:hAnsi="Arial" w:cs="Arial"/>
+              </w:rPr>
+              <w:t>3.0</w:t>
+            </w:r>
+          </w:p>
+        </w:tc>
+        <w:tc>
+          <w:tcPr>
+            <w:tcW w:w="1948" w:type="dxa"/>
+          </w:tcPr>
+          <w:p>
+            <w:pPr>
+              <w:pStyle w:val="Table-Text"/>
+              <w:spacing w:before="0"/>
+              <w:rPr>
+                <w:rFonts w:ascii="Arial" w:hAnsi="Arial" w:cs="Arial"/>
+              </w:rPr>
+            </w:pPr>
+            <w:r>
+              <w:rPr>
+                <w:rFonts w:ascii="Arial" w:hAnsi="Arial" w:cs="Arial"/>
+              </w:rPr>
+              <w:t>Scott Smoke</w:t>
+            </w:r>
+          </w:p>
+        </w:tc>
+        <w:tc>
+          <w:tcPr>
+            <w:tcW w:w="4250" w:type="dxa"/>
+          </w:tcPr>
+          <w:p>
+            <w:pPr>
+              <w:pStyle w:val="Table-Text"/>
+              <w:spacing w:before="0" w:after="0"/>
+              <w:rPr>
+                <w:rFonts w:ascii="Arial" w:hAnsi="Arial" w:cs="Arial"/>
+              </w:rPr>
+            </w:pPr>
+            <w:r>
+              <w:rPr>
+                <w:rFonts w:ascii="Arial" w:hAnsi="Arial" w:cs="Arial"/>
+              </w:rPr>
+              <w:t>Added example incorrect files and error output</w:t>
+            </w:r>
+          </w:p>
+          <w:p>
+            <w:pPr>
+              <w:pStyle w:val="Table-Text"/>
+              <w:spacing w:before="0" w:after="0"/>
+              <w:rPr>
+                <w:rFonts w:ascii="Arial" w:hAnsi="Arial" w:cs="Arial"/>
+              </w:rPr>
+            </w:pPr>
+            <w:r>
+              <w:rPr>
+                <w:rFonts w:ascii="Arial" w:hAnsi="Arial" w:cs="Arial"/>
+              </w:rPr>
+              <w:t>Added an</w:t>
+            </w:r>
+            <w:r>
+              <w:rPr>
+                <w:rFonts w:ascii="Arial" w:hAnsi="Arial" w:cs="Arial"/>
+              </w:rPr>
+              <w:t xml:space="preserve"> Administration</w:t>
+            </w:r>
+            <w:r>
+              <w:rPr>
+                <w:rFonts w:ascii="Arial" w:hAnsi="Arial" w:cs="Arial"/>
+              </w:rPr>
+              <w:t xml:space="preserve"> Menu</w:t>
+            </w:r>
+            <w:r>
+              <w:rPr>
+                <w:rFonts w:ascii="Arial" w:hAnsi="Arial" w:cs="Arial"/>
+              </w:rPr>
+              <w:t xml:space="preserve"> to the list of menus</w:t>
+            </w:r>
+            <w:r>
+              <w:rPr>
+                <w:rFonts w:ascii="Arial" w:hAnsi="Arial" w:cs="Arial"/>
+              </w:rPr>
+              <w:t>.</w:t>
+            </w:r>
+          </w:p>
+          <w:p>
+            <w:pPr>
+              <w:pStyle w:val="Table-Text"/>
+              <w:spacing w:before="0" w:after="0"/>
+              <w:rPr>
+                <w:rFonts w:ascii="Arial" w:hAnsi="Arial" w:cs="Arial"/>
+              </w:rPr>
+            </w:pPr>
+            <w:r>
+              <w:rPr>
+                <w:rFonts w:ascii="Arial" w:hAnsi="Arial" w:cs="Arial"/>
+              </w:rPr>
+              <w:t>Described the Swap feature in more detail</w:t>
+            </w:r>
+          </w:p>
+        </w:tc>
+        <w:tc>
+          <w:tcPr>
+            <w:tcW w:w="1984" w:type="dxa"/>
+          </w:tcPr>
+          <w:p>
+            <w:pPr>
+              <w:pStyle w:val="Table-Text"/>
+              <w:spacing w:before="0"/>
+              <w:jc w:val="center"/>
+              <w:rPr>
+                <w:rFonts w:ascii="Arial" w:hAnsi="Arial" w:cs="Arial"/>
+              </w:rPr>
+            </w:pPr>
+            <w:r>
+              <w:rPr>
+                <w:rFonts w:ascii="Arial" w:hAnsi="Arial" w:cs="Arial"/>
+              </w:rPr>
+              <w:t>3/15/15</w:t>
+            </w:r>
+          </w:p>
+        </w:tc>
+      </w:tr>
     </w:tbl>
     <w:p>
       <w:pPr>
@@ -9374,6 +9536,12 @@
         </w:rPr>
         <w:t>ave, save as, print, and close.</w:t>
       </w:r>
+      <w:r>
+        <w:rPr>
+          <w:i w:val="0"/>
+        </w:rPr>
+        <w:t xml:space="preserve"> If the user is an Administrator the interface will have another menu option labelled Administration.</w:t>
+      </w:r>
     </w:p>
     <w:p>
       <w:pPr>
@@ -9449,7 +9617,6 @@
         <w:rPr>
           <w:rFonts w:ascii="Arial" w:hAnsi="Arial"/>
         </w:rPr>
-        <w:lastRenderedPageBreak/>
         <w:t>Login Dialog</w:t>
       </w:r>
       <w:r>
@@ -9615,6 +9782,12 @@
         </w:rPr>
         <w:t>.</w:t>
       </w:r>
+      <w:r>
+        <w:rPr>
+          <w:i w:val="0"/>
+        </w:rPr>
+        <w:t xml:space="preserve"> This dialog will be used to open many files there will be a open dialog for the time constraints file, for the total enrollments file, and for opening a saved final exam schedule.</w:t>
+      </w:r>
     </w:p>
     <w:p>
       <w:pPr>
@@ -9705,6 +9878,12 @@
         </w:rPr>
         <w:t xml:space="preserve"> dialog will contain the buttons save and cancel.</w:t>
       </w:r>
+      <w:r>
+        <w:rPr>
+          <w:i w:val="0"/>
+        </w:rPr>
+        <w:t xml:space="preserve"> This dialog will be used when the user clicks the save as or save option under the file menu.</w:t>
+      </w:r>
     </w:p>
     <w:p>
       <w:pPr>
@@ -9777,6 +9956,12 @@
         </w:rPr>
         <w:t>.</w:t>
       </w:r>
+      <w:r>
+        <w:rPr>
+          <w:i w:val="0"/>
+        </w:rPr>
+        <w:t xml:space="preserve"> This dialog will appear after the user clicks print under the file menu dialog.</w:t>
+      </w:r>
     </w:p>
     <w:p>
       <w:pPr>
@@ -9867,6 +10052,12 @@
         </w:rPr>
         <w:t>.</w:t>
       </w:r>
+      <w:r>
+        <w:rPr>
+          <w:i w:val="0"/>
+        </w:rPr>
+        <w:t xml:space="preserve"> This dialog will appear any time there is an error. This can be when the input files are incorrect format or incorrect login information.</w:t>
+      </w:r>
     </w:p>
     <w:p>
       <w:pPr>
@@ -10065,7 +10256,17 @@
           <w:szCs w:val="22"/>
           <w:lang w:val="en-US"/>
         </w:rPr>
-        <w:t xml:space="preserve"> Either a local or networked printer </w:t>
+        <w:t xml:space="preserve"> </w:t>
+      </w:r>
+      <w:r>
+        <w:rPr>
+          <w:rFonts w:ascii="Arial" w:hAnsi="Arial" w:cs="Arial"/>
+          <w:sz w:val="22"/>
+          <w:szCs w:val="22"/>
+          <w:lang w:val="en-US"/>
+        </w:rPr>
+        <w:lastRenderedPageBreak/>
+        <w:t xml:space="preserve">Either a local or networked printer </w:t>
       </w:r>
       <w:r>
         <w:rPr>
@@ -10227,7 +10428,6 @@
         <w:rPr>
           <w:rFonts w:ascii="Arial" w:hAnsi="Arial" w:cs="Arial"/>
         </w:rPr>
-        <w:lastRenderedPageBreak/>
         <w:t>Functional Requirements</w:t>
       </w:r>
       <w:bookmarkEnd w:id="42"/>
@@ -10821,7 +11021,31 @@
           <w:sz w:val="22"/>
           <w:szCs w:val="22"/>
         </w:rPr>
-        <w:t>able to choose the entire schedule or a single day.</w:t>
+        <w:t>able to choose the entire schedule or a single day</w:t>
+      </w:r>
+      <w:r>
+        <w:rPr>
+          <w:rFonts w:ascii="Arial" w:hAnsi="Arial" w:cs="Arial"/>
+          <w:sz w:val="22"/>
+          <w:szCs w:val="22"/>
+        </w:rPr>
+        <w:t xml:space="preserve"> via selection in the view menu</w:t>
+      </w:r>
+      <w:r>
+        <w:rPr>
+          <w:rFonts w:ascii="Arial" w:hAnsi="Arial" w:cs="Arial"/>
+          <w:sz w:val="22"/>
+          <w:szCs w:val="22"/>
+        </w:rPr>
+        <w:t>.</w:t>
+      </w:r>
+      <w:r>
+        <w:rPr>
+          <w:rFonts w:ascii="Arial" w:hAnsi="Arial" w:cs="Arial"/>
+          <w:sz w:val="22"/>
+          <w:szCs w:val="22"/>
+        </w:rPr>
+        <w:t xml:space="preserve"> The default view will be entire final exam schedule.</w:t>
       </w:r>
     </w:p>
     <w:p>
@@ -10865,7 +11089,23 @@
           <w:sz w:val="22"/>
           <w:szCs w:val="22"/>
         </w:rPr>
-        <w:t>A user must provide a valid time constraint file along with a valid student enrollment file in order to</w:t>
+        <w:t>A user must provide a valid time constraint file</w:t>
+      </w:r>
+      <w:r>
+        <w:rPr>
+          <w:rFonts w:ascii="Arial" w:hAnsi="Arial" w:cs="Arial"/>
+          <w:sz w:val="22"/>
+          <w:szCs w:val="22"/>
+        </w:rPr>
+        <w:t>, or manually enter the data in via the data input dialog,</w:t>
+      </w:r>
+      <w:r>
+        <w:rPr>
+          <w:rFonts w:ascii="Arial" w:hAnsi="Arial" w:cs="Arial"/>
+          <w:sz w:val="22"/>
+          <w:szCs w:val="22"/>
+        </w:rPr>
+        <w:t xml:space="preserve"> along with a valid student enrollment file in order to</w:t>
       </w:r>
       <w:r>
         <w:rPr>
@@ -10943,6 +11183,14 @@
         </w:rPr>
         <w:t>be available.</w:t>
       </w:r>
+      <w:r>
+        <w:rPr>
+          <w:rFonts w:ascii="Arial" w:hAnsi="Arial" w:cs="Arial"/>
+          <w:sz w:val="22"/>
+          <w:szCs w:val="22"/>
+        </w:rPr>
+        <w:t xml:space="preserve"> This will generate and entirely new final exam schedule.</w:t>
+      </w:r>
     </w:p>
     <w:p>
       <w:pPr>
@@ -10955,6 +11203,7 @@
         <w:rPr>
           <w:rFonts w:ascii="Arial" w:hAnsi="Arial"/>
         </w:rPr>
+        <w:lastRenderedPageBreak/>
         <w:t>Modify Schedule</w:t>
       </w:r>
     </w:p>
@@ -11025,7 +11274,15 @@
           <w:sz w:val="22"/>
           <w:szCs w:val="22"/>
         </w:rPr>
-        <w:t xml:space="preserve"> The final exam times will be first selected and then swapped. The final exam times to swap will be highlighted.</w:t>
+        <w:t xml:space="preserve"> </w:t>
+      </w:r>
+      <w:r>
+        <w:rPr>
+          <w:rFonts w:ascii="Arial" w:hAnsi="Arial" w:cs="Arial"/>
+          <w:sz w:val="22"/>
+          <w:szCs w:val="22"/>
+        </w:rPr>
+        <w:t>The user will first select the first final exam time to be swapped, it will become highlighted, then select the second, this too will become highlighted. After the user has selected the two times the user will need to press the swap button and then the times will be swapped.</w:t>
       </w:r>
     </w:p>
     <w:p>
@@ -11057,6 +11314,7 @@
         <w:tabs>
           <w:tab w:val="left" w:pos="450"/>
         </w:tabs>
+        <w:ind w:left="450" w:hanging="450"/>
         <w:rPr>
           <w:rFonts w:ascii="Arial" w:hAnsi="Arial" w:cs="Arial"/>
           <w:sz w:val="22"/>
@@ -11127,6 +11385,14 @@
         </w:rPr>
         <w:t xml:space="preserve"> file.</w:t>
       </w:r>
+      <w:r>
+        <w:rPr>
+          <w:rFonts w:ascii="Arial" w:hAnsi="Arial" w:cs="Arial"/>
+          <w:sz w:val="22"/>
+          <w:szCs w:val="22"/>
+        </w:rPr>
+        <w:t xml:space="preserve"> See figure 4 in Appendix A for an example output file.</w:t>
+      </w:r>
     </w:p>
     <w:p>
       <w:pPr>
@@ -11151,26 +11417,36 @@
     </w:p>
     <w:p>
       <w:pPr>
-        <w:rPr>
-          <w:rFonts w:ascii="Arial" w:hAnsi="Arial" w:cs="Arial"/>
-          <w:sz w:val="22"/>
-          <w:szCs w:val="22"/>
-        </w:rPr>
-      </w:pPr>
-      <w:r>
-        <w:rPr>
-          <w:rFonts w:ascii="Arial" w:hAnsi="Arial" w:cs="Arial"/>
-        </w:rPr>
-        <w:lastRenderedPageBreak/>
-        <w:t xml:space="preserve">        </w:t>
-      </w:r>
-      <w:r>
-        <w:rPr>
-          <w:rFonts w:ascii="Arial" w:hAnsi="Arial" w:cs="Arial"/>
-          <w:sz w:val="22"/>
-          <w:szCs w:val="22"/>
-        </w:rPr>
-        <w:t>The General User will be able to print the generated schedule in portrait</w:t>
+        <w:ind w:left="528"/>
+        <w:rPr>
+          <w:rFonts w:ascii="Arial" w:hAnsi="Arial" w:cs="Arial"/>
+          <w:sz w:val="22"/>
+          <w:szCs w:val="22"/>
+        </w:rPr>
+      </w:pPr>
+      <w:r>
+        <w:rPr>
+          <w:rFonts w:ascii="Arial" w:hAnsi="Arial" w:cs="Arial"/>
+          <w:sz w:val="22"/>
+          <w:szCs w:val="22"/>
+        </w:rPr>
+        <w:t xml:space="preserve">The General User will be able to print the generated schedule </w:t>
+      </w:r>
+      <w:r>
+        <w:rPr>
+          <w:rFonts w:ascii="Arial" w:hAnsi="Arial" w:cs="Arial"/>
+          <w:sz w:val="22"/>
+          <w:szCs w:val="22"/>
+        </w:rPr>
+        <w:t xml:space="preserve">to a selected printer </w:t>
+      </w:r>
+      <w:r>
+        <w:rPr>
+          <w:rFonts w:ascii="Arial" w:hAnsi="Arial" w:cs="Arial"/>
+          <w:sz w:val="22"/>
+          <w:szCs w:val="22"/>
+        </w:rPr>
+        <w:t>in portrait</w:t>
       </w:r>
       <w:r>
         <w:rPr>
@@ -11236,6 +11512,14 @@
         </w:rPr>
         <w:t xml:space="preserve"> in the GUI.</w:t>
       </w:r>
+      <w:r>
+        <w:rPr>
+          <w:rFonts w:ascii="Arial" w:hAnsi="Arial" w:cs="Arial"/>
+          <w:sz w:val="22"/>
+          <w:szCs w:val="22"/>
+        </w:rPr>
+        <w:t xml:space="preserve"> The user will make this selection under the view menu.</w:t>
+      </w:r>
     </w:p>
     <w:p>
       <w:pPr>
@@ -11275,6 +11559,14 @@
           <w:szCs w:val="22"/>
         </w:rPr>
         <w:t>The General User will be able to view a list of popular class time by total enrollment. This list will be displayed in descending order.</w:t>
+      </w:r>
+      <w:r>
+        <w:rPr>
+          <w:rFonts w:ascii="Arial" w:hAnsi="Arial" w:cs="Arial"/>
+          <w:sz w:val="22"/>
+          <w:szCs w:val="22"/>
+        </w:rPr>
+        <w:t>n  The user will be able to select this view under the view menu.</w:t>
       </w:r>
     </w:p>
     <w:p>
@@ -11600,6 +11892,14 @@
         </w:rPr>
         <w:t>.</w:t>
       </w:r>
+      <w:r>
+        <w:rPr>
+          <w:rFonts w:ascii="Arial" w:hAnsi="Arial" w:cs="Arial"/>
+          <w:sz w:val="22"/>
+          <w:szCs w:val="22"/>
+        </w:rPr>
+        <w:t xml:space="preserve"> The Administrator will have a special menu that will allow him/her to select the operation to be performed.</w:t>
+      </w:r>
     </w:p>
     <w:p>
       <w:pPr>
@@ -11644,7 +11944,23 @@
           <w:sz w:val="22"/>
           <w:szCs w:val="22"/>
         </w:rPr>
-        <w:t>An Administrator will have to create accounts for this software.</w:t>
+        <w:t xml:space="preserve">An Administrator will have to create </w:t>
+      </w:r>
+      <w:r>
+        <w:rPr>
+          <w:rFonts w:ascii="Arial" w:hAnsi="Arial" w:cs="Arial"/>
+          <w:sz w:val="22"/>
+          <w:szCs w:val="22"/>
+        </w:rPr>
+        <w:t xml:space="preserve">user </w:t>
+      </w:r>
+      <w:r>
+        <w:rPr>
+          <w:rFonts w:ascii="Arial" w:hAnsi="Arial" w:cs="Arial"/>
+          <w:sz w:val="22"/>
+          <w:szCs w:val="22"/>
+        </w:rPr>
+        <w:t>accounts for this software.</w:t>
       </w:r>
     </w:p>
     <w:p>
@@ -11684,7 +12000,15 @@
           <w:sz w:val="22"/>
           <w:szCs w:val="22"/>
         </w:rPr>
-        <w:t>An Administrator will be able to change a user’s password at any time.</w:t>
+        <w:t>An Administrator will be able to chang</w:t>
+      </w:r>
+      <w:r>
+        <w:rPr>
+          <w:rFonts w:ascii="Arial" w:hAnsi="Arial" w:cs="Arial"/>
+          <w:sz w:val="22"/>
+          <w:szCs w:val="22"/>
+        </w:rPr>
+        <w:t xml:space="preserve">e a user’s password at any time. </w:t>
       </w:r>
     </w:p>
     <w:p>
@@ -11727,6 +12051,7 @@
           <w:sz w:val="22"/>
           <w:szCs w:val="22"/>
         </w:rPr>
+        <w:lastRenderedPageBreak/>
         <w:t xml:space="preserve">An Administrator will finalize </w:t>
       </w:r>
       <w:r>
@@ -11818,7 +12143,6 @@
           <w:rFonts w:ascii="Arial" w:hAnsi="Arial" w:cs="Arial"/>
           <w:color w:val="FFFFFF"/>
         </w:rPr>
-        <w:lastRenderedPageBreak/>
         <w:t>Non-functional Requirements</w:t>
       </w:r>
       <w:bookmarkEnd w:id="43"/>
@@ -12525,6 +12849,7 @@
         <w:rPr>
           <w:rFonts w:ascii="Arial" w:hAnsi="Arial" w:cs="Arial"/>
         </w:rPr>
+        <w:lastRenderedPageBreak/>
         <w:t>Input</w:t>
       </w:r>
       <w:r>
@@ -12772,7 +13097,6 @@
         <w:rPr>
           <w:rFonts w:ascii="Arial" w:hAnsi="Arial"/>
         </w:rPr>
-        <w:lastRenderedPageBreak/>
         <w:t>Number of days to schedule</w:t>
       </w:r>
     </w:p>
@@ -13326,6 +13650,7 @@
           <w:rFonts w:ascii="Arial" w:hAnsi="Arial" w:cs="Arial"/>
           <w:color w:val="FFFFFF"/>
         </w:rPr>
+        <w:lastRenderedPageBreak/>
         <w:t>5  Deliverables</w:t>
       </w:r>
     </w:p>
@@ -13615,7 +13940,6 @@
         <w:rPr>
           <w:i w:val="0"/>
         </w:rPr>
-        <w:lastRenderedPageBreak/>
         <w:tab/>
       </w:r>
       <w:r>
@@ -14272,7 +14596,6 @@
           <w:rFonts w:ascii="Arial" w:hAnsi="Arial" w:cs="Arial"/>
           <w:color w:val="FFFFFF"/>
         </w:rPr>
-        <w:lastRenderedPageBreak/>
         <w:t>6</w:t>
       </w:r>
       <w:r>
@@ -15268,7 +15591,7 @@
                     <a:blip r:embed="rId11">
                       <a:extLst>
                         <a:ext uri="{28A0092B-C50C-407E-A947-70E740481C1C}">
-                          <a14:useLocalDpi xmlns="" xmlns:wpc="http://schemas.microsoft.com/office/word/2010/wordprocessingCanvas" xmlns:mc="http://schemas.openxmlformats.org/markup-compatibility/2006" xmlns:o="urn:schemas-microsoft-com:office:office" xmlns:v="urn:schemas-microsoft-com:vml" xmlns:wp14="http://schemas.microsoft.com/office/word/2010/wordprocessingDrawing" xmlns:w10="urn:schemas-microsoft-com:office:word" xmlns:w="http://schemas.openxmlformats.org/wordprocessingml/2006/main" xmlns:w14="http://schemas.microsoft.com/office/word/2010/wordml" xmlns:wpg="http://schemas.microsoft.com/office/word/2010/wordprocessingGroup" xmlns:wpi="http://schemas.microsoft.com/office/word/2010/wordprocessingInk" xmlns:wps="http://schemas.microsoft.com/office/word/2010/wordprocessingShape" xmlns:a14="http://schemas.microsoft.com/office/drawing/2010/main" val="0"/>
+                          <a14:useLocalDpi xmlns:a14="http://schemas.microsoft.com/office/drawing/2010/main" xmlns:wps="http://schemas.microsoft.com/office/word/2010/wordprocessingShape" xmlns:wpi="http://schemas.microsoft.com/office/word/2010/wordprocessingInk" xmlns:wpg="http://schemas.microsoft.com/office/word/2010/wordprocessingGroup" xmlns:w14="http://schemas.microsoft.com/office/word/2010/wordml" xmlns:w="http://schemas.openxmlformats.org/wordprocessingml/2006/main" xmlns:w10="urn:schemas-microsoft-com:office:word" xmlns:wp14="http://schemas.microsoft.com/office/word/2010/wordprocessingDrawing" xmlns:v="urn:schemas-microsoft-com:vml" xmlns:o="urn:schemas-microsoft-com:office:office" xmlns:mc="http://schemas.openxmlformats.org/markup-compatibility/2006" xmlns:wpc="http://schemas.microsoft.com/office/word/2010/wordprocessingCanvas" xmlns="" val="0"/>
                         </a:ext>
                       </a:extLst>
                     </a:blip>
@@ -15295,7 +15618,7 @@
                     </a:effectLst>
                     <a:extLst>
                       <a:ext uri="{53640926-AAD7-44D8-BBD7-CCE9431645EC}">
-                        <a14:shadowObscured xmlns="" xmlns:wpc="http://schemas.microsoft.com/office/word/2010/wordprocessingCanvas" xmlns:mc="http://schemas.openxmlformats.org/markup-compatibility/2006" xmlns:o="urn:schemas-microsoft-com:office:office" xmlns:v="urn:schemas-microsoft-com:vml" xmlns:wp14="http://schemas.microsoft.com/office/word/2010/wordprocessingDrawing" xmlns:w10="urn:schemas-microsoft-com:office:word" xmlns:w="http://schemas.openxmlformats.org/wordprocessingml/2006/main" xmlns:w14="http://schemas.microsoft.com/office/word/2010/wordml" xmlns:wpg="http://schemas.microsoft.com/office/word/2010/wordprocessingGroup" xmlns:wpi="http://schemas.microsoft.com/office/word/2010/wordprocessingInk" xmlns:wps="http://schemas.microsoft.com/office/word/2010/wordprocessingShape" xmlns:a14="http://schemas.microsoft.com/office/drawing/2010/main"/>
+                        <a14:shadowObscured xmlns:a14="http://schemas.microsoft.com/office/drawing/2010/main" xmlns:wps="http://schemas.microsoft.com/office/word/2010/wordprocessingShape" xmlns:wpi="http://schemas.microsoft.com/office/word/2010/wordprocessingInk" xmlns:wpg="http://schemas.microsoft.com/office/word/2010/wordprocessingGroup" xmlns:w14="http://schemas.microsoft.com/office/word/2010/wordml" xmlns:w="http://schemas.openxmlformats.org/wordprocessingml/2006/main" xmlns:w10="urn:schemas-microsoft-com:office:word" xmlns:wp14="http://schemas.microsoft.com/office/word/2010/wordprocessingDrawing" xmlns:v="urn:schemas-microsoft-com:vml" xmlns:o="urn:schemas-microsoft-com:office:office" xmlns:mc="http://schemas.openxmlformats.org/markup-compatibility/2006" xmlns:wpc="http://schemas.microsoft.com/office/word/2010/wordprocessingCanvas" xmlns=""/>
                       </a:ext>
                     </a:extLst>
                   </pic:spPr>
@@ -15426,7 +15749,7 @@
                     <a:blip r:embed="rId12">
                       <a:extLst>
                         <a:ext uri="{28A0092B-C50C-407E-A947-70E740481C1C}">
-                          <a14:useLocalDpi xmlns="" xmlns:wpc="http://schemas.microsoft.com/office/word/2010/wordprocessingCanvas" xmlns:mc="http://schemas.openxmlformats.org/markup-compatibility/2006" xmlns:o="urn:schemas-microsoft-com:office:office" xmlns:v="urn:schemas-microsoft-com:vml" xmlns:wp14="http://schemas.microsoft.com/office/word/2010/wordprocessingDrawing" xmlns:w10="urn:schemas-microsoft-com:office:word" xmlns:w="http://schemas.openxmlformats.org/wordprocessingml/2006/main" xmlns:w14="http://schemas.microsoft.com/office/word/2010/wordml" xmlns:wpg="http://schemas.microsoft.com/office/word/2010/wordprocessingGroup" xmlns:wpi="http://schemas.microsoft.com/office/word/2010/wordprocessingInk" xmlns:wps="http://schemas.microsoft.com/office/word/2010/wordprocessingShape" xmlns:a14="http://schemas.microsoft.com/office/drawing/2010/main" val="0"/>
+                          <a14:useLocalDpi xmlns:a14="http://schemas.microsoft.com/office/drawing/2010/main" xmlns:wps="http://schemas.microsoft.com/office/word/2010/wordprocessingShape" xmlns:wpi="http://schemas.microsoft.com/office/word/2010/wordprocessingInk" xmlns:wpg="http://schemas.microsoft.com/office/word/2010/wordprocessingGroup" xmlns:w14="http://schemas.microsoft.com/office/word/2010/wordml" xmlns:w="http://schemas.openxmlformats.org/wordprocessingml/2006/main" xmlns:w10="urn:schemas-microsoft-com:office:word" xmlns:wp14="http://schemas.microsoft.com/office/word/2010/wordprocessingDrawing" xmlns:v="urn:schemas-microsoft-com:vml" xmlns:o="urn:schemas-microsoft-com:office:office" xmlns:mc="http://schemas.openxmlformats.org/markup-compatibility/2006" xmlns:wpc="http://schemas.microsoft.com/office/word/2010/wordprocessingCanvas" xmlns="" val="0"/>
                         </a:ext>
                       </a:extLst>
                     </a:blip>
@@ -15453,7 +15776,7 @@
                     </a:effectLst>
                     <a:extLst>
                       <a:ext uri="{53640926-AAD7-44D8-BBD7-CCE9431645EC}">
-                        <a14:shadowObscured xmlns="" xmlns:wpc="http://schemas.microsoft.com/office/word/2010/wordprocessingCanvas" xmlns:mc="http://schemas.openxmlformats.org/markup-compatibility/2006" xmlns:o="urn:schemas-microsoft-com:office:office" xmlns:v="urn:schemas-microsoft-com:vml" xmlns:wp14="http://schemas.microsoft.com/office/word/2010/wordprocessingDrawing" xmlns:w10="urn:schemas-microsoft-com:office:word" xmlns:w="http://schemas.openxmlformats.org/wordprocessingml/2006/main" xmlns:w14="http://schemas.microsoft.com/office/word/2010/wordml" xmlns:wpg="http://schemas.microsoft.com/office/word/2010/wordprocessingGroup" xmlns:wpi="http://schemas.microsoft.com/office/word/2010/wordprocessingInk" xmlns:wps="http://schemas.microsoft.com/office/word/2010/wordprocessingShape" xmlns:a14="http://schemas.microsoft.com/office/drawing/2010/main"/>
+                        <a14:shadowObscured xmlns:a14="http://schemas.microsoft.com/office/drawing/2010/main" xmlns:wps="http://schemas.microsoft.com/office/word/2010/wordprocessingShape" xmlns:wpi="http://schemas.microsoft.com/office/word/2010/wordprocessingInk" xmlns:wpg="http://schemas.microsoft.com/office/word/2010/wordprocessingGroup" xmlns:w14="http://schemas.microsoft.com/office/word/2010/wordml" xmlns:w="http://schemas.openxmlformats.org/wordprocessingml/2006/main" xmlns:w10="urn:schemas-microsoft-com:office:word" xmlns:wp14="http://schemas.microsoft.com/office/word/2010/wordprocessingDrawing" xmlns:v="urn:schemas-microsoft-com:vml" xmlns:o="urn:schemas-microsoft-com:office:office" xmlns:mc="http://schemas.openxmlformats.org/markup-compatibility/2006" xmlns:wpc="http://schemas.microsoft.com/office/word/2010/wordprocessingCanvas" xmlns=""/>
                       </a:ext>
                     </a:extLst>
                   </pic:spPr>
@@ -15767,8 +16090,8 @@
     <w:p>
       <w:pPr>
         <w:pStyle w:val="Caption"/>
-        <w:keepNext/>
-        <w:ind w:left="1440" w:firstLine="720"/>
+        <w:ind w:left="2160" w:firstLine="720"/>
+        <w:jc w:val="center"/>
         <w:rPr>
           <w:rFonts w:ascii="Arial" w:hAnsi="Arial" w:cs="Arial"/>
           <w:sz w:val="22"/>
@@ -15790,6 +16113,865 @@
           <w:sz w:val="22"/>
           <w:szCs w:val="22"/>
         </w:rPr>
+        <w:t>5</w:t>
+      </w:r>
+      <w:r>
+        <w:rPr>
+          <w:rFonts w:ascii="Arial" w:hAnsi="Arial" w:cs="Arial"/>
+          <w:sz w:val="22"/>
+          <w:szCs w:val="22"/>
+        </w:rPr>
+        <w:t xml:space="preserve"> </w:t>
+      </w:r>
+      <w:r>
+        <w:rPr>
+          <w:rFonts w:ascii="Arial" w:hAnsi="Arial" w:cs="Arial"/>
+          <w:sz w:val="22"/>
+          <w:szCs w:val="22"/>
+        </w:rPr>
+        <w:t xml:space="preserve">– </w:t>
+      </w:r>
+      <w:r>
+        <w:rPr>
+          <w:rFonts w:ascii="Arial" w:hAnsi="Arial" w:cs="Arial"/>
+          <w:sz w:val="22"/>
+          <w:szCs w:val="22"/>
+        </w:rPr>
+        <w:t xml:space="preserve">incorrect </w:t>
+      </w:r>
+      <w:r>
+        <w:rPr>
+          <w:rFonts w:ascii="Arial" w:hAnsi="Arial" w:cs="Arial"/>
+          <w:sz w:val="22"/>
+          <w:szCs w:val="22"/>
+        </w:rPr>
+        <w:t xml:space="preserve">Time </w:t>
+      </w:r>
+      <w:r>
+        <w:rPr>
+          <w:rFonts w:ascii="Arial" w:hAnsi="Arial" w:cs="Arial"/>
+          <w:sz w:val="22"/>
+          <w:szCs w:val="22"/>
+        </w:rPr>
+        <w:t>Constraint Fil</w:t>
+      </w:r>
+      <w:r>
+        <w:rPr>
+          <w:rFonts w:ascii="Arial" w:hAnsi="Arial" w:cs="Arial"/>
+          <w:sz w:val="22"/>
+          <w:szCs w:val="22"/>
+        </w:rPr>
+        <w:t>e</w:t>
+      </w:r>
+    </w:p>
+    <w:p/>
+    <w:p>
+      <w:r>
+        <w:rPr>
+          <w:noProof/>
+          <w:lang w:val="en-US" w:bidi="ar-SA"/>
+        </w:rPr>
+        <w:drawing>
+          <wp:anchor distT="0" distB="0" distL="114300" distR="114300" simplePos="0" relativeHeight="251658240" behindDoc="0" locked="0" layoutInCell="1" allowOverlap="1">
+            <wp:simplePos x="0" y="0"/>
+            <wp:positionH relativeFrom="column">
+              <wp:posOffset>2455545</wp:posOffset>
+            </wp:positionH>
+            <wp:positionV relativeFrom="paragraph">
+              <wp:posOffset>50800</wp:posOffset>
+            </wp:positionV>
+            <wp:extent cx="438150" cy="846455"/>
+            <wp:effectExtent l="19050" t="0" r="0" b="0"/>
+            <wp:wrapNone/>
+            <wp:docPr id="19" name="Picture 4"/>
+            <wp:cNvGraphicFramePr>
+              <a:graphicFrameLocks xmlns:a="http://schemas.openxmlformats.org/drawingml/2006/main" noChangeAspect="1"/>
+            </wp:cNvGraphicFramePr>
+            <a:graphic xmlns:a="http://schemas.openxmlformats.org/drawingml/2006/main">
+              <a:graphicData uri="http://schemas.openxmlformats.org/drawingml/2006/picture">
+                <pic:pic xmlns:pic="http://schemas.openxmlformats.org/drawingml/2006/picture">
+                  <pic:nvPicPr>
+                    <pic:cNvPr id="0" name="Picture 4"/>
+                    <pic:cNvPicPr>
+                      <a:picLocks noChangeAspect="1" noChangeArrowheads="1"/>
+                    </pic:cNvPicPr>
+                  </pic:nvPicPr>
+                  <pic:blipFill>
+                    <a:blip r:embed="rId15"/>
+                    <a:srcRect/>
+                    <a:stretch>
+                      <a:fillRect/>
+                    </a:stretch>
+                  </pic:blipFill>
+                  <pic:spPr bwMode="auto">
+                    <a:xfrm>
+                      <a:off x="0" y="0"/>
+                      <a:ext cx="438150" cy="846455"/>
+                    </a:xfrm>
+                    <a:prstGeom prst="rect">
+                      <a:avLst/>
+                    </a:prstGeom>
+                    <a:noFill/>
+                    <a:ln w="9525">
+                      <a:noFill/>
+                      <a:miter lim="800000"/>
+                      <a:headEnd/>
+                      <a:tailEnd/>
+                    </a:ln>
+                  </pic:spPr>
+                </pic:pic>
+              </a:graphicData>
+            </a:graphic>
+          </wp:anchor>
+        </w:drawing>
+      </w:r>
+    </w:p>
+    <w:p/>
+    <w:p>
+      <w:r>
+        <w:tab/>
+      </w:r>
+      <w:r>
+        <w:tab/>
+      </w:r>
+      <w:r>
+        <w:tab/>
+      </w:r>
+      <w:r>
+        <w:tab/>
+      </w:r>
+    </w:p>
+    <w:p>
+      <w:pPr>
+        <w:rPr>
+          <w:lang w:val="en-US" w:bidi="ar-SA"/>
+        </w:rPr>
+      </w:pPr>
+    </w:p>
+    <w:p>
+      <w:pPr>
+        <w:rPr>
+          <w:lang w:val="en-US" w:bidi="ar-SA"/>
+        </w:rPr>
+      </w:pPr>
+      <w:r>
+        <w:rPr>
+          <w:lang w:val="en-US" w:bidi="ar-SA"/>
+        </w:rPr>
+        <w:t xml:space="preserve">                                                       </w:t>
+      </w:r>
+    </w:p>
+    <w:p>
+      <w:pPr>
+        <w:rPr>
+          <w:lang w:val="en-US" w:bidi="ar-SA"/>
+        </w:rPr>
+      </w:pPr>
+    </w:p>
+    <w:p>
+      <w:pPr>
+        <w:rPr>
+          <w:lang w:val="en-US" w:bidi="ar-SA"/>
+        </w:rPr>
+      </w:pPr>
+    </w:p>
+    <w:p>
+      <w:pPr>
+        <w:rPr>
+          <w:lang w:val="en-US" w:bidi="ar-SA"/>
+        </w:rPr>
+      </w:pPr>
+    </w:p>
+    <w:p>
+      <w:pPr>
+        <w:rPr>
+          <w:lang w:val="en-US" w:bidi="ar-SA"/>
+        </w:rPr>
+      </w:pPr>
+    </w:p>
+    <w:p>
+      <w:pPr>
+        <w:rPr>
+          <w:lang w:val="en-US" w:bidi="ar-SA"/>
+        </w:rPr>
+      </w:pPr>
+    </w:p>
+    <w:p>
+      <w:pPr>
+        <w:rPr>
+          <w:rFonts w:ascii="Arial" w:hAnsi="Arial" w:cs="Arial"/>
+          <w:sz w:val="22"/>
+          <w:szCs w:val="22"/>
+          <w:lang w:val="en-US" w:bidi="ar-SA"/>
+        </w:rPr>
+      </w:pPr>
+      <w:r>
+        <w:rPr>
+          <w:rFonts w:ascii="Arial" w:hAnsi="Arial" w:cs="Arial"/>
+          <w:sz w:val="22"/>
+          <w:szCs w:val="22"/>
+          <w:lang w:val="en-US" w:bidi="ar-SA"/>
+        </w:rPr>
+        <w:t>Error example output</w:t>
+      </w:r>
+    </w:p>
+    <w:p>
+      <w:pPr>
+        <w:pStyle w:val="ListParagraph"/>
+        <w:numPr>
+          <w:ilvl w:val="0"/>
+          <w:numId w:val="12"/>
+        </w:numPr>
+        <w:rPr>
+          <w:rFonts w:ascii="Arial" w:hAnsi="Arial" w:cs="Arial"/>
+          <w:sz w:val="22"/>
+          <w:szCs w:val="22"/>
+          <w:lang w:val="en-US" w:bidi="ar-SA"/>
+        </w:rPr>
+      </w:pPr>
+      <w:r>
+        <w:rPr>
+          <w:rFonts w:ascii="Arial" w:hAnsi="Arial" w:cs="Arial"/>
+          <w:sz w:val="22"/>
+          <w:szCs w:val="22"/>
+          <w:lang w:val="en-US" w:bidi="ar-SA"/>
+        </w:rPr>
+        <w:t>Error line 2 incorrect class start time</w:t>
+      </w:r>
+    </w:p>
+    <w:p>
+      <w:pPr>
+        <w:rPr>
+          <w:rFonts w:ascii="Arial" w:hAnsi="Arial" w:cs="Arial"/>
+          <w:sz w:val="22"/>
+          <w:szCs w:val="22"/>
+          <w:lang w:val="en-US" w:bidi="ar-SA"/>
+        </w:rPr>
+      </w:pPr>
+      <w:r>
+        <w:rPr>
+          <w:rFonts w:ascii="Arial" w:hAnsi="Arial" w:cs="Arial"/>
+          <w:sz w:val="22"/>
+          <w:szCs w:val="22"/>
+          <w:lang w:val="en-US" w:bidi="ar-SA"/>
+        </w:rPr>
+        <w:t>Errors that can be detected for this input file</w:t>
+      </w:r>
+    </w:p>
+    <w:p>
+      <w:pPr>
+        <w:pStyle w:val="ListParagraph"/>
+        <w:numPr>
+          <w:ilvl w:val="0"/>
+          <w:numId w:val="11"/>
+        </w:numPr>
+        <w:rPr>
+          <w:rFonts w:ascii="Arial" w:hAnsi="Arial" w:cs="Arial"/>
+          <w:sz w:val="22"/>
+          <w:szCs w:val="22"/>
+          <w:lang w:val="en-US" w:bidi="ar-SA"/>
+        </w:rPr>
+      </w:pPr>
+      <w:r>
+        <w:rPr>
+          <w:rFonts w:ascii="Arial" w:hAnsi="Arial" w:cs="Arial"/>
+          <w:sz w:val="22"/>
+          <w:szCs w:val="22"/>
+          <w:lang w:val="en-US" w:bidi="ar-SA"/>
+        </w:rPr>
+        <w:t>Incorrect days to schedul</w:t>
+      </w:r>
+      <w:r>
+        <w:rPr>
+          <w:rFonts w:ascii="Arial" w:hAnsi="Arial" w:cs="Arial"/>
+          <w:sz w:val="22"/>
+          <w:szCs w:val="22"/>
+          <w:lang w:val="en-US" w:bidi="ar-SA"/>
+        </w:rPr>
+        <w:t>e</w:t>
+      </w:r>
+    </w:p>
+    <w:p>
+      <w:pPr>
+        <w:pStyle w:val="ListParagraph"/>
+        <w:numPr>
+          <w:ilvl w:val="0"/>
+          <w:numId w:val="11"/>
+        </w:numPr>
+        <w:rPr>
+          <w:rFonts w:ascii="Arial" w:hAnsi="Arial" w:cs="Arial"/>
+          <w:sz w:val="22"/>
+          <w:szCs w:val="22"/>
+          <w:lang w:val="en-US" w:bidi="ar-SA"/>
+        </w:rPr>
+      </w:pPr>
+      <w:r>
+        <w:rPr>
+          <w:rFonts w:ascii="Arial" w:hAnsi="Arial" w:cs="Arial"/>
+          <w:sz w:val="22"/>
+          <w:szCs w:val="22"/>
+          <w:lang w:val="en-US" w:bidi="ar-SA"/>
+        </w:rPr>
+        <w:t>Incorrect starting class time</w:t>
+      </w:r>
+    </w:p>
+    <w:p>
+      <w:pPr>
+        <w:pStyle w:val="ListParagraph"/>
+        <w:numPr>
+          <w:ilvl w:val="0"/>
+          <w:numId w:val="11"/>
+        </w:numPr>
+        <w:rPr>
+          <w:rFonts w:ascii="Arial" w:hAnsi="Arial" w:cs="Arial"/>
+          <w:sz w:val="22"/>
+          <w:szCs w:val="22"/>
+          <w:lang w:val="en-US" w:bidi="ar-SA"/>
+        </w:rPr>
+      </w:pPr>
+      <w:r>
+        <w:rPr>
+          <w:rFonts w:ascii="Arial" w:hAnsi="Arial" w:cs="Arial"/>
+          <w:sz w:val="22"/>
+          <w:szCs w:val="22"/>
+          <w:lang w:val="en-US" w:bidi="ar-SA"/>
+        </w:rPr>
+        <w:t>Incorrect exam length</w:t>
+      </w:r>
+    </w:p>
+    <w:p>
+      <w:pPr>
+        <w:pStyle w:val="ListParagraph"/>
+        <w:numPr>
+          <w:ilvl w:val="0"/>
+          <w:numId w:val="11"/>
+        </w:numPr>
+        <w:rPr>
+          <w:rFonts w:ascii="Arial" w:hAnsi="Arial" w:cs="Arial"/>
+          <w:sz w:val="22"/>
+          <w:szCs w:val="22"/>
+          <w:lang w:val="en-US" w:bidi="ar-SA"/>
+        </w:rPr>
+      </w:pPr>
+      <w:r>
+        <w:rPr>
+          <w:rFonts w:ascii="Arial" w:hAnsi="Arial" w:cs="Arial"/>
+          <w:sz w:val="22"/>
+          <w:szCs w:val="22"/>
+          <w:lang w:val="en-US" w:bidi="ar-SA"/>
+        </w:rPr>
+        <w:t>Incorrect break length</w:t>
+      </w:r>
+    </w:p>
+    <w:p>
+      <w:pPr>
+        <w:pStyle w:val="ListParagraph"/>
+        <w:numPr>
+          <w:ilvl w:val="0"/>
+          <w:numId w:val="11"/>
+        </w:numPr>
+        <w:rPr>
+          <w:rFonts w:ascii="Arial" w:hAnsi="Arial" w:cs="Arial"/>
+          <w:sz w:val="22"/>
+          <w:szCs w:val="22"/>
+          <w:lang w:val="en-US" w:bidi="ar-SA"/>
+        </w:rPr>
+      </w:pPr>
+      <w:r>
+        <w:rPr>
+          <w:rFonts w:ascii="Arial" w:hAnsi="Arial" w:cs="Arial"/>
+          <w:sz w:val="22"/>
+          <w:szCs w:val="22"/>
+          <w:lang w:val="en-US" w:bidi="ar-SA"/>
+        </w:rPr>
+        <w:t>Incorrect lunch length</w:t>
+      </w:r>
+    </w:p>
+    <w:p>
+      <w:pPr>
+        <w:rPr>
+          <w:rFonts w:ascii="Arial" w:hAnsi="Arial" w:cs="Arial"/>
+          <w:sz w:val="22"/>
+          <w:szCs w:val="22"/>
+          <w:lang w:val="en-US" w:bidi="ar-SA"/>
+        </w:rPr>
+      </w:pPr>
+    </w:p>
+    <w:p>
+      <w:pPr>
+        <w:rPr>
+          <w:lang w:val="en-US" w:bidi="ar-SA"/>
+        </w:rPr>
+      </w:pPr>
+    </w:p>
+    <w:p>
+      <w:pPr>
+        <w:pStyle w:val="Caption"/>
+        <w:ind w:left="2160" w:firstLine="720"/>
+        <w:jc w:val="center"/>
+        <w:rPr>
+          <w:rFonts w:ascii="Arial" w:hAnsi="Arial" w:cs="Arial"/>
+          <w:sz w:val="22"/>
+          <w:szCs w:val="22"/>
+        </w:rPr>
+      </w:pPr>
+      <w:r>
+        <w:rPr>
+          <w:rFonts w:ascii="Arial" w:hAnsi="Arial" w:cs="Arial"/>
+          <w:sz w:val="22"/>
+          <w:szCs w:val="22"/>
+        </w:rPr>
+        <w:t>Figure 6</w:t>
+      </w:r>
+      <w:r>
+        <w:rPr>
+          <w:rFonts w:ascii="Arial" w:hAnsi="Arial" w:cs="Arial"/>
+          <w:sz w:val="22"/>
+          <w:szCs w:val="22"/>
+        </w:rPr>
+        <w:t xml:space="preserve"> </w:t>
+      </w:r>
+      <w:r>
+        <w:rPr>
+          <w:rFonts w:ascii="Arial" w:hAnsi="Arial" w:cs="Arial"/>
+          <w:sz w:val="22"/>
+          <w:szCs w:val="22"/>
+        </w:rPr>
+        <w:t>– incorrect Total Enrollments file</w:t>
+      </w:r>
+    </w:p>
+    <w:p>
+      <w:pPr>
+        <w:rPr>
+          <w:lang w:val="en-US" w:bidi="ar-SA"/>
+        </w:rPr>
+      </w:pPr>
+      <w:r>
+        <w:rPr>
+          <w:noProof/>
+          <w:lang w:val="en-US" w:bidi="ar-SA"/>
+        </w:rPr>
+        <w:drawing>
+          <wp:anchor distT="0" distB="0" distL="114300" distR="114300" simplePos="0" relativeHeight="251659264" behindDoc="0" locked="0" layoutInCell="1" allowOverlap="1">
+            <wp:simplePos x="0" y="0"/>
+            <wp:positionH relativeFrom="column">
+              <wp:posOffset>2193290</wp:posOffset>
+            </wp:positionH>
+            <wp:positionV relativeFrom="paragraph">
+              <wp:posOffset>8890</wp:posOffset>
+            </wp:positionV>
+            <wp:extent cx="2249805" cy="3724910"/>
+            <wp:effectExtent l="19050" t="0" r="0" b="0"/>
+            <wp:wrapNone/>
+            <wp:docPr id="20" name="Picture 5"/>
+            <wp:cNvGraphicFramePr>
+              <a:graphicFrameLocks xmlns:a="http://schemas.openxmlformats.org/drawingml/2006/main" noChangeAspect="1"/>
+            </wp:cNvGraphicFramePr>
+            <a:graphic xmlns:a="http://schemas.openxmlformats.org/drawingml/2006/main">
+              <a:graphicData uri="http://schemas.openxmlformats.org/drawingml/2006/picture">
+                <pic:pic xmlns:pic="http://schemas.openxmlformats.org/drawingml/2006/picture">
+                  <pic:nvPicPr>
+                    <pic:cNvPr id="0" name="Picture 5"/>
+                    <pic:cNvPicPr>
+                      <a:picLocks noChangeAspect="1" noChangeArrowheads="1"/>
+                    </pic:cNvPicPr>
+                  </pic:nvPicPr>
+                  <pic:blipFill>
+                    <a:blip r:embed="rId16"/>
+                    <a:srcRect/>
+                    <a:stretch>
+                      <a:fillRect/>
+                    </a:stretch>
+                  </pic:blipFill>
+                  <pic:spPr bwMode="auto">
+                    <a:xfrm>
+                      <a:off x="0" y="0"/>
+                      <a:ext cx="2249805" cy="3724910"/>
+                    </a:xfrm>
+                    <a:prstGeom prst="rect">
+                      <a:avLst/>
+                    </a:prstGeom>
+                    <a:noFill/>
+                    <a:ln w="9525">
+                      <a:noFill/>
+                      <a:miter lim="800000"/>
+                      <a:headEnd/>
+                      <a:tailEnd/>
+                    </a:ln>
+                  </pic:spPr>
+                </pic:pic>
+              </a:graphicData>
+            </a:graphic>
+          </wp:anchor>
+        </w:drawing>
+      </w:r>
+    </w:p>
+    <w:p>
+      <w:pPr>
+        <w:rPr>
+          <w:lang w:val="en-US" w:bidi="ar-SA"/>
+        </w:rPr>
+      </w:pPr>
+    </w:p>
+    <w:p>
+      <w:pPr>
+        <w:rPr>
+          <w:lang w:val="en-US" w:bidi="ar-SA"/>
+        </w:rPr>
+      </w:pPr>
+    </w:p>
+    <w:p>
+      <w:pPr>
+        <w:rPr>
+          <w:lang w:val="en-US" w:bidi="ar-SA"/>
+        </w:rPr>
+      </w:pPr>
+    </w:p>
+    <w:p>
+      <w:pPr>
+        <w:rPr>
+          <w:lang w:val="en-US" w:bidi="ar-SA"/>
+        </w:rPr>
+      </w:pPr>
+    </w:p>
+    <w:p>
+      <w:pPr>
+        <w:rPr>
+          <w:lang w:val="en-US" w:bidi="ar-SA"/>
+        </w:rPr>
+      </w:pPr>
+    </w:p>
+    <w:p>
+      <w:pPr>
+        <w:rPr>
+          <w:lang w:val="en-US" w:bidi="ar-SA"/>
+        </w:rPr>
+      </w:pPr>
+    </w:p>
+    <w:p>
+      <w:pPr>
+        <w:rPr>
+          <w:lang w:val="en-US" w:bidi="ar-SA"/>
+        </w:rPr>
+      </w:pPr>
+    </w:p>
+    <w:p>
+      <w:pPr>
+        <w:rPr>
+          <w:lang w:val="en-US" w:bidi="ar-SA"/>
+        </w:rPr>
+      </w:pPr>
+    </w:p>
+    <w:p>
+      <w:pPr>
+        <w:rPr>
+          <w:lang w:val="en-US" w:bidi="ar-SA"/>
+        </w:rPr>
+      </w:pPr>
+    </w:p>
+    <w:p>
+      <w:pPr>
+        <w:rPr>
+          <w:lang w:val="en-US" w:bidi="ar-SA"/>
+        </w:rPr>
+      </w:pPr>
+    </w:p>
+    <w:p>
+      <w:pPr>
+        <w:rPr>
+          <w:lang w:val="en-US" w:bidi="ar-SA"/>
+        </w:rPr>
+      </w:pPr>
+    </w:p>
+    <w:p>
+      <w:pPr>
+        <w:rPr>
+          <w:lang w:val="en-US" w:bidi="ar-SA"/>
+        </w:rPr>
+      </w:pPr>
+    </w:p>
+    <w:p>
+      <w:pPr>
+        <w:rPr>
+          <w:lang w:val="en-US" w:bidi="ar-SA"/>
+        </w:rPr>
+      </w:pPr>
+    </w:p>
+    <w:p>
+      <w:pPr>
+        <w:rPr>
+          <w:lang w:val="en-US" w:bidi="ar-SA"/>
+        </w:rPr>
+      </w:pPr>
+    </w:p>
+    <w:p>
+      <w:pPr>
+        <w:rPr>
+          <w:lang w:val="en-US" w:bidi="ar-SA"/>
+        </w:rPr>
+      </w:pPr>
+    </w:p>
+    <w:p>
+      <w:pPr>
+        <w:rPr>
+          <w:lang w:val="en-US" w:bidi="ar-SA"/>
+        </w:rPr>
+      </w:pPr>
+    </w:p>
+    <w:p>
+      <w:pPr>
+        <w:rPr>
+          <w:lang w:val="en-US" w:bidi="ar-SA"/>
+        </w:rPr>
+      </w:pPr>
+    </w:p>
+    <w:p>
+      <w:pPr>
+        <w:rPr>
+          <w:lang w:val="en-US" w:bidi="ar-SA"/>
+        </w:rPr>
+      </w:pPr>
+    </w:p>
+    <w:p>
+      <w:pPr>
+        <w:rPr>
+          <w:lang w:val="en-US" w:bidi="ar-SA"/>
+        </w:rPr>
+      </w:pPr>
+    </w:p>
+    <w:p>
+      <w:pPr>
+        <w:rPr>
+          <w:lang w:val="en-US" w:bidi="ar-SA"/>
+        </w:rPr>
+      </w:pPr>
+    </w:p>
+    <w:p>
+      <w:pPr>
+        <w:rPr>
+          <w:lang w:val="en-US" w:bidi="ar-SA"/>
+        </w:rPr>
+      </w:pPr>
+    </w:p>
+    <w:p>
+      <w:pPr>
+        <w:rPr>
+          <w:lang w:val="en-US" w:bidi="ar-SA"/>
+        </w:rPr>
+      </w:pPr>
+    </w:p>
+    <w:p>
+      <w:pPr>
+        <w:rPr>
+          <w:lang w:val="en-US" w:bidi="ar-SA"/>
+        </w:rPr>
+      </w:pPr>
+    </w:p>
+    <w:p>
+      <w:pPr>
+        <w:rPr>
+          <w:lang w:val="en-US" w:bidi="ar-SA"/>
+        </w:rPr>
+      </w:pPr>
+      <w:r>
+        <w:rPr>
+          <w:lang w:val="en-US" w:bidi="ar-SA"/>
+        </w:rPr>
+        <w:tab/>
+      </w:r>
+      <w:r>
+        <w:rPr>
+          <w:lang w:val="en-US" w:bidi="ar-SA"/>
+        </w:rPr>
+        <w:tab/>
+      </w:r>
+      <w:r>
+        <w:rPr>
+          <w:lang w:val="en-US" w:bidi="ar-SA"/>
+        </w:rPr>
+        <w:tab/>
+      </w:r>
+      <w:r>
+        <w:rPr>
+          <w:lang w:val="en-US" w:bidi="ar-SA"/>
+        </w:rPr>
+        <w:tab/>
+      </w:r>
+      <w:r>
+        <w:rPr>
+          <w:lang w:val="en-US" w:bidi="ar-SA"/>
+        </w:rPr>
+        <w:tab/>
+      </w:r>
+    </w:p>
+    <w:p>
+      <w:pPr>
+        <w:rPr>
+          <w:lang w:val="en-US" w:bidi="ar-SA"/>
+        </w:rPr>
+      </w:pPr>
+    </w:p>
+    <w:p>
+      <w:pPr>
+        <w:rPr>
+          <w:rFonts w:ascii="Arial" w:hAnsi="Arial" w:cs="Arial"/>
+          <w:sz w:val="22"/>
+          <w:szCs w:val="22"/>
+          <w:lang w:val="en-US" w:bidi="ar-SA"/>
+        </w:rPr>
+      </w:pPr>
+      <w:r>
+        <w:rPr>
+          <w:rFonts w:ascii="Arial" w:hAnsi="Arial" w:cs="Arial"/>
+          <w:sz w:val="22"/>
+          <w:szCs w:val="22"/>
+          <w:lang w:val="en-US" w:bidi="ar-SA"/>
+        </w:rPr>
+        <w:t>Error example output</w:t>
+      </w:r>
+    </w:p>
+    <w:p>
+      <w:pPr>
+        <w:pStyle w:val="ListParagraph"/>
+        <w:numPr>
+          <w:ilvl w:val="0"/>
+          <w:numId w:val="13"/>
+        </w:numPr>
+        <w:rPr>
+          <w:rFonts w:ascii="Arial" w:hAnsi="Arial" w:cs="Arial"/>
+          <w:sz w:val="22"/>
+          <w:szCs w:val="22"/>
+          <w:lang w:val="en-US" w:bidi="ar-SA"/>
+        </w:rPr>
+      </w:pPr>
+      <w:r>
+        <w:rPr>
+          <w:rFonts w:ascii="Arial" w:hAnsi="Arial" w:cs="Arial"/>
+          <w:sz w:val="22"/>
+          <w:szCs w:val="22"/>
+          <w:lang w:val="en-US" w:bidi="ar-SA"/>
+        </w:rPr>
+        <w:t>Error line 4 incorrect class meeting time</w:t>
+      </w:r>
+    </w:p>
+    <w:p>
+      <w:pPr>
+        <w:rPr>
+          <w:rFonts w:ascii="Arial" w:hAnsi="Arial" w:cs="Arial"/>
+          <w:sz w:val="22"/>
+          <w:szCs w:val="22"/>
+          <w:lang w:val="en-US" w:bidi="ar-SA"/>
+        </w:rPr>
+      </w:pPr>
+      <w:r>
+        <w:rPr>
+          <w:rFonts w:ascii="Arial" w:hAnsi="Arial" w:cs="Arial"/>
+          <w:sz w:val="22"/>
+          <w:szCs w:val="22"/>
+          <w:lang w:val="en-US" w:bidi="ar-SA"/>
+        </w:rPr>
+        <w:t>Errors that can be detected for this input file</w:t>
+      </w:r>
+    </w:p>
+    <w:p>
+      <w:pPr>
+        <w:pStyle w:val="ListParagraph"/>
+        <w:numPr>
+          <w:ilvl w:val="0"/>
+          <w:numId w:val="13"/>
+        </w:numPr>
+        <w:rPr>
+          <w:rFonts w:ascii="Arial" w:hAnsi="Arial" w:cs="Arial"/>
+          <w:sz w:val="22"/>
+          <w:szCs w:val="22"/>
+          <w:lang w:val="en-US" w:bidi="ar-SA"/>
+        </w:rPr>
+      </w:pPr>
+      <w:r>
+        <w:rPr>
+          <w:rFonts w:ascii="Arial" w:hAnsi="Arial" w:cs="Arial"/>
+          <w:sz w:val="22"/>
+          <w:szCs w:val="22"/>
+          <w:lang w:val="en-US" w:bidi="ar-SA"/>
+        </w:rPr>
+        <w:lastRenderedPageBreak/>
+        <w:t>Incorrect day</w:t>
+      </w:r>
+    </w:p>
+    <w:p>
+      <w:pPr>
+        <w:pStyle w:val="ListParagraph"/>
+        <w:numPr>
+          <w:ilvl w:val="0"/>
+          <w:numId w:val="13"/>
+        </w:numPr>
+        <w:rPr>
+          <w:rFonts w:ascii="Arial" w:hAnsi="Arial" w:cs="Arial"/>
+          <w:sz w:val="22"/>
+          <w:szCs w:val="22"/>
+          <w:lang w:val="en-US" w:bidi="ar-SA"/>
+        </w:rPr>
+      </w:pPr>
+      <w:r>
+        <w:rPr>
+          <w:rFonts w:ascii="Arial" w:hAnsi="Arial" w:cs="Arial"/>
+          <w:sz w:val="22"/>
+          <w:szCs w:val="22"/>
+          <w:lang w:val="en-US" w:bidi="ar-SA"/>
+        </w:rPr>
+        <w:t>Incorrect class meeting time</w:t>
+      </w:r>
+    </w:p>
+    <w:p>
+      <w:pPr>
+        <w:pStyle w:val="ListParagraph"/>
+        <w:numPr>
+          <w:ilvl w:val="0"/>
+          <w:numId w:val="13"/>
+        </w:numPr>
+        <w:rPr>
+          <w:rFonts w:ascii="Arial" w:hAnsi="Arial" w:cs="Arial"/>
+          <w:sz w:val="22"/>
+          <w:szCs w:val="22"/>
+          <w:lang w:val="en-US" w:bidi="ar-SA"/>
+        </w:rPr>
+      </w:pPr>
+      <w:r>
+        <w:rPr>
+          <w:rFonts w:ascii="Arial" w:hAnsi="Arial" w:cs="Arial"/>
+          <w:sz w:val="22"/>
+          <w:szCs w:val="22"/>
+          <w:lang w:val="en-US" w:bidi="ar-SA"/>
+        </w:rPr>
+        <w:t>Incorrect total enrollment</w:t>
+      </w:r>
+    </w:p>
+    <w:p>
+      <w:pPr>
+        <w:pStyle w:val="Caption"/>
+        <w:keepNext/>
+        <w:ind w:left="2160" w:firstLine="720"/>
+        <w:jc w:val="center"/>
+        <w:rPr>
+          <w:rFonts w:ascii="Arial" w:hAnsi="Arial" w:cs="Arial"/>
+          <w:sz w:val="22"/>
+          <w:szCs w:val="22"/>
+        </w:rPr>
+      </w:pPr>
+      <w:r>
+        <w:rPr>
+          <w:rFonts w:ascii="Arial" w:hAnsi="Arial" w:cs="Arial"/>
+          <w:sz w:val="22"/>
+          <w:szCs w:val="22"/>
+        </w:rPr>
+        <w:t xml:space="preserve">Figure </w:t>
+      </w:r>
+      <w:r>
+        <w:rPr>
+          <w:rFonts w:ascii="Arial" w:hAnsi="Arial" w:cs="Arial"/>
+          <w:sz w:val="22"/>
+          <w:szCs w:val="22"/>
+        </w:rPr>
         <w:t xml:space="preserve">5 </w:t>
       </w:r>
       <w:r>
@@ -15835,15 +17017,8 @@
     </w:p>
     <w:p>
       <w:pPr>
-        <w:spacing w:line="240" w:lineRule="auto"/>
-      </w:pPr>
-    </w:p>
-    <w:p>
-      <w:pPr>
+        <w:pStyle w:val="Caption"/>
         <w:keepNext/>
-        <w:suppressLineNumbers/>
-        <w:spacing w:line="240" w:lineRule="auto"/>
-        <w:jc w:val="center"/>
       </w:pPr>
       <w:r>
         <w:rPr>
@@ -15866,10 +17041,10 @@
                     <pic:cNvPicPr/>
                   </pic:nvPicPr>
                   <pic:blipFill>
-                    <a:blip r:embed="rId15">
+                    <a:blip r:embed="rId17">
                       <a:extLst>
                         <a:ext uri="{28A0092B-C50C-407E-A947-70E740481C1C}">
-                          <a14:useLocalDpi xmlns="" xmlns:wpc="http://schemas.microsoft.com/office/word/2010/wordprocessingCanvas" xmlns:mc="http://schemas.openxmlformats.org/markup-compatibility/2006" xmlns:o="urn:schemas-microsoft-com:office:office" xmlns:v="urn:schemas-microsoft-com:vml" xmlns:wp14="http://schemas.microsoft.com/office/word/2010/wordprocessingDrawing" xmlns:w10="urn:schemas-microsoft-com:office:word" xmlns:w="http://schemas.openxmlformats.org/wordprocessingml/2006/main" xmlns:w14="http://schemas.microsoft.com/office/word/2010/wordml" xmlns:wpg="http://schemas.microsoft.com/office/word/2010/wordprocessingGroup" xmlns:wpi="http://schemas.microsoft.com/office/word/2010/wordprocessingInk" xmlns:wps="http://schemas.microsoft.com/office/word/2010/wordprocessingShape" xmlns:a14="http://schemas.microsoft.com/office/drawing/2010/main" val="0"/>
+                          <a14:useLocalDpi xmlns:a14="http://schemas.microsoft.com/office/drawing/2010/main" xmlns:wps="http://schemas.microsoft.com/office/word/2010/wordprocessingShape" xmlns:wpi="http://schemas.microsoft.com/office/word/2010/wordprocessingInk" xmlns:wpg="http://schemas.microsoft.com/office/word/2010/wordprocessingGroup" xmlns:w14="http://schemas.microsoft.com/office/word/2010/wordml" xmlns:w="http://schemas.openxmlformats.org/wordprocessingml/2006/main" xmlns:w10="urn:schemas-microsoft-com:office:word" xmlns:wp14="http://schemas.microsoft.com/office/word/2010/wordprocessingDrawing" xmlns:v="urn:schemas-microsoft-com:vml" xmlns:o="urn:schemas-microsoft-com:office:office" xmlns:mc="http://schemas.openxmlformats.org/markup-compatibility/2006" xmlns:wpc="http://schemas.microsoft.com/office/word/2010/wordprocessingCanvas" xmlns="" val="0"/>
                         </a:ext>
                       </a:extLst>
                     </a:blip>
@@ -16002,10 +17177,10 @@
                     <pic:cNvPicPr/>
                   </pic:nvPicPr>
                   <pic:blipFill>
-                    <a:blip r:embed="rId16">
+                    <a:blip r:embed="rId18">
                       <a:extLst>
                         <a:ext uri="{28A0092B-C50C-407E-A947-70E740481C1C}">
-                          <a14:useLocalDpi xmlns="" xmlns:wpc="http://schemas.microsoft.com/office/word/2010/wordprocessingCanvas" xmlns:mc="http://schemas.openxmlformats.org/markup-compatibility/2006" xmlns:o="urn:schemas-microsoft-com:office:office" xmlns:v="urn:schemas-microsoft-com:vml" xmlns:wp14="http://schemas.microsoft.com/office/word/2010/wordprocessingDrawing" xmlns:w10="urn:schemas-microsoft-com:office:word" xmlns:w="http://schemas.openxmlformats.org/wordprocessingml/2006/main" xmlns:w14="http://schemas.microsoft.com/office/word/2010/wordml" xmlns:wpg="http://schemas.microsoft.com/office/word/2010/wordprocessingGroup" xmlns:wpi="http://schemas.microsoft.com/office/word/2010/wordprocessingInk" xmlns:wps="http://schemas.microsoft.com/office/word/2010/wordprocessingShape" xmlns:a14="http://schemas.microsoft.com/office/drawing/2010/main" val="0"/>
+                          <a14:useLocalDpi xmlns:a14="http://schemas.microsoft.com/office/drawing/2010/main" xmlns:wps="http://schemas.microsoft.com/office/word/2010/wordprocessingShape" xmlns:wpi="http://schemas.microsoft.com/office/word/2010/wordprocessingInk" xmlns:wpg="http://schemas.microsoft.com/office/word/2010/wordprocessingGroup" xmlns:w14="http://schemas.microsoft.com/office/word/2010/wordml" xmlns:w="http://schemas.openxmlformats.org/wordprocessingml/2006/main" xmlns:w10="urn:schemas-microsoft-com:office:word" xmlns:wp14="http://schemas.microsoft.com/office/word/2010/wordprocessingDrawing" xmlns:v="urn:schemas-microsoft-com:vml" xmlns:o="urn:schemas-microsoft-com:office:office" xmlns:mc="http://schemas.openxmlformats.org/markup-compatibility/2006" xmlns:wpc="http://schemas.microsoft.com/office/word/2010/wordprocessingCanvas" xmlns="" val="0"/>
                         </a:ext>
                       </a:extLst>
                     </a:blip>
@@ -16338,7 +17513,7 @@
                     </pic:cNvPicPr>
                   </pic:nvPicPr>
                   <pic:blipFill>
-                    <a:blip r:embed="rId17"/>
+                    <a:blip r:embed="rId19"/>
                     <a:srcRect/>
                     <a:stretch>
                       <a:fillRect/>
@@ -16545,7 +17720,7 @@
                     <a:blip r:embed="rId8">
                       <a:extLst>
                         <a:ext uri="{28A0092B-C50C-407E-A947-70E740481C1C}">
-                          <a14:useLocalDpi xmlns="" xmlns:wpc="http://schemas.microsoft.com/office/word/2010/wordprocessingCanvas" xmlns:mc="http://schemas.openxmlformats.org/markup-compatibility/2006" xmlns:o="urn:schemas-microsoft-com:office:office" xmlns:v="urn:schemas-microsoft-com:vml" xmlns:wp14="http://schemas.microsoft.com/office/word/2010/wordprocessingDrawing" xmlns:w10="urn:schemas-microsoft-com:office:word" xmlns:w="http://schemas.openxmlformats.org/wordprocessingml/2006/main" xmlns:w14="http://schemas.microsoft.com/office/word/2010/wordml" xmlns:wpg="http://schemas.microsoft.com/office/word/2010/wordprocessingGroup" xmlns:wpi="http://schemas.microsoft.com/office/word/2010/wordprocessingInk" xmlns:wps="http://schemas.microsoft.com/office/word/2010/wordprocessingShape" xmlns:a14="http://schemas.microsoft.com/office/drawing/2010/main" val="0"/>
+                          <a14:useLocalDpi xmlns:a14="http://schemas.microsoft.com/office/drawing/2010/main" xmlns:wps="http://schemas.microsoft.com/office/word/2010/wordprocessingShape" xmlns:wpi="http://schemas.microsoft.com/office/word/2010/wordprocessingInk" xmlns:wpg="http://schemas.microsoft.com/office/word/2010/wordprocessingGroup" xmlns:w14="http://schemas.microsoft.com/office/word/2010/wordml" xmlns:w="http://schemas.openxmlformats.org/wordprocessingml/2006/main" xmlns:w10="urn:schemas-microsoft-com:office:word" xmlns:wp14="http://schemas.microsoft.com/office/word/2010/wordprocessingDrawing" xmlns:v="urn:schemas-microsoft-com:vml" xmlns:o="urn:schemas-microsoft-com:office:office" xmlns:mc="http://schemas.openxmlformats.org/markup-compatibility/2006" xmlns:wpc="http://schemas.microsoft.com/office/word/2010/wordprocessingCanvas" xmlns="" val="0"/>
                         </a:ext>
                       </a:extLst>
                     </a:blip>
@@ -19216,6 +20391,24 @@
     </w:p>
     <w:p>
       <w:pPr>
+        <w:spacing w:line="240" w:lineRule="auto"/>
+        <w:rPr>
+          <w:rFonts w:ascii="Times New Roman" w:hAnsi="Times New Roman" w:cs="Times New Roman"/>
+          <w:lang w:val="en-US"/>
+        </w:rPr>
+      </w:pPr>
+      <w:r>
+        <w:br w:type="page"/>
+      </w:r>
+    </w:p>
+    <w:p>
+      <w:pPr>
+        <w:pStyle w:val="NormalWeb"/>
+        <w:spacing w:before="0" w:beforeAutospacing="0"/>
+      </w:pPr>
+    </w:p>
+    <w:p>
+      <w:pPr>
         <w:suppressLineNumbers/>
         <w:spacing w:line="240" w:lineRule="auto"/>
         <w:jc w:val="center"/>
@@ -19229,7 +20422,7 @@
       </w:pPr>
     </w:p>
     <w:sectPr>
-      <w:headerReference w:type="default" r:id="rId18"/>
+      <w:headerReference w:type="default" r:id="rId20"/>
       <w:pgSz w:w="12240" w:h="15840" w:code="1"/>
       <w:pgMar w:top="1440" w:right="1296" w:bottom="1440" w:left="1296" w:header="720" w:footer="720" w:gutter="0"/>
       <w:lnNumType w:countBy="1" w:restart="continuous"/>
@@ -19314,36 +20507,20 @@
       <w:t xml:space="preserve"> </w:t>
     </w:r>
     <w:r>
-      <w:t xml:space="preserve">Requirements Specification for </w:t>
-    </w:r>
-    <w:r>
-      <w:t>L.I.F.E.S.</w:t>
+      <w:t>Requirements Specification for L.I.F.E.S.</w:t>
     </w:r>
     <w:r>
       <w:tab/>
       <w:t xml:space="preserve">Page </w:t>
     </w:r>
-    <w:r>
-      <w:fldChar w:fldCharType="begin"/>
-    </w:r>
-    <w:r>
-      <w:instrText xml:space="preserve"> PAGE  \* MERGEFORMAT </w:instrText>
-    </w:r>
-    <w:r>
-      <w:fldChar w:fldCharType="separate"/>
-    </w:r>
-    <w:r>
-      <w:rPr>
-        <w:noProof/>
-      </w:rPr>
-      <w:t>iv</w:t>
-    </w:r>
-    <w:r>
-      <w:rPr>
-        <w:noProof/>
-      </w:rPr>
-      <w:fldChar w:fldCharType="end"/>
-    </w:r>
+    <w:fldSimple w:instr=" PAGE  \* MERGEFORMAT ">
+      <w:r>
+        <w:rPr>
+          <w:noProof/>
+        </w:rPr>
+        <w:t>iv</w:t>
+      </w:r>
+    </w:fldSimple>
   </w:p>
 </w:hdr>
 </file>
@@ -19372,10 +20549,7 @@
       <w:t xml:space="preserve"> </w:t>
     </w:r>
     <w:r>
-      <w:t xml:space="preserve">Requirements Specification for </w:t>
-    </w:r>
-    <w:r>
-      <w:t>L.I.F.E.S.</w:t>
+      <w:t>Requirements Specification for L.I.F.E.S.</w:t>
     </w:r>
     <w:r>
       <w:tab/>
@@ -19384,27 +20558,14 @@
       <w:tab/>
       <w:t xml:space="preserve">Page </w:t>
     </w:r>
-    <w:r>
-      <w:fldChar w:fldCharType="begin"/>
-    </w:r>
-    <w:r>
-      <w:instrText xml:space="preserve"> PAGE  \* MERGEFORMAT </w:instrText>
-    </w:r>
-    <w:r>
-      <w:fldChar w:fldCharType="separate"/>
-    </w:r>
-    <w:r>
-      <w:rPr>
-        <w:noProof/>
-      </w:rPr>
-      <w:t>10</w:t>
-    </w:r>
-    <w:r>
-      <w:rPr>
-        <w:noProof/>
-      </w:rPr>
-      <w:fldChar w:fldCharType="end"/>
-    </w:r>
+    <w:fldSimple w:instr=" PAGE  \* MERGEFORMAT ">
+      <w:r>
+        <w:rPr>
+          <w:noProof/>
+        </w:rPr>
+        <w:t>6</w:t>
+      </w:r>
+    </w:fldSimple>
   </w:p>
 </w:hdr>
 </file>
@@ -20391,6 +21552,345 @@
       </w:pPr>
     </w:lvl>
   </w:abstractNum>
+  <w:abstractNum w:abstractNumId="10">
+    <w:nsid w:val="74150EE4"/>
+    <w:multiLevelType w:val="hybridMultilevel"/>
+    <w:tmpl w:val="FEC42AC2"/>
+    <w:lvl w:ilvl="0" w:tplc="04090001">
+      <w:start w:val="1"/>
+      <w:numFmt w:val="bullet"/>
+      <w:lvlText w:val=""/>
+      <w:lvlJc w:val="left"/>
+      <w:pPr>
+        <w:ind w:left="1080" w:hanging="360"/>
+      </w:pPr>
+      <w:rPr>
+        <w:rFonts w:ascii="Symbol" w:hAnsi="Symbol" w:hint="default"/>
+      </w:rPr>
+    </w:lvl>
+    <w:lvl w:ilvl="1" w:tplc="04090003" w:tentative="1">
+      <w:start w:val="1"/>
+      <w:numFmt w:val="bullet"/>
+      <w:lvlText w:val="o"/>
+      <w:lvlJc w:val="left"/>
+      <w:pPr>
+        <w:ind w:left="1800" w:hanging="360"/>
+      </w:pPr>
+      <w:rPr>
+        <w:rFonts w:ascii="Courier New" w:hAnsi="Courier New" w:cs="Courier New" w:hint="default"/>
+      </w:rPr>
+    </w:lvl>
+    <w:lvl w:ilvl="2" w:tplc="04090005" w:tentative="1">
+      <w:start w:val="1"/>
+      <w:numFmt w:val="bullet"/>
+      <w:lvlText w:val=""/>
+      <w:lvlJc w:val="left"/>
+      <w:pPr>
+        <w:ind w:left="2520" w:hanging="360"/>
+      </w:pPr>
+      <w:rPr>
+        <w:rFonts w:ascii="Wingdings" w:hAnsi="Wingdings" w:hint="default"/>
+      </w:rPr>
+    </w:lvl>
+    <w:lvl w:ilvl="3" w:tplc="04090001" w:tentative="1">
+      <w:start w:val="1"/>
+      <w:numFmt w:val="bullet"/>
+      <w:lvlText w:val=""/>
+      <w:lvlJc w:val="left"/>
+      <w:pPr>
+        <w:ind w:left="3240" w:hanging="360"/>
+      </w:pPr>
+      <w:rPr>
+        <w:rFonts w:ascii="Symbol" w:hAnsi="Symbol" w:hint="default"/>
+      </w:rPr>
+    </w:lvl>
+    <w:lvl w:ilvl="4" w:tplc="04090003" w:tentative="1">
+      <w:start w:val="1"/>
+      <w:numFmt w:val="bullet"/>
+      <w:lvlText w:val="o"/>
+      <w:lvlJc w:val="left"/>
+      <w:pPr>
+        <w:ind w:left="3960" w:hanging="360"/>
+      </w:pPr>
+      <w:rPr>
+        <w:rFonts w:ascii="Courier New" w:hAnsi="Courier New" w:cs="Courier New" w:hint="default"/>
+      </w:rPr>
+    </w:lvl>
+    <w:lvl w:ilvl="5" w:tplc="04090005" w:tentative="1">
+      <w:start w:val="1"/>
+      <w:numFmt w:val="bullet"/>
+      <w:lvlText w:val=""/>
+      <w:lvlJc w:val="left"/>
+      <w:pPr>
+        <w:ind w:left="4680" w:hanging="360"/>
+      </w:pPr>
+      <w:rPr>
+        <w:rFonts w:ascii="Wingdings" w:hAnsi="Wingdings" w:hint="default"/>
+      </w:rPr>
+    </w:lvl>
+    <w:lvl w:ilvl="6" w:tplc="04090001" w:tentative="1">
+      <w:start w:val="1"/>
+      <w:numFmt w:val="bullet"/>
+      <w:lvlText w:val=""/>
+      <w:lvlJc w:val="left"/>
+      <w:pPr>
+        <w:ind w:left="5400" w:hanging="360"/>
+      </w:pPr>
+      <w:rPr>
+        <w:rFonts w:ascii="Symbol" w:hAnsi="Symbol" w:hint="default"/>
+      </w:rPr>
+    </w:lvl>
+    <w:lvl w:ilvl="7" w:tplc="04090003" w:tentative="1">
+      <w:start w:val="1"/>
+      <w:numFmt w:val="bullet"/>
+      <w:lvlText w:val="o"/>
+      <w:lvlJc w:val="left"/>
+      <w:pPr>
+        <w:ind w:left="6120" w:hanging="360"/>
+      </w:pPr>
+      <w:rPr>
+        <w:rFonts w:ascii="Courier New" w:hAnsi="Courier New" w:cs="Courier New" w:hint="default"/>
+      </w:rPr>
+    </w:lvl>
+    <w:lvl w:ilvl="8" w:tplc="04090005" w:tentative="1">
+      <w:start w:val="1"/>
+      <w:numFmt w:val="bullet"/>
+      <w:lvlText w:val=""/>
+      <w:lvlJc w:val="left"/>
+      <w:pPr>
+        <w:ind w:left="6840" w:hanging="360"/>
+      </w:pPr>
+      <w:rPr>
+        <w:rFonts w:ascii="Wingdings" w:hAnsi="Wingdings" w:hint="default"/>
+      </w:rPr>
+    </w:lvl>
+  </w:abstractNum>
+  <w:abstractNum w:abstractNumId="11">
+    <w:nsid w:val="7E3E6996"/>
+    <w:multiLevelType w:val="hybridMultilevel"/>
+    <w:tmpl w:val="E2BCF6D8"/>
+    <w:lvl w:ilvl="0" w:tplc="04090001">
+      <w:start w:val="1"/>
+      <w:numFmt w:val="bullet"/>
+      <w:lvlText w:val=""/>
+      <w:lvlJc w:val="left"/>
+      <w:pPr>
+        <w:ind w:left="1080" w:hanging="360"/>
+      </w:pPr>
+      <w:rPr>
+        <w:rFonts w:ascii="Symbol" w:hAnsi="Symbol" w:hint="default"/>
+      </w:rPr>
+    </w:lvl>
+    <w:lvl w:ilvl="1" w:tplc="04090003" w:tentative="1">
+      <w:start w:val="1"/>
+      <w:numFmt w:val="bullet"/>
+      <w:lvlText w:val="o"/>
+      <w:lvlJc w:val="left"/>
+      <w:pPr>
+        <w:ind w:left="1800" w:hanging="360"/>
+      </w:pPr>
+      <w:rPr>
+        <w:rFonts w:ascii="Courier New" w:hAnsi="Courier New" w:cs="Courier New" w:hint="default"/>
+      </w:rPr>
+    </w:lvl>
+    <w:lvl w:ilvl="2" w:tplc="04090005" w:tentative="1">
+      <w:start w:val="1"/>
+      <w:numFmt w:val="bullet"/>
+      <w:lvlText w:val=""/>
+      <w:lvlJc w:val="left"/>
+      <w:pPr>
+        <w:ind w:left="2520" w:hanging="360"/>
+      </w:pPr>
+      <w:rPr>
+        <w:rFonts w:ascii="Wingdings" w:hAnsi="Wingdings" w:hint="default"/>
+      </w:rPr>
+    </w:lvl>
+    <w:lvl w:ilvl="3" w:tplc="04090001" w:tentative="1">
+      <w:start w:val="1"/>
+      <w:numFmt w:val="bullet"/>
+      <w:lvlText w:val=""/>
+      <w:lvlJc w:val="left"/>
+      <w:pPr>
+        <w:ind w:left="3240" w:hanging="360"/>
+      </w:pPr>
+      <w:rPr>
+        <w:rFonts w:ascii="Symbol" w:hAnsi="Symbol" w:hint="default"/>
+      </w:rPr>
+    </w:lvl>
+    <w:lvl w:ilvl="4" w:tplc="04090003" w:tentative="1">
+      <w:start w:val="1"/>
+      <w:numFmt w:val="bullet"/>
+      <w:lvlText w:val="o"/>
+      <w:lvlJc w:val="left"/>
+      <w:pPr>
+        <w:ind w:left="3960" w:hanging="360"/>
+      </w:pPr>
+      <w:rPr>
+        <w:rFonts w:ascii="Courier New" w:hAnsi="Courier New" w:cs="Courier New" w:hint="default"/>
+      </w:rPr>
+    </w:lvl>
+    <w:lvl w:ilvl="5" w:tplc="04090005" w:tentative="1">
+      <w:start w:val="1"/>
+      <w:numFmt w:val="bullet"/>
+      <w:lvlText w:val=""/>
+      <w:lvlJc w:val="left"/>
+      <w:pPr>
+        <w:ind w:left="4680" w:hanging="360"/>
+      </w:pPr>
+      <w:rPr>
+        <w:rFonts w:ascii="Wingdings" w:hAnsi="Wingdings" w:hint="default"/>
+      </w:rPr>
+    </w:lvl>
+    <w:lvl w:ilvl="6" w:tplc="04090001" w:tentative="1">
+      <w:start w:val="1"/>
+      <w:numFmt w:val="bullet"/>
+      <w:lvlText w:val=""/>
+      <w:lvlJc w:val="left"/>
+      <w:pPr>
+        <w:ind w:left="5400" w:hanging="360"/>
+      </w:pPr>
+      <w:rPr>
+        <w:rFonts w:ascii="Symbol" w:hAnsi="Symbol" w:hint="default"/>
+      </w:rPr>
+    </w:lvl>
+    <w:lvl w:ilvl="7" w:tplc="04090003" w:tentative="1">
+      <w:start w:val="1"/>
+      <w:numFmt w:val="bullet"/>
+      <w:lvlText w:val="o"/>
+      <w:lvlJc w:val="left"/>
+      <w:pPr>
+        <w:ind w:left="6120" w:hanging="360"/>
+      </w:pPr>
+      <w:rPr>
+        <w:rFonts w:ascii="Courier New" w:hAnsi="Courier New" w:cs="Courier New" w:hint="default"/>
+      </w:rPr>
+    </w:lvl>
+    <w:lvl w:ilvl="8" w:tplc="04090005" w:tentative="1">
+      <w:start w:val="1"/>
+      <w:numFmt w:val="bullet"/>
+      <w:lvlText w:val=""/>
+      <w:lvlJc w:val="left"/>
+      <w:pPr>
+        <w:ind w:left="6840" w:hanging="360"/>
+      </w:pPr>
+      <w:rPr>
+        <w:rFonts w:ascii="Wingdings" w:hAnsi="Wingdings" w:hint="default"/>
+      </w:rPr>
+    </w:lvl>
+  </w:abstractNum>
+  <w:abstractNum w:abstractNumId="12">
+    <w:nsid w:val="7EBD59E1"/>
+    <w:multiLevelType w:val="hybridMultilevel"/>
+    <w:tmpl w:val="FBD4B800"/>
+    <w:lvl w:ilvl="0" w:tplc="04090001">
+      <w:start w:val="1"/>
+      <w:numFmt w:val="bullet"/>
+      <w:lvlText w:val=""/>
+      <w:lvlJc w:val="left"/>
+      <w:pPr>
+        <w:ind w:left="1440" w:hanging="360"/>
+      </w:pPr>
+      <w:rPr>
+        <w:rFonts w:ascii="Symbol" w:hAnsi="Symbol" w:hint="default"/>
+      </w:rPr>
+    </w:lvl>
+    <w:lvl w:ilvl="1" w:tplc="04090003" w:tentative="1">
+      <w:start w:val="1"/>
+      <w:numFmt w:val="bullet"/>
+      <w:lvlText w:val="o"/>
+      <w:lvlJc w:val="left"/>
+      <w:pPr>
+        <w:ind w:left="2160" w:hanging="360"/>
+      </w:pPr>
+      <w:rPr>
+        <w:rFonts w:ascii="Courier New" w:hAnsi="Courier New" w:cs="Courier New" w:hint="default"/>
+      </w:rPr>
+    </w:lvl>
+    <w:lvl w:ilvl="2" w:tplc="04090005" w:tentative="1">
+      <w:start w:val="1"/>
+      <w:numFmt w:val="bullet"/>
+      <w:lvlText w:val=""/>
+      <w:lvlJc w:val="left"/>
+      <w:pPr>
+        <w:ind w:left="2880" w:hanging="360"/>
+      </w:pPr>
+      <w:rPr>
+        <w:rFonts w:ascii="Wingdings" w:hAnsi="Wingdings" w:hint="default"/>
+      </w:rPr>
+    </w:lvl>
+    <w:lvl w:ilvl="3" w:tplc="04090001" w:tentative="1">
+      <w:start w:val="1"/>
+      <w:numFmt w:val="bullet"/>
+      <w:lvlText w:val=""/>
+      <w:lvlJc w:val="left"/>
+      <w:pPr>
+        <w:ind w:left="3600" w:hanging="360"/>
+      </w:pPr>
+      <w:rPr>
+        <w:rFonts w:ascii="Symbol" w:hAnsi="Symbol" w:hint="default"/>
+      </w:rPr>
+    </w:lvl>
+    <w:lvl w:ilvl="4" w:tplc="04090003" w:tentative="1">
+      <w:start w:val="1"/>
+      <w:numFmt w:val="bullet"/>
+      <w:lvlText w:val="o"/>
+      <w:lvlJc w:val="left"/>
+      <w:pPr>
+        <w:ind w:left="4320" w:hanging="360"/>
+      </w:pPr>
+      <w:rPr>
+        <w:rFonts w:ascii="Courier New" w:hAnsi="Courier New" w:cs="Courier New" w:hint="default"/>
+      </w:rPr>
+    </w:lvl>
+    <w:lvl w:ilvl="5" w:tplc="04090005" w:tentative="1">
+      <w:start w:val="1"/>
+      <w:numFmt w:val="bullet"/>
+      <w:lvlText w:val=""/>
+      <w:lvlJc w:val="left"/>
+      <w:pPr>
+        <w:ind w:left="5040" w:hanging="360"/>
+      </w:pPr>
+      <w:rPr>
+        <w:rFonts w:ascii="Wingdings" w:hAnsi="Wingdings" w:hint="default"/>
+      </w:rPr>
+    </w:lvl>
+    <w:lvl w:ilvl="6" w:tplc="04090001" w:tentative="1">
+      <w:start w:val="1"/>
+      <w:numFmt w:val="bullet"/>
+      <w:lvlText w:val=""/>
+      <w:lvlJc w:val="left"/>
+      <w:pPr>
+        <w:ind w:left="5760" w:hanging="360"/>
+      </w:pPr>
+      <w:rPr>
+        <w:rFonts w:ascii="Symbol" w:hAnsi="Symbol" w:hint="default"/>
+      </w:rPr>
+    </w:lvl>
+    <w:lvl w:ilvl="7" w:tplc="04090003" w:tentative="1">
+      <w:start w:val="1"/>
+      <w:numFmt w:val="bullet"/>
+      <w:lvlText w:val="o"/>
+      <w:lvlJc w:val="left"/>
+      <w:pPr>
+        <w:ind w:left="6480" w:hanging="360"/>
+      </w:pPr>
+      <w:rPr>
+        <w:rFonts w:ascii="Courier New" w:hAnsi="Courier New" w:cs="Courier New" w:hint="default"/>
+      </w:rPr>
+    </w:lvl>
+    <w:lvl w:ilvl="8" w:tplc="04090005" w:tentative="1">
+      <w:start w:val="1"/>
+      <w:numFmt w:val="bullet"/>
+      <w:lvlText w:val=""/>
+      <w:lvlJc w:val="left"/>
+      <w:pPr>
+        <w:ind w:left="7200" w:hanging="360"/>
+      </w:pPr>
+      <w:rPr>
+        <w:rFonts w:ascii="Wingdings" w:hAnsi="Wingdings" w:hint="default"/>
+      </w:rPr>
+    </w:lvl>
+  </w:abstractNum>
   <w:num w:numId="1">
     <w:abstractNumId w:val="1"/>
   </w:num>
@@ -20420,6 +21920,15 @@
   </w:num>
   <w:num w:numId="10">
     <w:abstractNumId w:val="7"/>
+  </w:num>
+  <w:num w:numId="11">
+    <w:abstractNumId w:val="11"/>
+  </w:num>
+  <w:num w:numId="12">
+    <w:abstractNumId w:val="10"/>
+  </w:num>
+  <w:num w:numId="13">
+    <w:abstractNumId w:val="12"/>
   </w:num>
 </w:numbering>
 </file>
@@ -21870,7 +23379,7 @@
 </file>
 
 <file path=customXml/itemProps1.xml><?xml version="1.0" encoding="utf-8"?>
-<ds:datastoreItem xmlns:ds="http://schemas.openxmlformats.org/officeDocument/2006/customXml" ds:itemID="{DB74A088-4F80-4F57-BBEC-72611E7E08FF}">
+<ds:datastoreItem xmlns:ds="http://schemas.openxmlformats.org/officeDocument/2006/customXml" ds:itemID="{BD045F0F-E10B-403B-ADA9-E9802452507B}">
   <ds:schemaRefs>
     <ds:schemaRef ds:uri="http://schemas.openxmlformats.org/officeDocument/2006/bibliography"/>
   </ds:schemaRefs>

</xml_diff>